<commit_message>
more tweaks to documentation and scripts.
</commit_message>
<xml_diff>
--- a/Deployment/Deployment Guide.docx
+++ b/Deployment/Deployment Guide.docx
@@ -1660,8 +1660,6 @@
           </mc:Fallback>
         </mc:AlternateContent>
       </w:r>
-      <w:bookmarkStart w:id="0" w:name="_GoBack"/>
-      <w:bookmarkEnd w:id="0"/>
     </w:p>
     <w:p>
       <w:pPr>
@@ -1686,6 +1684,7 @@
           <w:noProof/>
           <w:lang w:eastAsia="en-US"/>
         </w:rPr>
+        <w:lastRenderedPageBreak/>
         <mc:AlternateContent>
           <mc:Choice Requires="wps">
             <w:drawing>
@@ -1820,12 +1819,10 @@
                                 <w:szCs w:val="24"/>
                                 <w:lang w:eastAsia="en-US"/>
                               </w:rPr>
-                              <w:t>3) Deploy Barista using deploy.ps1, specifying the domain user account as the managed account. </w:t>
-                            </w:r>
-                          </w:p>
-                          <w:p>
-                            <w:pPr>
-                              <w:spacing w:after="0" w:line="240" w:lineRule="auto"/>
+                              <w:t xml:space="preserve">2a) </w:t>
+                            </w:r>
+                            <w:proofErr w:type="gramStart"/>
+                            <w:r>
                               <w:rPr>
                                 <w:rFonts w:eastAsia="Times New Roman" w:cs="Times New Roman"/>
                                 <w:color w:val="000000"/>
@@ -1833,7 +1830,9 @@
                                 <w:szCs w:val="24"/>
                                 <w:lang w:eastAsia="en-US"/>
                               </w:rPr>
-                            </w:pPr>
+                              <w:t>When</w:t>
+                            </w:r>
+                            <w:proofErr w:type="gramEnd"/>
                             <w:r>
                               <w:rPr>
                                 <w:rFonts w:eastAsia="Times New Roman" w:cs="Times New Roman"/>
@@ -1842,12 +1841,9 @@
                                 <w:szCs w:val="24"/>
                                 <w:lang w:eastAsia="en-US"/>
                               </w:rPr>
-                              <w:t>4) For each Web Application that Barista should have access to, run the following SharePoint PowerShell command:</w:t>
-                            </w:r>
-                          </w:p>
-                          <w:p>
-                            <w:pPr>
-                              <w:spacing w:after="0" w:line="240" w:lineRule="auto"/>
+                              <w:t xml:space="preserve"> Utilizing the Barista Search Service, the User must have the “Run As Service” local policy on the machine where the Barista Search Service will </w:t>
+                            </w:r>
+                            <w:r>
                               <w:rPr>
                                 <w:rFonts w:eastAsia="Times New Roman" w:cs="Times New Roman"/>
                                 <w:color w:val="000000"/>
@@ -1855,6 +1851,85 @@
                                 <w:szCs w:val="24"/>
                                 <w:lang w:eastAsia="en-US"/>
                               </w:rPr>
+                              <w:t>run.</w:t>
+                            </w:r>
+                            <w:bookmarkStart w:id="0" w:name="_GoBack"/>
+                            <w:bookmarkEnd w:id="0"/>
+                          </w:p>
+                          <w:p>
+                            <w:pPr>
+                              <w:spacing w:after="0" w:line="240" w:lineRule="auto"/>
+                              <w:rPr>
+                                <w:rFonts w:eastAsia="Times New Roman" w:cs="Times New Roman"/>
+                                <w:color w:val="000000"/>
+                                <w:sz w:val="24"/>
+                                <w:szCs w:val="24"/>
+                                <w:lang w:eastAsia="en-US"/>
+                              </w:rPr>
+                            </w:pPr>
+                            <w:r>
+                              <w:rPr>
+                                <w:rFonts w:eastAsia="Times New Roman" w:cs="Times New Roman"/>
+                                <w:color w:val="000000"/>
+                                <w:sz w:val="24"/>
+                                <w:szCs w:val="24"/>
+                                <w:lang w:eastAsia="en-US"/>
+                              </w:rPr>
+                              <w:t xml:space="preserve">3) Deploy Barista using deploy.ps1, </w:t>
+                            </w:r>
+                            <w:r>
+                              <w:rPr>
+                                <w:rFonts w:eastAsia="Times New Roman" w:cs="Times New Roman"/>
+                                <w:color w:val="000000"/>
+                                <w:sz w:val="24"/>
+                                <w:szCs w:val="24"/>
+                                <w:lang w:eastAsia="en-US"/>
+                              </w:rPr>
+                              <w:t xml:space="preserve">as indicated above in the deployment steps, </w:t>
+                            </w:r>
+                            <w:r>
+                              <w:rPr>
+                                <w:rFonts w:eastAsia="Times New Roman" w:cs="Times New Roman"/>
+                                <w:color w:val="000000"/>
+                                <w:sz w:val="24"/>
+                                <w:szCs w:val="24"/>
+                                <w:lang w:eastAsia="en-US"/>
+                              </w:rPr>
+                              <w:t>specifying the domain user account as the managed account. </w:t>
+                            </w:r>
+                          </w:p>
+                          <w:p>
+                            <w:pPr>
+                              <w:spacing w:after="0" w:line="240" w:lineRule="auto"/>
+                              <w:rPr>
+                                <w:rFonts w:eastAsia="Times New Roman" w:cs="Times New Roman"/>
+                                <w:color w:val="000000"/>
+                                <w:sz w:val="24"/>
+                                <w:szCs w:val="24"/>
+                                <w:lang w:eastAsia="en-US"/>
+                              </w:rPr>
+                            </w:pPr>
+                            <w:r>
+                              <w:rPr>
+                                <w:rFonts w:eastAsia="Times New Roman" w:cs="Times New Roman"/>
+                                <w:color w:val="000000"/>
+                                <w:sz w:val="24"/>
+                                <w:szCs w:val="24"/>
+                                <w:lang w:eastAsia="en-US"/>
+                              </w:rPr>
+                              <w:t>4) For each Web Application that Barista should have access to, run the following SharePoint PowerShell command:</w:t>
+                            </w:r>
+                          </w:p>
+                          <w:p>
+                            <w:pPr>
+                              <w:spacing w:after="0" w:line="240" w:lineRule="auto"/>
+                              <w:rPr>
+                                <w:rFonts w:eastAsia="Times New Roman" w:cs="Times New Roman"/>
+                                <w:color w:val="000000"/>
+                                <w:sz w:val="24"/>
+                                <w:szCs w:val="24"/>
+                                <w:lang w:eastAsia="en-US"/>
+                              </w:rPr>
                             </w:pPr>
                           </w:p>
                           <w:p>
@@ -2002,6 +2077,33 @@
                             </w:r>
                           </w:p>
                           <w:p/>
+                          <w:p>
+                            <w:r>
+                              <w:t xml:space="preserve">5) Additionally, On the Farm Configuration Database, the domain user account must be </w:t>
+                            </w:r>
+                            <w:r>
+                              <w:t xml:space="preserve">made </w:t>
+                            </w:r>
+                            <w:r>
+                              <w:t>a member of the “</w:t>
+                            </w:r>
+                            <w:proofErr w:type="spellStart"/>
+                            <w:r>
+                              <w:t>SharePoint_Shell_</w:t>
+                            </w:r>
+                            <w:r>
+                              <w:t>Access</w:t>
+                            </w:r>
+                            <w:proofErr w:type="spellEnd"/>
+                            <w:r>
+                              <w:t>” role.</w:t>
+                            </w:r>
+                          </w:p>
+                          <w:p>
+                            <w:r>
+                              <w:t xml:space="preserve">6) When utilizing the Barista Search Service, the </w:t>
+                            </w:r>
+                          </w:p>
                         </w:txbxContent>
                       </wps:txbx>
                       <wps:bodyPr rot="0" vert="horz" wrap="square" lIns="91440" tIns="45720" rIns="91440" bIns="45720" anchor="t" anchorCtr="0">
@@ -2015,7 +2117,11 @@
           </mc:Choice>
           <mc:Fallback>
             <w:pict>
-              <v:shape id="_x0000_s1027" type="#_x0000_t202" style="width:468pt;height:167.7pt;visibility:visible;mso-wrap-style:square;mso-left-percent:-10001;mso-top-percent:-10001;mso-position-horizontal:absolute;mso-position-horizontal-relative:char;mso-position-vertical:absolute;mso-position-vertical-relative:line;mso-left-percent:-10001;mso-top-percent:-10001;v-text-anchor:top" o:gfxdata="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">
+              <v:shapetype id="_x0000_t202" coordsize="21600,21600" o:spt="202" path="m,l,21600r21600,l21600,xe">
+                <v:stroke joinstyle="miter"/>
+                <v:path gradientshapeok="t" o:connecttype="rect"/>
+              </v:shapetype>
+              <v:shape id="_x0000_s1028" type="#_x0000_t202" style="width:468pt;height:167.7pt;visibility:visible;mso-wrap-style:square;mso-left-percent:-10001;mso-top-percent:-10001;mso-position-horizontal:absolute;mso-position-horizontal-relative:char;mso-position-vertical:absolute;mso-position-vertical-relative:line;mso-left-percent:-10001;mso-top-percent:-10001;v-text-anchor:top" o:gfxdata="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">
                 <v:textbox style="mso-fit-shape-to-text:t">
                   <w:txbxContent>
                     <w:p>
@@ -2114,7 +2220,83 @@
                           <w:szCs w:val="24"/>
                           <w:lang w:eastAsia="en-US"/>
                         </w:rPr>
-                        <w:t>3) Deploy Barista using deploy.ps1, specifying the domain user account as the managed account. </w:t>
+                        <w:t xml:space="preserve">2a) </w:t>
+                      </w:r>
+                      <w:proofErr w:type="gramStart"/>
+                      <w:r>
+                        <w:rPr>
+                          <w:rFonts w:eastAsia="Times New Roman" w:cs="Times New Roman"/>
+                          <w:color w:val="000000"/>
+                          <w:sz w:val="24"/>
+                          <w:szCs w:val="24"/>
+                          <w:lang w:eastAsia="en-US"/>
+                        </w:rPr>
+                        <w:t>When</w:t>
+                      </w:r>
+                      <w:proofErr w:type="gramEnd"/>
+                      <w:r>
+                        <w:rPr>
+                          <w:rFonts w:eastAsia="Times New Roman" w:cs="Times New Roman"/>
+                          <w:color w:val="000000"/>
+                          <w:sz w:val="24"/>
+                          <w:szCs w:val="24"/>
+                          <w:lang w:eastAsia="en-US"/>
+                        </w:rPr>
+                        <w:t xml:space="preserve"> Utilizing the Barista Search Service, the User must have the “Run As Service” local policy on the machine where the Barista Search Service will </w:t>
+                      </w:r>
+                      <w:r>
+                        <w:rPr>
+                          <w:rFonts w:eastAsia="Times New Roman" w:cs="Times New Roman"/>
+                          <w:color w:val="000000"/>
+                          <w:sz w:val="24"/>
+                          <w:szCs w:val="24"/>
+                          <w:lang w:eastAsia="en-US"/>
+                        </w:rPr>
+                        <w:t>run.</w:t>
+                      </w:r>
+                      <w:bookmarkStart w:id="1" w:name="_GoBack"/>
+                      <w:bookmarkEnd w:id="1"/>
+                    </w:p>
+                    <w:p>
+                      <w:pPr>
+                        <w:spacing w:after="0" w:line="240" w:lineRule="auto"/>
+                        <w:rPr>
+                          <w:rFonts w:eastAsia="Times New Roman" w:cs="Times New Roman"/>
+                          <w:color w:val="000000"/>
+                          <w:sz w:val="24"/>
+                          <w:szCs w:val="24"/>
+                          <w:lang w:eastAsia="en-US"/>
+                        </w:rPr>
+                      </w:pPr>
+                      <w:r>
+                        <w:rPr>
+                          <w:rFonts w:eastAsia="Times New Roman" w:cs="Times New Roman"/>
+                          <w:color w:val="000000"/>
+                          <w:sz w:val="24"/>
+                          <w:szCs w:val="24"/>
+                          <w:lang w:eastAsia="en-US"/>
+                        </w:rPr>
+                        <w:t xml:space="preserve">3) Deploy Barista using deploy.ps1, </w:t>
+                      </w:r>
+                      <w:r>
+                        <w:rPr>
+                          <w:rFonts w:eastAsia="Times New Roman" w:cs="Times New Roman"/>
+                          <w:color w:val="000000"/>
+                          <w:sz w:val="24"/>
+                          <w:szCs w:val="24"/>
+                          <w:lang w:eastAsia="en-US"/>
+                        </w:rPr>
+                        <w:t xml:space="preserve">as indicated above in the deployment steps, </w:t>
+                      </w:r>
+                      <w:r>
+                        <w:rPr>
+                          <w:rFonts w:eastAsia="Times New Roman" w:cs="Times New Roman"/>
+                          <w:color w:val="000000"/>
+                          <w:sz w:val="24"/>
+                          <w:szCs w:val="24"/>
+                          <w:lang w:eastAsia="en-US"/>
+                        </w:rPr>
+                        <w:t>specifying the domain user account as the managed account. </w:t>
                       </w:r>
                     </w:p>
                     <w:p>
@@ -2170,7 +2352,73 @@
                           <w:szCs w:val="24"/>
                           <w:lang w:eastAsia="en-US"/>
                         </w:rPr>
-                        <w:t>$webApp = Get-SPWebApplication {{Web Application Url}}</w:t>
+                        <w:t>$</w:t>
+                      </w:r>
+                      <w:proofErr w:type="spellStart"/>
+                      <w:r>
+                        <w:rPr>
+                          <w:rFonts w:eastAsia="Times New Roman" w:cs="Times New Roman"/>
+                          <w:color w:val="000000"/>
+                          <w:sz w:val="24"/>
+                          <w:szCs w:val="24"/>
+                          <w:lang w:eastAsia="en-US"/>
+                        </w:rPr>
+                        <w:t>webApp</w:t>
+                      </w:r>
+                      <w:proofErr w:type="spellEnd"/>
+                      <w:r>
+                        <w:rPr>
+                          <w:rFonts w:eastAsia="Times New Roman" w:cs="Times New Roman"/>
+                          <w:color w:val="000000"/>
+                          <w:sz w:val="24"/>
+                          <w:szCs w:val="24"/>
+                          <w:lang w:eastAsia="en-US"/>
+                        </w:rPr>
+                        <w:t xml:space="preserve"> = Get-</w:t>
+                      </w:r>
+                      <w:proofErr w:type="spellStart"/>
+                      <w:r>
+                        <w:rPr>
+                          <w:rFonts w:eastAsia="Times New Roman" w:cs="Times New Roman"/>
+                          <w:color w:val="000000"/>
+                          <w:sz w:val="24"/>
+                          <w:szCs w:val="24"/>
+                          <w:lang w:eastAsia="en-US"/>
+                        </w:rPr>
+                        <w:t>SPWebApplication</w:t>
+                      </w:r>
+                      <w:proofErr w:type="spellEnd"/>
+                      <w:r>
+                        <w:rPr>
+                          <w:rFonts w:eastAsia="Times New Roman" w:cs="Times New Roman"/>
+                          <w:color w:val="000000"/>
+                          <w:sz w:val="24"/>
+                          <w:szCs w:val="24"/>
+                          <w:lang w:eastAsia="en-US"/>
+                        </w:rPr>
+                        <w:t xml:space="preserve"> {{Web Application </w:t>
+                      </w:r>
+                      <w:proofErr w:type="spellStart"/>
+                      <w:r>
+                        <w:rPr>
+                          <w:rFonts w:eastAsia="Times New Roman" w:cs="Times New Roman"/>
+                          <w:color w:val="000000"/>
+                          <w:sz w:val="24"/>
+                          <w:szCs w:val="24"/>
+                          <w:lang w:eastAsia="en-US"/>
+                        </w:rPr>
+                        <w:t>Url</w:t>
+                      </w:r>
+                      <w:proofErr w:type="spellEnd"/>
+                      <w:r>
+                        <w:rPr>
+                          <w:rFonts w:eastAsia="Times New Roman" w:cs="Times New Roman"/>
+                          <w:color w:val="000000"/>
+                          <w:sz w:val="24"/>
+                          <w:szCs w:val="24"/>
+                          <w:lang w:eastAsia="en-US"/>
+                        </w:rPr>
+                        <w:t>}}</w:t>
                       </w:r>
                     </w:p>
                     <w:p>
@@ -2192,10 +2440,71 @@
                           <w:szCs w:val="24"/>
                           <w:lang w:eastAsia="en-US"/>
                         </w:rPr>
-                        <w:t>$webApp.GrantAccessToProcessIdentity("{{Your Managed Account}}", [Microsoft.SharePoint.Administration.SPPolicyRoleType]::FullRead)​</w:t>
+                        <w:t>$</w:t>
+                      </w:r>
+                      <w:proofErr w:type="spellStart"/>
+                      <w:proofErr w:type="gramStart"/>
+                      <w:r>
+                        <w:rPr>
+                          <w:rFonts w:eastAsia="Times New Roman" w:cs="Times New Roman"/>
+                          <w:color w:val="000000"/>
+                          <w:sz w:val="24"/>
+                          <w:szCs w:val="24"/>
+                          <w:lang w:eastAsia="en-US"/>
+                        </w:rPr>
+                        <w:t>webApp.GrantAccessToProcessIdentity</w:t>
+                      </w:r>
+                      <w:proofErr w:type="spellEnd"/>
+                      <w:r>
+                        <w:rPr>
+                          <w:rFonts w:eastAsia="Times New Roman" w:cs="Times New Roman"/>
+                          <w:color w:val="000000"/>
+                          <w:sz w:val="24"/>
+                          <w:szCs w:val="24"/>
+                          <w:lang w:eastAsia="en-US"/>
+                        </w:rPr>
+                        <w:t>(</w:t>
+                      </w:r>
+                      <w:proofErr w:type="gramEnd"/>
+                      <w:r>
+                        <w:rPr>
+                          <w:rFonts w:eastAsia="Times New Roman" w:cs="Times New Roman"/>
+                          <w:color w:val="000000"/>
+                          <w:sz w:val="24"/>
+                          <w:szCs w:val="24"/>
+                          <w:lang w:eastAsia="en-US"/>
+                        </w:rPr>
+                        <w:t>"{{Your Managed Account}}", [Microsoft.SharePoint.Administration.SPPolicyRoleType]::FullRead)​</w:t>
                       </w:r>
                     </w:p>
                     <w:p/>
+                    <w:p>
+                      <w:r>
+                        <w:t xml:space="preserve">5) Additionally, On the Farm Configuration Database, the domain user account must be </w:t>
+                      </w:r>
+                      <w:r>
+                        <w:t xml:space="preserve">made </w:t>
+                      </w:r>
+                      <w:r>
+                        <w:t>a member of the “</w:t>
+                      </w:r>
+                      <w:proofErr w:type="spellStart"/>
+                      <w:r>
+                        <w:t>SharePoint_Shell_</w:t>
+                      </w:r>
+                      <w:r>
+                        <w:t>Access</w:t>
+                      </w:r>
+                      <w:proofErr w:type="spellEnd"/>
+                      <w:r>
+                        <w:t>” role.</w:t>
+                      </w:r>
+                    </w:p>
+                    <w:p>
+                      <w:r>
+                        <w:t xml:space="preserve">6) When utilizing the Barista Search Service, the </w:t>
+                      </w:r>
+                    </w:p>
                   </w:txbxContent>
                 </v:textbox>
                 <w10:anchorlock/>
@@ -4249,19 +4558,6 @@
 
 <file path=customXml/item1.xml><?xml version="1.0" encoding="utf-8"?>
 <?mso-contentType ?>
-<FormTemplates xmlns="http://schemas.microsoft.com/sharepoint/v3/contenttype/forms">
-  <Display>DocumentLibraryForm</Display>
-  <Edit>DocumentLibraryForm</Edit>
-  <New>DocumentLibraryForm</New>
-</FormTemplates>
-</file>
-
-<file path=customXml/item2.xml><?xml version="1.0" encoding="utf-8"?>
-<LongProperties xmlns="http://schemas.microsoft.com/office/2006/metadata/longProperties"/>
-</file>
-
-<file path=customXml/item3.xml><?xml version="1.0" encoding="utf-8"?>
-<?mso-contentType ?>
 <spe:Receivers xmlns:spe="http://schemas.microsoft.com/sharepoint/events">
   <Receiver>
     <Name>Document ID Generator</Name>
@@ -4306,7 +4602,32 @@
 </spe:Receivers>
 </file>
 
+<file path=customXml/item2.xml><?xml version="1.0" encoding="utf-8"?>
+<LongProperties xmlns="http://schemas.microsoft.com/office/2006/metadata/longProperties"/>
+</file>
+
+<file path=customXml/item3.xml><?xml version="1.0" encoding="utf-8"?>
+<?mso-contentType ?>
+<FormTemplates xmlns="http://schemas.microsoft.com/sharepoint/v3/contenttype/forms">
+  <Display>DocumentLibraryForm</Display>
+  <Edit>DocumentLibraryForm</Edit>
+  <New>DocumentLibraryForm</New>
+</FormTemplates>
+</file>
+
 <file path=customXml/item4.xml><?xml version="1.0" encoding="utf-8"?>
+<p:properties xmlns:p="http://schemas.microsoft.com/office/2006/metadata/properties" xmlns:xsi="http://www.w3.org/2001/XMLSchema-instance" xmlns:pc="http://schemas.microsoft.com/office/infopath/2007/PartnerControls">
+  <documentManagement>
+    <_dlc_DocId xmlns="b84632e2-c23a-4ebc-b14d-fdeae9ca1c3e">1234-875-3</_dlc_DocId>
+    <_dlc_DocIdUrl xmlns="b84632e2-c23a-4ebc-b14d-fdeae9ca1c3e">
+      <Url>http://thegreen.treas.gov/do/OFSTeam/OrgFunctions/AMG/AMSTeam/_layouts/DocIdRedir.aspx?ID=1234-875-3</Url>
+      <Description>1234-875-3</Description>
+    </_dlc_DocIdUrl>
+  </documentManagement>
+</p:properties>
+</file>
+
+<file path=customXml/item5.xml><?xml version="1.0" encoding="utf-8"?>
 <ct:contentTypeSchema xmlns:ct="http://schemas.microsoft.com/office/2006/metadata/contentType" xmlns:ma="http://schemas.microsoft.com/office/2006/metadata/properties/metaAttributes" ct:_="" ma:_="" ma:contentTypeName="Document" ma:contentTypeID="0x0101004D8E8825913A2E4CA6F3C73F8C3521CB" ma:contentTypeVersion="0" ma:contentTypeDescription="Create a new document." ma:contentTypeScope="" ma:versionID="8d4b37fcffa636b47faaaeecdf9c610a">
   <xsd:schema xmlns:xsd="http://www.w3.org/2001/XMLSchema" xmlns:xs="http://www.w3.org/2001/XMLSchema" xmlns:p="http://schemas.microsoft.com/office/2006/metadata/properties" xmlns:ns2="b84632e2-c23a-4ebc-b14d-fdeae9ca1c3e" targetNamespace="http://schemas.microsoft.com/office/2006/metadata/properties" ma:root="true" ma:fieldsID="e1d1d7b89d33ae5bbe95c9fb8cc5473b" ns2:_="">
     <xsd:import namespace="b84632e2-c23a-4ebc-b14d-fdeae9ca1c3e"/>
@@ -4451,22 +4772,10 @@
 </ct:contentTypeSchema>
 </file>
 
-<file path=customXml/item5.xml><?xml version="1.0" encoding="utf-8"?>
-<p:properties xmlns:p="http://schemas.microsoft.com/office/2006/metadata/properties" xmlns:xsi="http://www.w3.org/2001/XMLSchema-instance" xmlns:pc="http://schemas.microsoft.com/office/infopath/2007/PartnerControls">
-  <documentManagement>
-    <_dlc_DocId xmlns="b84632e2-c23a-4ebc-b14d-fdeae9ca1c3e">1234-875-3</_dlc_DocId>
-    <_dlc_DocIdUrl xmlns="b84632e2-c23a-4ebc-b14d-fdeae9ca1c3e">
-      <Url>http://thegreen.treas.gov/do/OFSTeam/OrgFunctions/AMG/AMSTeam/_layouts/DocIdRedir.aspx?ID=1234-875-3</Url>
-      <Description>1234-875-3</Description>
-    </_dlc_DocIdUrl>
-  </documentManagement>
-</p:properties>
-</file>
-
 <file path=customXml/itemProps1.xml><?xml version="1.0" encoding="utf-8"?>
-<ds:datastoreItem xmlns:ds="http://schemas.openxmlformats.org/officeDocument/2006/customXml" ds:itemID="{C0F06734-700A-44E5-80CD-32B6C43E2785}">
+<ds:datastoreItem xmlns:ds="http://schemas.openxmlformats.org/officeDocument/2006/customXml" ds:itemID="{7ACA4CDC-73A2-435D-80E1-34B587792007}">
   <ds:schemaRefs>
-    <ds:schemaRef ds:uri="http://schemas.microsoft.com/sharepoint/v3/contenttype/forms"/>
+    <ds:schemaRef ds:uri="http://schemas.microsoft.com/sharepoint/events"/>
   </ds:schemaRefs>
 </ds:datastoreItem>
 </file>
@@ -4480,14 +4789,24 @@
 </file>
 
 <file path=customXml/itemProps3.xml><?xml version="1.0" encoding="utf-8"?>
-<ds:datastoreItem xmlns:ds="http://schemas.openxmlformats.org/officeDocument/2006/customXml" ds:itemID="{7ACA4CDC-73A2-435D-80E1-34B587792007}">
+<ds:datastoreItem xmlns:ds="http://schemas.openxmlformats.org/officeDocument/2006/customXml" ds:itemID="{C0F06734-700A-44E5-80CD-32B6C43E2785}">
   <ds:schemaRefs>
-    <ds:schemaRef ds:uri="http://schemas.microsoft.com/sharepoint/events"/>
+    <ds:schemaRef ds:uri="http://schemas.microsoft.com/sharepoint/v3/contenttype/forms"/>
   </ds:schemaRefs>
 </ds:datastoreItem>
 </file>
 
 <file path=customXml/itemProps4.xml><?xml version="1.0" encoding="utf-8"?>
+<ds:datastoreItem xmlns:ds="http://schemas.openxmlformats.org/officeDocument/2006/customXml" ds:itemID="{0BFC154A-0D40-4723-9E4B-D9249170068F}">
+  <ds:schemaRefs>
+    <ds:schemaRef ds:uri="http://schemas.microsoft.com/office/2006/metadata/properties"/>
+    <ds:schemaRef ds:uri="http://schemas.microsoft.com/office/infopath/2007/PartnerControls"/>
+    <ds:schemaRef ds:uri="b84632e2-c23a-4ebc-b14d-fdeae9ca1c3e"/>
+  </ds:schemaRefs>
+</ds:datastoreItem>
+</file>
+
+<file path=customXml/itemProps5.xml><?xml version="1.0" encoding="utf-8"?>
 <ds:datastoreItem xmlns:ds="http://schemas.openxmlformats.org/officeDocument/2006/customXml" ds:itemID="{754FFFF1-1BB2-46AE-977B-88952E942A73}">
   <ds:schemaRefs>
     <ds:schemaRef ds:uri="http://schemas.microsoft.com/office/2006/metadata/contentType"/>
@@ -4503,14 +4822,4 @@
     <ds:schemaRef ds:uri="http://schemas.microsoft.com/internal/obd"/>
   </ds:schemaRefs>
 </ds:datastoreItem>
-</file>
-
-<file path=customXml/itemProps5.xml><?xml version="1.0" encoding="utf-8"?>
-<ds:datastoreItem xmlns:ds="http://schemas.openxmlformats.org/officeDocument/2006/customXml" ds:itemID="{0BFC154A-0D40-4723-9E4B-D9249170068F}">
-  <ds:schemaRefs>
-    <ds:schemaRef ds:uri="http://schemas.microsoft.com/office/2006/metadata/properties"/>
-    <ds:schemaRef ds:uri="http://schemas.microsoft.com/office/infopath/2007/PartnerControls"/>
-    <ds:schemaRef ds:uri="b84632e2-c23a-4ebc-b14d-fdeae9ca1c3e"/>
-  </ds:schemaRefs>
-</ds:datastoreItem>
 </file>
</xml_diff>

<commit_message>
Update to the deployment guide.
</commit_message>
<xml_diff>
--- a/Deployment/Deployment Guide.docx
+++ b/Deployment/Deployment Guide.docx
@@ -1663,6 +1663,7 @@
     </w:p>
     <w:p>
       <w:pPr>
+        <w:spacing w:after="0" w:line="240" w:lineRule="auto"/>
         <w:rPr>
           <w:b/>
         </w:rPr>
@@ -1671,6 +1672,20 @@
         <w:rPr>
           <w:b/>
         </w:rPr>
+        <w:br w:type="page"/>
+      </w:r>
+    </w:p>
+    <w:p>
+      <w:pPr>
+        <w:rPr>
+          <w:b/>
+        </w:rPr>
+      </w:pPr>
+      <w:r>
+        <w:rPr>
+          <w:b/>
+        </w:rPr>
+        <w:lastRenderedPageBreak/>
         <w:t>Addendum:</w:t>
       </w:r>
     </w:p>
@@ -1684,7 +1699,6 @@
           <w:noProof/>
           <w:lang w:eastAsia="en-US"/>
         </w:rPr>
-        <w:lastRenderedPageBreak/>
         <mc:AlternateContent>
           <mc:Choice Requires="wps">
             <w:drawing>
@@ -1741,12 +1755,9 @@
                                 <w:szCs w:val="24"/>
                                 <w:lang w:eastAsia="en-US"/>
                               </w:rPr>
-                              <w:t>For isolation, you may opt to create a new user account that will run the Barista Service Application. When doing so, please perform the following steps:</w:t>
-                            </w:r>
-                          </w:p>
-                          <w:p>
-                            <w:pPr>
-                              <w:spacing w:after="0" w:line="240" w:lineRule="auto"/>
+                              <w:t>For isolation, you may opt to create a new user account that will run the Barista Service Application. When doing so, please perform the following steps</w:t>
+                            </w:r>
+                            <w:r>
                               <w:rPr>
                                 <w:rFonts w:eastAsia="Times New Roman" w:cs="Times New Roman"/>
                                 <w:color w:val="000000"/>
@@ -1754,6 +1765,29 @@
                                 <w:szCs w:val="24"/>
                                 <w:lang w:eastAsia="en-US"/>
                               </w:rPr>
+                              <w:t xml:space="preserve"> prior to a deployment</w:t>
+                            </w:r>
+                            <w:r>
+                              <w:rPr>
+                                <w:rFonts w:eastAsia="Times New Roman" w:cs="Times New Roman"/>
+                                <w:color w:val="000000"/>
+                                <w:sz w:val="24"/>
+                                <w:szCs w:val="24"/>
+                                <w:lang w:eastAsia="en-US"/>
+                              </w:rPr>
+                              <w:t>:</w:t>
+                            </w:r>
+                          </w:p>
+                          <w:p>
+                            <w:pPr>
+                              <w:spacing w:after="0" w:line="240" w:lineRule="auto"/>
+                              <w:rPr>
+                                <w:rFonts w:eastAsia="Times New Roman" w:cs="Times New Roman"/>
+                                <w:color w:val="000000"/>
+                                <w:sz w:val="24"/>
+                                <w:szCs w:val="24"/>
+                                <w:lang w:eastAsia="en-US"/>
+                              </w:rPr>
                             </w:pPr>
                           </w:p>
                           <w:p>
@@ -1801,8 +1835,7 @@
                             </w:r>
                           </w:p>
                           <w:p>
-                            <w:pPr>
-                              <w:spacing w:after="0" w:line="240" w:lineRule="auto"/>
+                            <w:r>
                               <w:rPr>
                                 <w:rFonts w:eastAsia="Times New Roman" w:cs="Times New Roman"/>
                                 <w:color w:val="000000"/>
@@ -1810,8 +1843,103 @@
                                 <w:szCs w:val="24"/>
                                 <w:lang w:eastAsia="en-US"/>
                               </w:rPr>
+                              <w:t xml:space="preserve">3) </w:t>
+                            </w:r>
+                            <w:r>
+                              <w:t>G</w:t>
+                            </w:r>
+                            <w:r>
+                              <w:t>rant the Barista Service Application shell access by running the following SharePoint PowerShell command:</w:t>
+                            </w:r>
+                          </w:p>
+                          <w:p>
+                            <w:pPr>
+                              <w:rPr>
+                                <w:rFonts w:ascii="Segoe UI" w:hAnsi="Segoe UI" w:cs="Segoe UI"/>
+                                <w:color w:val="444444"/>
+                                <w:sz w:val="23"/>
+                                <w:szCs w:val="23"/>
+                                <w:shd w:val="clear" w:color="auto" w:fill="FFFFFF"/>
+                              </w:rPr>
                             </w:pPr>
                             <w:r>
+                              <w:rPr>
+                                <w:rFonts w:ascii="Segoe UI" w:hAnsi="Segoe UI" w:cs="Segoe UI"/>
+                                <w:color w:val="444444"/>
+                                <w:sz w:val="23"/>
+                                <w:szCs w:val="23"/>
+                                <w:shd w:val="clear" w:color="auto" w:fill="FFFFFF"/>
+                              </w:rPr>
+                              <w:t>Add-</w:t>
+                            </w:r>
+                            <w:proofErr w:type="spellStart"/>
+                            <w:r>
+                              <w:rPr>
+                                <w:rFonts w:ascii="Segoe UI" w:hAnsi="Segoe UI" w:cs="Segoe UI"/>
+                                <w:color w:val="444444"/>
+                                <w:sz w:val="23"/>
+                                <w:szCs w:val="23"/>
+                                <w:shd w:val="clear" w:color="auto" w:fill="FFFFFF"/>
+                              </w:rPr>
+                              <w:t>SPShellAdmin</w:t>
+                            </w:r>
+                            <w:proofErr w:type="spellEnd"/>
+                            <w:r>
+                              <w:rPr>
+                                <w:rFonts w:ascii="Segoe UI" w:hAnsi="Segoe UI" w:cs="Segoe UI"/>
+                                <w:color w:val="444444"/>
+                                <w:sz w:val="23"/>
+                                <w:szCs w:val="23"/>
+                                <w:shd w:val="clear" w:color="auto" w:fill="FFFFFF"/>
+                              </w:rPr>
+                              <w:t xml:space="preserve"> </w:t>
+                            </w:r>
+                            <w:r>
+                              <w:rPr>
+                                <w:rFonts w:ascii="Segoe UI" w:hAnsi="Segoe UI" w:cs="Segoe UI"/>
+                                <w:color w:val="444444"/>
+                                <w:sz w:val="23"/>
+                                <w:szCs w:val="23"/>
+                                <w:shd w:val="clear" w:color="auto" w:fill="FFFFFF"/>
+                              </w:rPr>
+                              <w:t>–</w:t>
+                            </w:r>
+                            <w:proofErr w:type="spellStart"/>
+                            <w:r>
+                              <w:rPr>
+                                <w:rFonts w:ascii="Segoe UI" w:hAnsi="Segoe UI" w:cs="Segoe UI"/>
+                                <w:color w:val="444444"/>
+                                <w:sz w:val="23"/>
+                                <w:szCs w:val="23"/>
+                                <w:shd w:val="clear" w:color="auto" w:fill="FFFFFF"/>
+                              </w:rPr>
+                              <w:t>UserName</w:t>
+                            </w:r>
+                            <w:proofErr w:type="spellEnd"/>
+                            <w:r>
+                              <w:rPr>
+                                <w:rFonts w:ascii="Segoe UI" w:hAnsi="Segoe UI" w:cs="Segoe UI"/>
+                                <w:color w:val="444444"/>
+                                <w:sz w:val="23"/>
+                                <w:szCs w:val="23"/>
+                                <w:shd w:val="clear" w:color="auto" w:fill="FFFFFF"/>
+                              </w:rPr>
+                              <w:t xml:space="preserve"> </w:t>
+                            </w:r>
+                            <w:r>
+                              <w:rPr>
+                                <w:rFonts w:ascii="Segoe UI" w:hAnsi="Segoe UI" w:cs="Segoe UI"/>
+                                <w:color w:val="444444"/>
+                                <w:sz w:val="23"/>
+                                <w:szCs w:val="23"/>
+                                <w:shd w:val="clear" w:color="auto" w:fill="FFFFFF"/>
+                              </w:rPr>
+                              <w:t>{{Your Managed Account}}</w:t>
+                            </w:r>
+                          </w:p>
+                          <w:p>
+                            <w:pPr>
+                              <w:spacing w:after="0" w:line="240" w:lineRule="auto"/>
                               <w:rPr>
                                 <w:rFonts w:eastAsia="Times New Roman" w:cs="Times New Roman"/>
                                 <w:color w:val="000000"/>
@@ -1819,10 +1947,11 @@
                                 <w:szCs w:val="24"/>
                                 <w:lang w:eastAsia="en-US"/>
                               </w:rPr>
-                              <w:t xml:space="preserve">2a) </w:t>
-                            </w:r>
-                            <w:proofErr w:type="gramStart"/>
-                            <w:r>
+                            </w:pPr>
+                          </w:p>
+                          <w:p>
+                            <w:pPr>
+                              <w:spacing w:after="0" w:line="240" w:lineRule="auto"/>
                               <w:rPr>
                                 <w:rFonts w:eastAsia="Times New Roman" w:cs="Times New Roman"/>
                                 <w:color w:val="000000"/>
@@ -1830,9 +1959,7 @@
                                 <w:szCs w:val="24"/>
                                 <w:lang w:eastAsia="en-US"/>
                               </w:rPr>
-                              <w:t>When</w:t>
-                            </w:r>
-                            <w:proofErr w:type="gramEnd"/>
+                            </w:pPr>
                             <w:r>
                               <w:rPr>
                                 <w:rFonts w:eastAsia="Times New Roman" w:cs="Times New Roman"/>
@@ -1841,7 +1968,7 @@
                                 <w:szCs w:val="24"/>
                                 <w:lang w:eastAsia="en-US"/>
                               </w:rPr>
-                              <w:t xml:space="preserve"> Utilizing the Barista Search Service, the User must have the “Run As Service” local policy on the machine where the Barista Search Service will run.</w:t>
+                              <w:t>3</w:t>
                             </w:r>
                             <w:r>
                               <w:rPr>
@@ -1851,12 +1978,10 @@
                                 <w:szCs w:val="24"/>
                                 <w:lang w:eastAsia="en-US"/>
                               </w:rPr>
-                              <w:t xml:space="preserve"> If the “Run as Service” policy is not applied prior to deployment, Barista Search will not be available.</w:t>
-                            </w:r>
-                          </w:p>
-                          <w:p>
-                            <w:pPr>
-                              <w:spacing w:after="0" w:line="240" w:lineRule="auto"/>
+                              <w:t xml:space="preserve">) When Utilizing the Barista Search Service, the User must have the “Run </w:t>
+                            </w:r>
+                            <w:proofErr w:type="gramStart"/>
+                            <w:r>
                               <w:rPr>
                                 <w:rFonts w:eastAsia="Times New Roman" w:cs="Times New Roman"/>
                                 <w:color w:val="000000"/>
@@ -1864,7 +1989,9 @@
                                 <w:szCs w:val="24"/>
                                 <w:lang w:eastAsia="en-US"/>
                               </w:rPr>
-                            </w:pPr>
+                              <w:t>As</w:t>
+                            </w:r>
+                            <w:proofErr w:type="gramEnd"/>
                             <w:r>
                               <w:rPr>
                                 <w:rFonts w:eastAsia="Times New Roman" w:cs="Times New Roman"/>
@@ -1873,7 +2000,7 @@
                                 <w:szCs w:val="24"/>
                                 <w:lang w:eastAsia="en-US"/>
                               </w:rPr>
-                              <w:t xml:space="preserve">3) Deploy Barista using deploy.ps1, </w:t>
+                              <w:t xml:space="preserve"> Service” local policy on the machine where the Barista Search Service will run.</w:t>
                             </w:r>
                             <w:r>
                               <w:rPr>
@@ -1883,9 +2010,12 @@
                                 <w:szCs w:val="24"/>
                                 <w:lang w:eastAsia="en-US"/>
                               </w:rPr>
-                              <w:t xml:space="preserve">as indicated above in the deployment steps, </w:t>
-                            </w:r>
-                            <w:r>
+                              <w:t xml:space="preserve"> If the “Run as Service” policy is not applied prior to deployment, Barista Search will not be available.</w:t>
+                            </w:r>
+                          </w:p>
+                          <w:p>
+                            <w:pPr>
+                              <w:spacing w:after="0" w:line="240" w:lineRule="auto"/>
                               <w:rPr>
                                 <w:rFonts w:eastAsia="Times New Roman" w:cs="Times New Roman"/>
                                 <w:color w:val="000000"/>
@@ -1893,12 +2023,8 @@
                                 <w:szCs w:val="24"/>
                                 <w:lang w:eastAsia="en-US"/>
                               </w:rPr>
-                              <w:t>specifying the domain user account as the managed account. </w:t>
-                            </w:r>
-                          </w:p>
-                          <w:p>
-                            <w:pPr>
-                              <w:spacing w:after="0" w:line="240" w:lineRule="auto"/>
+                            </w:pPr>
+                            <w:r>
                               <w:rPr>
                                 <w:rFonts w:eastAsia="Times New Roman" w:cs="Times New Roman"/>
                                 <w:color w:val="000000"/>
@@ -1906,8 +2032,12 @@
                                 <w:szCs w:val="24"/>
                                 <w:lang w:eastAsia="en-US"/>
                               </w:rPr>
-                            </w:pPr>
-                            <w:r>
+                              <w:t>4) For each Web Application that Barista should have access to, run the following SharePoint PowerShell command:</w:t>
+                            </w:r>
+                          </w:p>
+                          <w:p>
+                            <w:pPr>
+                              <w:spacing w:after="0" w:line="240" w:lineRule="auto"/>
                               <w:rPr>
                                 <w:rFonts w:eastAsia="Times New Roman" w:cs="Times New Roman"/>
                                 <w:color w:val="000000"/>
@@ -1915,8 +2045,7 @@
                                 <w:szCs w:val="24"/>
                                 <w:lang w:eastAsia="en-US"/>
                               </w:rPr>
-                              <w:t>4) For each Web Application that Barista should have access to, run the following SharePoint PowerShell command:</w:t>
-                            </w:r>
+                            </w:pPr>
                           </w:p>
                           <w:p>
                             <w:pPr>
@@ -1929,10 +2058,7 @@
                                 <w:lang w:eastAsia="en-US"/>
                               </w:rPr>
                             </w:pPr>
-                          </w:p>
-                          <w:p>
-                            <w:pPr>
-                              <w:spacing w:after="0" w:line="240" w:lineRule="auto"/>
+                            <w:r>
                               <w:rPr>
                                 <w:rFonts w:eastAsia="Times New Roman" w:cs="Times New Roman"/>
                                 <w:color w:val="000000"/>
@@ -1940,7 +2066,9 @@
                                 <w:szCs w:val="24"/>
                                 <w:lang w:eastAsia="en-US"/>
                               </w:rPr>
-                            </w:pPr>
+                              <w:t>$</w:t>
+                            </w:r>
+                            <w:proofErr w:type="spellStart"/>
                             <w:r>
                               <w:rPr>
                                 <w:rFonts w:eastAsia="Times New Roman" w:cs="Times New Roman"/>
@@ -1949,9 +2077,9 @@
                                 <w:szCs w:val="24"/>
                                 <w:lang w:eastAsia="en-US"/>
                               </w:rPr>
-                              <w:t>$</w:t>
-                            </w:r>
-                            <w:proofErr w:type="spellStart"/>
+                              <w:t>webApp</w:t>
+                            </w:r>
+                            <w:proofErr w:type="spellEnd"/>
                             <w:r>
                               <w:rPr>
                                 <w:rFonts w:eastAsia="Times New Roman" w:cs="Times New Roman"/>
@@ -1960,9 +2088,9 @@
                                 <w:szCs w:val="24"/>
                                 <w:lang w:eastAsia="en-US"/>
                               </w:rPr>
-                              <w:t>webApp</w:t>
-                            </w:r>
-                            <w:proofErr w:type="spellEnd"/>
+                              <w:t xml:space="preserve"> = Get-</w:t>
+                            </w:r>
+                            <w:proofErr w:type="spellStart"/>
                             <w:r>
                               <w:rPr>
                                 <w:rFonts w:eastAsia="Times New Roman" w:cs="Times New Roman"/>
@@ -1971,9 +2099,9 @@
                                 <w:szCs w:val="24"/>
                                 <w:lang w:eastAsia="en-US"/>
                               </w:rPr>
-                              <w:t xml:space="preserve"> = Get-</w:t>
-                            </w:r>
-                            <w:proofErr w:type="spellStart"/>
+                              <w:t>SPWebApplication</w:t>
+                            </w:r>
+                            <w:proofErr w:type="spellEnd"/>
                             <w:r>
                               <w:rPr>
                                 <w:rFonts w:eastAsia="Times New Roman" w:cs="Times New Roman"/>
@@ -1982,9 +2110,9 @@
                                 <w:szCs w:val="24"/>
                                 <w:lang w:eastAsia="en-US"/>
                               </w:rPr>
-                              <w:t>SPWebApplication</w:t>
-                            </w:r>
-                            <w:proofErr w:type="spellEnd"/>
+                              <w:t xml:space="preserve"> {{Web Application </w:t>
+                            </w:r>
+                            <w:proofErr w:type="spellStart"/>
                             <w:r>
                               <w:rPr>
                                 <w:rFonts w:eastAsia="Times New Roman" w:cs="Times New Roman"/>
@@ -1993,9 +2121,9 @@
                                 <w:szCs w:val="24"/>
                                 <w:lang w:eastAsia="en-US"/>
                               </w:rPr>
-                              <w:t xml:space="preserve"> {{Web Application </w:t>
-                            </w:r>
-                            <w:proofErr w:type="spellStart"/>
+                              <w:t>Url</w:t>
+                            </w:r>
+                            <w:proofErr w:type="spellEnd"/>
                             <w:r>
                               <w:rPr>
                                 <w:rFonts w:eastAsia="Times New Roman" w:cs="Times New Roman"/>
@@ -2004,10 +2132,12 @@
                                 <w:szCs w:val="24"/>
                                 <w:lang w:eastAsia="en-US"/>
                               </w:rPr>
-                              <w:t>Url</w:t>
-                            </w:r>
-                            <w:proofErr w:type="spellEnd"/>
-                            <w:r>
+                              <w:t>}}</w:t>
+                            </w:r>
+                          </w:p>
+                          <w:p>
+                            <w:pPr>
+                              <w:spacing w:after="0" w:line="240" w:lineRule="auto"/>
                               <w:rPr>
                                 <w:rFonts w:eastAsia="Times New Roman" w:cs="Times New Roman"/>
                                 <w:color w:val="000000"/>
@@ -2015,12 +2145,8 @@
                                 <w:szCs w:val="24"/>
                                 <w:lang w:eastAsia="en-US"/>
                               </w:rPr>
-                              <w:t>}}</w:t>
-                            </w:r>
-                          </w:p>
-                          <w:p>
-                            <w:pPr>
-                              <w:spacing w:after="0" w:line="240" w:lineRule="auto"/>
+                            </w:pPr>
+                            <w:r>
                               <w:rPr>
                                 <w:rFonts w:eastAsia="Times New Roman" w:cs="Times New Roman"/>
                                 <w:color w:val="000000"/>
@@ -2028,7 +2154,10 @@
                                 <w:szCs w:val="24"/>
                                 <w:lang w:eastAsia="en-US"/>
                               </w:rPr>
-                            </w:pPr>
+                              <w:t>$</w:t>
+                            </w:r>
+                            <w:proofErr w:type="spellStart"/>
+                            <w:proofErr w:type="gramStart"/>
                             <w:r>
                               <w:rPr>
                                 <w:rFonts w:eastAsia="Times New Roman" w:cs="Times New Roman"/>
@@ -2037,10 +2166,9 @@
                                 <w:szCs w:val="24"/>
                                 <w:lang w:eastAsia="en-US"/>
                               </w:rPr>
-                              <w:t>$</w:t>
-                            </w:r>
-                            <w:proofErr w:type="spellStart"/>
-                            <w:proofErr w:type="gramStart"/>
+                              <w:t>webApp.GrantAccessToProcessIdentity</w:t>
+                            </w:r>
+                            <w:proofErr w:type="spellEnd"/>
                             <w:r>
                               <w:rPr>
                                 <w:rFonts w:eastAsia="Times New Roman" w:cs="Times New Roman"/>
@@ -2049,9 +2177,9 @@
                                 <w:szCs w:val="24"/>
                                 <w:lang w:eastAsia="en-US"/>
                               </w:rPr>
-                              <w:t>webApp.GrantAccessToProcessIdentity</w:t>
-                            </w:r>
-                            <w:proofErr w:type="spellEnd"/>
+                              <w:t>(</w:t>
+                            </w:r>
+                            <w:proofErr w:type="gramEnd"/>
                             <w:r>
                               <w:rPr>
                                 <w:rFonts w:eastAsia="Times New Roman" w:cs="Times New Roman"/>
@@ -2060,9 +2188,31 @@
                                 <w:szCs w:val="24"/>
                                 <w:lang w:eastAsia="en-US"/>
                               </w:rPr>
-                              <w:t>(</w:t>
-                            </w:r>
-                            <w:proofErr w:type="gramEnd"/>
+                              <w:t>"{{Your Managed Account}}", [Microsoft.SharePoint.Administration.SPPolicyRoleType]::FullRead)​</w:t>
+                            </w:r>
+                          </w:p>
+                          <w:p>
+                            <w:pPr>
+                              <w:rPr>
+                                <w:rStyle w:val="Strong"/>
+                                <w:rFonts w:ascii="Segoe UI" w:hAnsi="Segoe UI" w:cs="Segoe UI"/>
+                                <w:color w:val="2A2A2A"/>
+                                <w:sz w:val="20"/>
+                                <w:szCs w:val="20"/>
+                              </w:rPr>
+                            </w:pPr>
+                            <w:r>
+                              <w:rPr>
+                                <w:rStyle w:val="Strong"/>
+                                <w:rFonts w:ascii="Segoe UI" w:hAnsi="Segoe UI" w:cs="Segoe UI"/>
+                                <w:color w:val="2A2A2A"/>
+                                <w:sz w:val="20"/>
+                                <w:szCs w:val="20"/>
+                              </w:rPr>
+                              <w:t xml:space="preserve"> </w:t>
+                            </w:r>
+                          </w:p>
+                          <w:p>
                             <w:r>
                               <w:rPr>
                                 <w:rFonts w:eastAsia="Times New Roman" w:cs="Times New Roman"/>
@@ -2071,122 +2221,30 @@
                                 <w:szCs w:val="24"/>
                                 <w:lang w:eastAsia="en-US"/>
                               </w:rPr>
-                              <w:t>"{{Your Managed Account}}", [Microsoft.SharePoint.Administration.SPPolicyRoleType]::FullRead)​</w:t>
-                            </w:r>
-                          </w:p>
-                          <w:p/>
-                          <w:p>
-                            <w:r>
-                              <w:t xml:space="preserve">5) Additionally, </w:t>
-                            </w:r>
-                            <w:r>
-                              <w:t xml:space="preserve">grant the Barista Service Application shell access by running the following </w:t>
-                            </w:r>
-                            <w:r>
-                              <w:t>SharePoint PowerShell</w:t>
-                            </w:r>
-                            <w:r>
-                              <w:t xml:space="preserve"> command:</w:t>
-                            </w:r>
-                          </w:p>
-                          <w:p>
-                            <w:pPr>
-                              <w:rPr>
-                                <w:rFonts w:ascii="Segoe UI" w:hAnsi="Segoe UI" w:cs="Segoe UI"/>
-                                <w:color w:val="444444"/>
-                                <w:sz w:val="23"/>
-                                <w:szCs w:val="23"/>
-                                <w:shd w:val="clear" w:color="auto" w:fill="FFFFFF"/>
-                              </w:rPr>
-                            </w:pPr>
-                            <w:r>
-                              <w:rPr>
-                                <w:rFonts w:ascii="Segoe UI" w:hAnsi="Segoe UI" w:cs="Segoe UI"/>
-                                <w:color w:val="444444"/>
-                                <w:sz w:val="23"/>
-                                <w:szCs w:val="23"/>
-                                <w:shd w:val="clear" w:color="auto" w:fill="FFFFFF"/>
-                              </w:rPr>
-                              <w:t>Add-</w:t>
-                            </w:r>
-                            <w:proofErr w:type="spellStart"/>
-                            <w:r>
-                              <w:rPr>
-                                <w:rFonts w:ascii="Segoe UI" w:hAnsi="Segoe UI" w:cs="Segoe UI"/>
-                                <w:color w:val="444444"/>
-                                <w:sz w:val="23"/>
-                                <w:szCs w:val="23"/>
-                                <w:shd w:val="clear" w:color="auto" w:fill="FFFFFF"/>
-                              </w:rPr>
-                              <w:t>SPShellAdmin</w:t>
-                            </w:r>
-                            <w:proofErr w:type="spellEnd"/>
-                            <w:r>
-                              <w:rPr>
-                                <w:rFonts w:ascii="Segoe UI" w:hAnsi="Segoe UI" w:cs="Segoe UI"/>
-                                <w:color w:val="444444"/>
-                                <w:sz w:val="23"/>
-                                <w:szCs w:val="23"/>
-                                <w:shd w:val="clear" w:color="auto" w:fill="FFFFFF"/>
-                              </w:rPr>
-                              <w:t xml:space="preserve"> {{Your Managed Account</w:t>
-                            </w:r>
-                            <w:r>
-                              <w:rPr>
-                                <w:rFonts w:ascii="Segoe UI" w:hAnsi="Segoe UI" w:cs="Segoe UI"/>
-                                <w:color w:val="444444"/>
-                                <w:sz w:val="23"/>
-                                <w:szCs w:val="23"/>
-                                <w:shd w:val="clear" w:color="auto" w:fill="FFFFFF"/>
-                              </w:rPr>
-                              <w:t>}}</w:t>
-                            </w:r>
-                          </w:p>
-                          <w:p>
-                            <w:r>
-                              <w:rPr>
-                                <w:rStyle w:val="Strong"/>
-                                <w:rFonts w:ascii="Segoe UI" w:hAnsi="Segoe UI" w:cs="Segoe UI"/>
-                                <w:color w:val="2A2A2A"/>
-                                <w:sz w:val="20"/>
-                                <w:szCs w:val="20"/>
-                              </w:rPr>
-                              <w:t xml:space="preserve">Perform an </w:t>
-                            </w:r>
-                            <w:proofErr w:type="spellStart"/>
-                            <w:r>
-                              <w:rPr>
-                                <w:rStyle w:val="Strong"/>
-                                <w:rFonts w:ascii="Segoe UI" w:hAnsi="Segoe UI" w:cs="Segoe UI"/>
-                                <w:color w:val="2A2A2A"/>
-                                <w:sz w:val="20"/>
-                                <w:szCs w:val="20"/>
-                              </w:rPr>
-                              <w:t>iisreset</w:t>
-                            </w:r>
-                            <w:proofErr w:type="spellEnd"/>
-                            <w:r>
-                              <w:rPr>
-                                <w:rStyle w:val="Strong"/>
-                                <w:rFonts w:ascii="Segoe UI" w:hAnsi="Segoe UI" w:cs="Segoe UI"/>
-                                <w:color w:val="2A2A2A"/>
-                                <w:sz w:val="20"/>
-                                <w:szCs w:val="20"/>
-                              </w:rPr>
-                              <w:t xml:space="preserve"> at this point</w:t>
+                              <w:t xml:space="preserve">Deploy Barista using deploy.ps1, </w:t>
+                            </w:r>
+                            <w:r>
+                              <w:rPr>
+                                <w:rFonts w:eastAsia="Times New Roman" w:cs="Times New Roman"/>
+                                <w:color w:val="000000"/>
+                                <w:sz w:val="24"/>
+                                <w:szCs w:val="24"/>
+                                <w:lang w:eastAsia="en-US"/>
+                              </w:rPr>
+                              <w:t xml:space="preserve">as indicated above in the deployment steps, </w:t>
+                            </w:r>
+                            <w:r>
+                              <w:rPr>
+                                <w:rFonts w:eastAsia="Times New Roman" w:cs="Times New Roman"/>
+                                <w:color w:val="000000"/>
+                                <w:sz w:val="24"/>
+                                <w:szCs w:val="24"/>
+                                <w:lang w:eastAsia="en-US"/>
+                              </w:rPr>
+                              <w:t>specifying the domain user account as the managed account. </w:t>
                             </w:r>
                             <w:bookmarkStart w:id="0" w:name="_GoBack"/>
                             <w:bookmarkEnd w:id="0"/>
-                            <w:r>
-                              <w:rPr>
-                                <w:rStyle w:val="Strong"/>
-                                <w:rFonts w:ascii="Segoe UI" w:hAnsi="Segoe UI" w:cs="Segoe UI"/>
-                                <w:color w:val="2A2A2A"/>
-                                <w:sz w:val="20"/>
-                                <w:szCs w:val="20"/>
-                              </w:rPr>
-                              <w:t xml:space="preserve"> </w:t>
-                            </w:r>
                           </w:p>
                         </w:txbxContent>
                       </wps:txbx>
@@ -2226,12 +2284,9 @@
                           <w:szCs w:val="24"/>
                           <w:lang w:eastAsia="en-US"/>
                         </w:rPr>
-                        <w:t>For isolation, you may opt to create a new user account that will run the Barista Service Application. When doing so, please perform the following steps:</w:t>
-                      </w:r>
-                    </w:p>
-                    <w:p>
-                      <w:pPr>
-                        <w:spacing w:after="0" w:line="240" w:lineRule="auto"/>
+                        <w:t>For isolation, you may opt to create a new user account that will run the Barista Service Application. When doing so, please perform the following steps</w:t>
+                      </w:r>
+                      <w:r>
                         <w:rPr>
                           <w:rFonts w:eastAsia="Times New Roman" w:cs="Times New Roman"/>
                           <w:color w:val="000000"/>
@@ -2239,6 +2294,29 @@
                           <w:szCs w:val="24"/>
                           <w:lang w:eastAsia="en-US"/>
                         </w:rPr>
+                        <w:t xml:space="preserve"> prior to a deployment</w:t>
+                      </w:r>
+                      <w:r>
+                        <w:rPr>
+                          <w:rFonts w:eastAsia="Times New Roman" w:cs="Times New Roman"/>
+                          <w:color w:val="000000"/>
+                          <w:sz w:val="24"/>
+                          <w:szCs w:val="24"/>
+                          <w:lang w:eastAsia="en-US"/>
+                        </w:rPr>
+                        <w:t>:</w:t>
+                      </w:r>
+                    </w:p>
+                    <w:p>
+                      <w:pPr>
+                        <w:spacing w:after="0" w:line="240" w:lineRule="auto"/>
+                        <w:rPr>
+                          <w:rFonts w:eastAsia="Times New Roman" w:cs="Times New Roman"/>
+                          <w:color w:val="000000"/>
+                          <w:sz w:val="24"/>
+                          <w:szCs w:val="24"/>
+                          <w:lang w:eastAsia="en-US"/>
+                        </w:rPr>
                       </w:pPr>
                     </w:p>
                     <w:p>
@@ -2286,8 +2364,7 @@
                       </w:r>
                     </w:p>
                     <w:p>
-                      <w:pPr>
-                        <w:spacing w:after="0" w:line="240" w:lineRule="auto"/>
+                      <w:r>
                         <w:rPr>
                           <w:rFonts w:eastAsia="Times New Roman" w:cs="Times New Roman"/>
                           <w:color w:val="000000"/>
@@ -2295,8 +2372,103 @@
                           <w:szCs w:val="24"/>
                           <w:lang w:eastAsia="en-US"/>
                         </w:rPr>
+                        <w:t xml:space="preserve">3) </w:t>
+                      </w:r>
+                      <w:r>
+                        <w:t>G</w:t>
+                      </w:r>
+                      <w:r>
+                        <w:t>rant the Barista Service Application shell access by running the following SharePoint PowerShell command:</w:t>
+                      </w:r>
+                    </w:p>
+                    <w:p>
+                      <w:pPr>
+                        <w:rPr>
+                          <w:rFonts w:ascii="Segoe UI" w:hAnsi="Segoe UI" w:cs="Segoe UI"/>
+                          <w:color w:val="444444"/>
+                          <w:sz w:val="23"/>
+                          <w:szCs w:val="23"/>
+                          <w:shd w:val="clear" w:color="auto" w:fill="FFFFFF"/>
+                        </w:rPr>
                       </w:pPr>
                       <w:r>
+                        <w:rPr>
+                          <w:rFonts w:ascii="Segoe UI" w:hAnsi="Segoe UI" w:cs="Segoe UI"/>
+                          <w:color w:val="444444"/>
+                          <w:sz w:val="23"/>
+                          <w:szCs w:val="23"/>
+                          <w:shd w:val="clear" w:color="auto" w:fill="FFFFFF"/>
+                        </w:rPr>
+                        <w:t>Add-</w:t>
+                      </w:r>
+                      <w:proofErr w:type="spellStart"/>
+                      <w:r>
+                        <w:rPr>
+                          <w:rFonts w:ascii="Segoe UI" w:hAnsi="Segoe UI" w:cs="Segoe UI"/>
+                          <w:color w:val="444444"/>
+                          <w:sz w:val="23"/>
+                          <w:szCs w:val="23"/>
+                          <w:shd w:val="clear" w:color="auto" w:fill="FFFFFF"/>
+                        </w:rPr>
+                        <w:t>SPShellAdmin</w:t>
+                      </w:r>
+                      <w:proofErr w:type="spellEnd"/>
+                      <w:r>
+                        <w:rPr>
+                          <w:rFonts w:ascii="Segoe UI" w:hAnsi="Segoe UI" w:cs="Segoe UI"/>
+                          <w:color w:val="444444"/>
+                          <w:sz w:val="23"/>
+                          <w:szCs w:val="23"/>
+                          <w:shd w:val="clear" w:color="auto" w:fill="FFFFFF"/>
+                        </w:rPr>
+                        <w:t xml:space="preserve"> </w:t>
+                      </w:r>
+                      <w:r>
+                        <w:rPr>
+                          <w:rFonts w:ascii="Segoe UI" w:hAnsi="Segoe UI" w:cs="Segoe UI"/>
+                          <w:color w:val="444444"/>
+                          <w:sz w:val="23"/>
+                          <w:szCs w:val="23"/>
+                          <w:shd w:val="clear" w:color="auto" w:fill="FFFFFF"/>
+                        </w:rPr>
+                        <w:t>–</w:t>
+                      </w:r>
+                      <w:proofErr w:type="spellStart"/>
+                      <w:r>
+                        <w:rPr>
+                          <w:rFonts w:ascii="Segoe UI" w:hAnsi="Segoe UI" w:cs="Segoe UI"/>
+                          <w:color w:val="444444"/>
+                          <w:sz w:val="23"/>
+                          <w:szCs w:val="23"/>
+                          <w:shd w:val="clear" w:color="auto" w:fill="FFFFFF"/>
+                        </w:rPr>
+                        <w:t>UserName</w:t>
+                      </w:r>
+                      <w:proofErr w:type="spellEnd"/>
+                      <w:r>
+                        <w:rPr>
+                          <w:rFonts w:ascii="Segoe UI" w:hAnsi="Segoe UI" w:cs="Segoe UI"/>
+                          <w:color w:val="444444"/>
+                          <w:sz w:val="23"/>
+                          <w:szCs w:val="23"/>
+                          <w:shd w:val="clear" w:color="auto" w:fill="FFFFFF"/>
+                        </w:rPr>
+                        <w:t xml:space="preserve"> </w:t>
+                      </w:r>
+                      <w:r>
+                        <w:rPr>
+                          <w:rFonts w:ascii="Segoe UI" w:hAnsi="Segoe UI" w:cs="Segoe UI"/>
+                          <w:color w:val="444444"/>
+                          <w:sz w:val="23"/>
+                          <w:szCs w:val="23"/>
+                          <w:shd w:val="clear" w:color="auto" w:fill="FFFFFF"/>
+                        </w:rPr>
+                        <w:t>{{Your Managed Account}}</w:t>
+                      </w:r>
+                    </w:p>
+                    <w:p>
+                      <w:pPr>
+                        <w:spacing w:after="0" w:line="240" w:lineRule="auto"/>
                         <w:rPr>
                           <w:rFonts w:eastAsia="Times New Roman" w:cs="Times New Roman"/>
                           <w:color w:val="000000"/>
@@ -2304,10 +2476,11 @@
                           <w:szCs w:val="24"/>
                           <w:lang w:eastAsia="en-US"/>
                         </w:rPr>
-                        <w:t xml:space="preserve">2a) </w:t>
-                      </w:r>
-                      <w:proofErr w:type="gramStart"/>
-                      <w:r>
+                      </w:pPr>
+                    </w:p>
+                    <w:p>
+                      <w:pPr>
+                        <w:spacing w:after="0" w:line="240" w:lineRule="auto"/>
                         <w:rPr>
                           <w:rFonts w:eastAsia="Times New Roman" w:cs="Times New Roman"/>
                           <w:color w:val="000000"/>
@@ -2315,9 +2488,7 @@
                           <w:szCs w:val="24"/>
                           <w:lang w:eastAsia="en-US"/>
                         </w:rPr>
-                        <w:t>When</w:t>
-                      </w:r>
-                      <w:proofErr w:type="gramEnd"/>
+                      </w:pPr>
                       <w:r>
                         <w:rPr>
                           <w:rFonts w:eastAsia="Times New Roman" w:cs="Times New Roman"/>
@@ -2326,7 +2497,7 @@
                           <w:szCs w:val="24"/>
                           <w:lang w:eastAsia="en-US"/>
                         </w:rPr>
-                        <w:t xml:space="preserve"> Utilizing the Barista Search Service, the User must have the “Run As Service” local policy on the machine where the Barista Search Service will run.</w:t>
+                        <w:t>3</w:t>
                       </w:r>
                       <w:r>
                         <w:rPr>
@@ -2336,12 +2507,10 @@
                           <w:szCs w:val="24"/>
                           <w:lang w:eastAsia="en-US"/>
                         </w:rPr>
-                        <w:t xml:space="preserve"> If the “Run as Service” policy is not applied prior to deployment, Barista Search will not be available.</w:t>
-                      </w:r>
-                    </w:p>
-                    <w:p>
-                      <w:pPr>
-                        <w:spacing w:after="0" w:line="240" w:lineRule="auto"/>
+                        <w:t xml:space="preserve">) When Utilizing the Barista Search Service, the User must have the “Run </w:t>
+                      </w:r>
+                      <w:proofErr w:type="gramStart"/>
+                      <w:r>
                         <w:rPr>
                           <w:rFonts w:eastAsia="Times New Roman" w:cs="Times New Roman"/>
                           <w:color w:val="000000"/>
@@ -2349,7 +2518,9 @@
                           <w:szCs w:val="24"/>
                           <w:lang w:eastAsia="en-US"/>
                         </w:rPr>
-                      </w:pPr>
+                        <w:t>As</w:t>
+                      </w:r>
+                      <w:proofErr w:type="gramEnd"/>
                       <w:r>
                         <w:rPr>
                           <w:rFonts w:eastAsia="Times New Roman" w:cs="Times New Roman"/>
@@ -2358,7 +2529,7 @@
                           <w:szCs w:val="24"/>
                           <w:lang w:eastAsia="en-US"/>
                         </w:rPr>
-                        <w:t xml:space="preserve">3) Deploy Barista using deploy.ps1, </w:t>
+                        <w:t xml:space="preserve"> Service” local policy on the machine where the Barista Search Service will run.</w:t>
                       </w:r>
                       <w:r>
                         <w:rPr>
@@ -2368,9 +2539,12 @@
                           <w:szCs w:val="24"/>
                           <w:lang w:eastAsia="en-US"/>
                         </w:rPr>
-                        <w:t xml:space="preserve">as indicated above in the deployment steps, </w:t>
-                      </w:r>
-                      <w:r>
+                        <w:t xml:space="preserve"> If the “Run as Service” policy is not applied prior to deployment, Barista Search will not be available.</w:t>
+                      </w:r>
+                    </w:p>
+                    <w:p>
+                      <w:pPr>
+                        <w:spacing w:after="0" w:line="240" w:lineRule="auto"/>
                         <w:rPr>
                           <w:rFonts w:eastAsia="Times New Roman" w:cs="Times New Roman"/>
                           <w:color w:val="000000"/>
@@ -2378,12 +2552,8 @@
                           <w:szCs w:val="24"/>
                           <w:lang w:eastAsia="en-US"/>
                         </w:rPr>
-                        <w:t>specifying the domain user account as the managed account. </w:t>
-                      </w:r>
-                    </w:p>
-                    <w:p>
-                      <w:pPr>
-                        <w:spacing w:after="0" w:line="240" w:lineRule="auto"/>
+                      </w:pPr>
+                      <w:r>
                         <w:rPr>
                           <w:rFonts w:eastAsia="Times New Roman" w:cs="Times New Roman"/>
                           <w:color w:val="000000"/>
@@ -2391,8 +2561,12 @@
                           <w:szCs w:val="24"/>
                           <w:lang w:eastAsia="en-US"/>
                         </w:rPr>
-                      </w:pPr>
-                      <w:r>
+                        <w:t>4) For each Web Application that Barista should have access to, run the following SharePoint PowerShell command:</w:t>
+                      </w:r>
+                    </w:p>
+                    <w:p>
+                      <w:pPr>
+                        <w:spacing w:after="0" w:line="240" w:lineRule="auto"/>
                         <w:rPr>
                           <w:rFonts w:eastAsia="Times New Roman" w:cs="Times New Roman"/>
                           <w:color w:val="000000"/>
@@ -2400,8 +2574,7 @@
                           <w:szCs w:val="24"/>
                           <w:lang w:eastAsia="en-US"/>
                         </w:rPr>
-                        <w:t>4) For each Web Application that Barista should have access to, run the following SharePoint PowerShell command:</w:t>
-                      </w:r>
+                      </w:pPr>
                     </w:p>
                     <w:p>
                       <w:pPr>
@@ -2414,10 +2587,7 @@
                           <w:lang w:eastAsia="en-US"/>
                         </w:rPr>
                       </w:pPr>
-                    </w:p>
-                    <w:p>
-                      <w:pPr>
-                        <w:spacing w:after="0" w:line="240" w:lineRule="auto"/>
+                      <w:r>
                         <w:rPr>
                           <w:rFonts w:eastAsia="Times New Roman" w:cs="Times New Roman"/>
                           <w:color w:val="000000"/>
@@ -2425,7 +2595,9 @@
                           <w:szCs w:val="24"/>
                           <w:lang w:eastAsia="en-US"/>
                         </w:rPr>
-                      </w:pPr>
+                        <w:t>$</w:t>
+                      </w:r>
+                      <w:proofErr w:type="spellStart"/>
                       <w:r>
                         <w:rPr>
                           <w:rFonts w:eastAsia="Times New Roman" w:cs="Times New Roman"/>
@@ -2434,9 +2606,9 @@
                           <w:szCs w:val="24"/>
                           <w:lang w:eastAsia="en-US"/>
                         </w:rPr>
-                        <w:t>$</w:t>
-                      </w:r>
-                      <w:proofErr w:type="spellStart"/>
+                        <w:t>webApp</w:t>
+                      </w:r>
+                      <w:proofErr w:type="spellEnd"/>
                       <w:r>
                         <w:rPr>
                           <w:rFonts w:eastAsia="Times New Roman" w:cs="Times New Roman"/>
@@ -2445,9 +2617,9 @@
                           <w:szCs w:val="24"/>
                           <w:lang w:eastAsia="en-US"/>
                         </w:rPr>
-                        <w:t>webApp</w:t>
-                      </w:r>
-                      <w:proofErr w:type="spellEnd"/>
+                        <w:t xml:space="preserve"> = Get-</w:t>
+                      </w:r>
+                      <w:proofErr w:type="spellStart"/>
                       <w:r>
                         <w:rPr>
                           <w:rFonts w:eastAsia="Times New Roman" w:cs="Times New Roman"/>
@@ -2456,9 +2628,9 @@
                           <w:szCs w:val="24"/>
                           <w:lang w:eastAsia="en-US"/>
                         </w:rPr>
-                        <w:t xml:space="preserve"> = Get-</w:t>
-                      </w:r>
-                      <w:proofErr w:type="spellStart"/>
+                        <w:t>SPWebApplication</w:t>
+                      </w:r>
+                      <w:proofErr w:type="spellEnd"/>
                       <w:r>
                         <w:rPr>
                           <w:rFonts w:eastAsia="Times New Roman" w:cs="Times New Roman"/>
@@ -2467,9 +2639,9 @@
                           <w:szCs w:val="24"/>
                           <w:lang w:eastAsia="en-US"/>
                         </w:rPr>
-                        <w:t>SPWebApplication</w:t>
-                      </w:r>
-                      <w:proofErr w:type="spellEnd"/>
+                        <w:t xml:space="preserve"> {{Web Application </w:t>
+                      </w:r>
+                      <w:proofErr w:type="spellStart"/>
                       <w:r>
                         <w:rPr>
                           <w:rFonts w:eastAsia="Times New Roman" w:cs="Times New Roman"/>
@@ -2478,9 +2650,9 @@
                           <w:szCs w:val="24"/>
                           <w:lang w:eastAsia="en-US"/>
                         </w:rPr>
-                        <w:t xml:space="preserve"> {{Web Application </w:t>
-                      </w:r>
-                      <w:proofErr w:type="spellStart"/>
+                        <w:t>Url</w:t>
+                      </w:r>
+                      <w:proofErr w:type="spellEnd"/>
                       <w:r>
                         <w:rPr>
                           <w:rFonts w:eastAsia="Times New Roman" w:cs="Times New Roman"/>
@@ -2489,10 +2661,12 @@
                           <w:szCs w:val="24"/>
                           <w:lang w:eastAsia="en-US"/>
                         </w:rPr>
-                        <w:t>Url</w:t>
-                      </w:r>
-                      <w:proofErr w:type="spellEnd"/>
-                      <w:r>
+                        <w:t>}}</w:t>
+                      </w:r>
+                    </w:p>
+                    <w:p>
+                      <w:pPr>
+                        <w:spacing w:after="0" w:line="240" w:lineRule="auto"/>
                         <w:rPr>
                           <w:rFonts w:eastAsia="Times New Roman" w:cs="Times New Roman"/>
                           <w:color w:val="000000"/>
@@ -2500,12 +2674,8 @@
                           <w:szCs w:val="24"/>
                           <w:lang w:eastAsia="en-US"/>
                         </w:rPr>
-                        <w:t>}}</w:t>
-                      </w:r>
-                    </w:p>
-                    <w:p>
-                      <w:pPr>
-                        <w:spacing w:after="0" w:line="240" w:lineRule="auto"/>
+                      </w:pPr>
+                      <w:r>
                         <w:rPr>
                           <w:rFonts w:eastAsia="Times New Roman" w:cs="Times New Roman"/>
                           <w:color w:val="000000"/>
@@ -2513,7 +2683,10 @@
                           <w:szCs w:val="24"/>
                           <w:lang w:eastAsia="en-US"/>
                         </w:rPr>
-                      </w:pPr>
+                        <w:t>$</w:t>
+                      </w:r>
+                      <w:proofErr w:type="spellStart"/>
+                      <w:proofErr w:type="gramStart"/>
                       <w:r>
                         <w:rPr>
                           <w:rFonts w:eastAsia="Times New Roman" w:cs="Times New Roman"/>
@@ -2522,10 +2695,9 @@
                           <w:szCs w:val="24"/>
                           <w:lang w:eastAsia="en-US"/>
                         </w:rPr>
-                        <w:t>$</w:t>
-                      </w:r>
-                      <w:proofErr w:type="spellStart"/>
-                      <w:proofErr w:type="gramStart"/>
+                        <w:t>webApp.GrantAccessToProcessIdentity</w:t>
+                      </w:r>
+                      <w:proofErr w:type="spellEnd"/>
                       <w:r>
                         <w:rPr>
                           <w:rFonts w:eastAsia="Times New Roman" w:cs="Times New Roman"/>
@@ -2534,9 +2706,9 @@
                           <w:szCs w:val="24"/>
                           <w:lang w:eastAsia="en-US"/>
                         </w:rPr>
-                        <w:t>webApp.GrantAccessToProcessIdentity</w:t>
-                      </w:r>
-                      <w:proofErr w:type="spellEnd"/>
+                        <w:t>(</w:t>
+                      </w:r>
+                      <w:proofErr w:type="gramEnd"/>
                       <w:r>
                         <w:rPr>
                           <w:rFonts w:eastAsia="Times New Roman" w:cs="Times New Roman"/>
@@ -2545,9 +2717,31 @@
                           <w:szCs w:val="24"/>
                           <w:lang w:eastAsia="en-US"/>
                         </w:rPr>
-                        <w:t>(</w:t>
-                      </w:r>
-                      <w:proofErr w:type="gramEnd"/>
+                        <w:t>"{{Your Managed Account}}", [Microsoft.SharePoint.Administration.SPPolicyRoleType]::FullRead)​</w:t>
+                      </w:r>
+                    </w:p>
+                    <w:p>
+                      <w:pPr>
+                        <w:rPr>
+                          <w:rStyle w:val="Strong"/>
+                          <w:rFonts w:ascii="Segoe UI" w:hAnsi="Segoe UI" w:cs="Segoe UI"/>
+                          <w:color w:val="2A2A2A"/>
+                          <w:sz w:val="20"/>
+                          <w:szCs w:val="20"/>
+                        </w:rPr>
+                      </w:pPr>
+                      <w:r>
+                        <w:rPr>
+                          <w:rStyle w:val="Strong"/>
+                          <w:rFonts w:ascii="Segoe UI" w:hAnsi="Segoe UI" w:cs="Segoe UI"/>
+                          <w:color w:val="2A2A2A"/>
+                          <w:sz w:val="20"/>
+                          <w:szCs w:val="20"/>
+                        </w:rPr>
+                        <w:t xml:space="preserve"> </w:t>
+                      </w:r>
+                    </w:p>
+                    <w:p>
                       <w:r>
                         <w:rPr>
                           <w:rFonts w:eastAsia="Times New Roman" w:cs="Times New Roman"/>
@@ -2556,122 +2750,30 @@
                           <w:szCs w:val="24"/>
                           <w:lang w:eastAsia="en-US"/>
                         </w:rPr>
-                        <w:t>"{{Your Managed Account}}", [Microsoft.SharePoint.Administration.SPPolicyRoleType]::FullRead)​</w:t>
-                      </w:r>
-                    </w:p>
-                    <w:p/>
-                    <w:p>
-                      <w:r>
-                        <w:t xml:space="preserve">5) Additionally, </w:t>
-                      </w:r>
-                      <w:r>
-                        <w:t xml:space="preserve">grant the Barista Service Application shell access by running the following </w:t>
-                      </w:r>
-                      <w:r>
-                        <w:t>SharePoint PowerShell</w:t>
-                      </w:r>
-                      <w:r>
-                        <w:t xml:space="preserve"> command:</w:t>
-                      </w:r>
-                    </w:p>
-                    <w:p>
-                      <w:pPr>
-                        <w:rPr>
-                          <w:rFonts w:ascii="Segoe UI" w:hAnsi="Segoe UI" w:cs="Segoe UI"/>
-                          <w:color w:val="444444"/>
-                          <w:sz w:val="23"/>
-                          <w:szCs w:val="23"/>
-                          <w:shd w:val="clear" w:color="auto" w:fill="FFFFFF"/>
-                        </w:rPr>
-                      </w:pPr>
-                      <w:r>
-                        <w:rPr>
-                          <w:rFonts w:ascii="Segoe UI" w:hAnsi="Segoe UI" w:cs="Segoe UI"/>
-                          <w:color w:val="444444"/>
-                          <w:sz w:val="23"/>
-                          <w:szCs w:val="23"/>
-                          <w:shd w:val="clear" w:color="auto" w:fill="FFFFFF"/>
-                        </w:rPr>
-                        <w:t>Add-</w:t>
-                      </w:r>
-                      <w:proofErr w:type="spellStart"/>
-                      <w:r>
-                        <w:rPr>
-                          <w:rFonts w:ascii="Segoe UI" w:hAnsi="Segoe UI" w:cs="Segoe UI"/>
-                          <w:color w:val="444444"/>
-                          <w:sz w:val="23"/>
-                          <w:szCs w:val="23"/>
-                          <w:shd w:val="clear" w:color="auto" w:fill="FFFFFF"/>
-                        </w:rPr>
-                        <w:t>SPShellAdmin</w:t>
-                      </w:r>
-                      <w:proofErr w:type="spellEnd"/>
-                      <w:r>
-                        <w:rPr>
-                          <w:rFonts w:ascii="Segoe UI" w:hAnsi="Segoe UI" w:cs="Segoe UI"/>
-                          <w:color w:val="444444"/>
-                          <w:sz w:val="23"/>
-                          <w:szCs w:val="23"/>
-                          <w:shd w:val="clear" w:color="auto" w:fill="FFFFFF"/>
-                        </w:rPr>
-                        <w:t xml:space="preserve"> {{Your Managed Account</w:t>
-                      </w:r>
-                      <w:r>
-                        <w:rPr>
-                          <w:rFonts w:ascii="Segoe UI" w:hAnsi="Segoe UI" w:cs="Segoe UI"/>
-                          <w:color w:val="444444"/>
-                          <w:sz w:val="23"/>
-                          <w:szCs w:val="23"/>
-                          <w:shd w:val="clear" w:color="auto" w:fill="FFFFFF"/>
-                        </w:rPr>
-                        <w:t>}}</w:t>
-                      </w:r>
-                    </w:p>
-                    <w:p>
-                      <w:r>
-                        <w:rPr>
-                          <w:rStyle w:val="Strong"/>
-                          <w:rFonts w:ascii="Segoe UI" w:hAnsi="Segoe UI" w:cs="Segoe UI"/>
-                          <w:color w:val="2A2A2A"/>
-                          <w:sz w:val="20"/>
-                          <w:szCs w:val="20"/>
-                        </w:rPr>
-                        <w:t xml:space="preserve">Perform an </w:t>
-                      </w:r>
-                      <w:proofErr w:type="spellStart"/>
-                      <w:r>
-                        <w:rPr>
-                          <w:rStyle w:val="Strong"/>
-                          <w:rFonts w:ascii="Segoe UI" w:hAnsi="Segoe UI" w:cs="Segoe UI"/>
-                          <w:color w:val="2A2A2A"/>
-                          <w:sz w:val="20"/>
-                          <w:szCs w:val="20"/>
-                        </w:rPr>
-                        <w:t>iisreset</w:t>
-                      </w:r>
-                      <w:proofErr w:type="spellEnd"/>
-                      <w:r>
-                        <w:rPr>
-                          <w:rStyle w:val="Strong"/>
-                          <w:rFonts w:ascii="Segoe UI" w:hAnsi="Segoe UI" w:cs="Segoe UI"/>
-                          <w:color w:val="2A2A2A"/>
-                          <w:sz w:val="20"/>
-                          <w:szCs w:val="20"/>
-                        </w:rPr>
-                        <w:t xml:space="preserve"> at this point</w:t>
+                        <w:t xml:space="preserve">Deploy Barista using deploy.ps1, </w:t>
+                      </w:r>
+                      <w:r>
+                        <w:rPr>
+                          <w:rFonts w:eastAsia="Times New Roman" w:cs="Times New Roman"/>
+                          <w:color w:val="000000"/>
+                          <w:sz w:val="24"/>
+                          <w:szCs w:val="24"/>
+                          <w:lang w:eastAsia="en-US"/>
+                        </w:rPr>
+                        <w:t xml:space="preserve">as indicated above in the deployment steps, </w:t>
+                      </w:r>
+                      <w:r>
+                        <w:rPr>
+                          <w:rFonts w:eastAsia="Times New Roman" w:cs="Times New Roman"/>
+                          <w:color w:val="000000"/>
+                          <w:sz w:val="24"/>
+                          <w:szCs w:val="24"/>
+                          <w:lang w:eastAsia="en-US"/>
+                        </w:rPr>
+                        <w:t>specifying the domain user account as the managed account. </w:t>
                       </w:r>
                       <w:bookmarkStart w:id="1" w:name="_GoBack"/>
                       <w:bookmarkEnd w:id="1"/>
-                      <w:r>
-                        <w:rPr>
-                          <w:rStyle w:val="Strong"/>
-                          <w:rFonts w:ascii="Segoe UI" w:hAnsi="Segoe UI" w:cs="Segoe UI"/>
-                          <w:color w:val="2A2A2A"/>
-                          <w:sz w:val="20"/>
-                          <w:szCs w:val="20"/>
-                        </w:rPr>
-                        <w:t xml:space="preserve"> </w:t>
-                      </w:r>
                     </w:p>
                   </w:txbxContent>
                 </v:textbox>
@@ -4748,6 +4850,19 @@
 
 <file path=customXml/item1.xml><?xml version="1.0" encoding="utf-8"?>
 <?mso-contentType ?>
+<FormTemplates xmlns="http://schemas.microsoft.com/sharepoint/v3/contenttype/forms">
+  <Display>DocumentLibraryForm</Display>
+  <Edit>DocumentLibraryForm</Edit>
+  <New>DocumentLibraryForm</New>
+</FormTemplates>
+</file>
+
+<file path=customXml/item2.xml><?xml version="1.0" encoding="utf-8"?>
+<LongProperties xmlns="http://schemas.microsoft.com/office/2006/metadata/longProperties"/>
+</file>
+
+<file path=customXml/item3.xml><?xml version="1.0" encoding="utf-8"?>
+<?mso-contentType ?>
 <spe:Receivers xmlns:spe="http://schemas.microsoft.com/sharepoint/events">
   <Receiver>
     <Name>Document ID Generator</Name>
@@ -4792,32 +4907,7 @@
 </spe:Receivers>
 </file>
 
-<file path=customXml/item2.xml><?xml version="1.0" encoding="utf-8"?>
-<LongProperties xmlns="http://schemas.microsoft.com/office/2006/metadata/longProperties"/>
-</file>
-
-<file path=customXml/item3.xml><?xml version="1.0" encoding="utf-8"?>
-<?mso-contentType ?>
-<FormTemplates xmlns="http://schemas.microsoft.com/sharepoint/v3/contenttype/forms">
-  <Display>DocumentLibraryForm</Display>
-  <Edit>DocumentLibraryForm</Edit>
-  <New>DocumentLibraryForm</New>
-</FormTemplates>
-</file>
-
 <file path=customXml/item4.xml><?xml version="1.0" encoding="utf-8"?>
-<p:properties xmlns:p="http://schemas.microsoft.com/office/2006/metadata/properties" xmlns:xsi="http://www.w3.org/2001/XMLSchema-instance" xmlns:pc="http://schemas.microsoft.com/office/infopath/2007/PartnerControls">
-  <documentManagement>
-    <_dlc_DocId xmlns="b84632e2-c23a-4ebc-b14d-fdeae9ca1c3e">1234-875-3</_dlc_DocId>
-    <_dlc_DocIdUrl xmlns="b84632e2-c23a-4ebc-b14d-fdeae9ca1c3e">
-      <Url>http://thegreen.treas.gov/do/OFSTeam/OrgFunctions/AMG/AMSTeam/_layouts/DocIdRedir.aspx?ID=1234-875-3</Url>
-      <Description>1234-875-3</Description>
-    </_dlc_DocIdUrl>
-  </documentManagement>
-</p:properties>
-</file>
-
-<file path=customXml/item5.xml><?xml version="1.0" encoding="utf-8"?>
 <ct:contentTypeSchema xmlns:ct="http://schemas.microsoft.com/office/2006/metadata/contentType" xmlns:ma="http://schemas.microsoft.com/office/2006/metadata/properties/metaAttributes" ct:_="" ma:_="" ma:contentTypeName="Document" ma:contentTypeID="0x0101004D8E8825913A2E4CA6F3C73F8C3521CB" ma:contentTypeVersion="0" ma:contentTypeDescription="Create a new document." ma:contentTypeScope="" ma:versionID="8d4b37fcffa636b47faaaeecdf9c610a">
   <xsd:schema xmlns:xsd="http://www.w3.org/2001/XMLSchema" xmlns:xs="http://www.w3.org/2001/XMLSchema" xmlns:p="http://schemas.microsoft.com/office/2006/metadata/properties" xmlns:ns2="b84632e2-c23a-4ebc-b14d-fdeae9ca1c3e" targetNamespace="http://schemas.microsoft.com/office/2006/metadata/properties" ma:root="true" ma:fieldsID="e1d1d7b89d33ae5bbe95c9fb8cc5473b" ns2:_="">
     <xsd:import namespace="b84632e2-c23a-4ebc-b14d-fdeae9ca1c3e"/>
@@ -4962,10 +5052,22 @@
 </ct:contentTypeSchema>
 </file>
 
+<file path=customXml/item5.xml><?xml version="1.0" encoding="utf-8"?>
+<p:properties xmlns:p="http://schemas.microsoft.com/office/2006/metadata/properties" xmlns:xsi="http://www.w3.org/2001/XMLSchema-instance" xmlns:pc="http://schemas.microsoft.com/office/infopath/2007/PartnerControls">
+  <documentManagement>
+    <_dlc_DocId xmlns="b84632e2-c23a-4ebc-b14d-fdeae9ca1c3e">1234-875-3</_dlc_DocId>
+    <_dlc_DocIdUrl xmlns="b84632e2-c23a-4ebc-b14d-fdeae9ca1c3e">
+      <Url>http://thegreen.treas.gov/do/OFSTeam/OrgFunctions/AMG/AMSTeam/_layouts/DocIdRedir.aspx?ID=1234-875-3</Url>
+      <Description>1234-875-3</Description>
+    </_dlc_DocIdUrl>
+  </documentManagement>
+</p:properties>
+</file>
+
 <file path=customXml/itemProps1.xml><?xml version="1.0" encoding="utf-8"?>
-<ds:datastoreItem xmlns:ds="http://schemas.openxmlformats.org/officeDocument/2006/customXml" ds:itemID="{7ACA4CDC-73A2-435D-80E1-34B587792007}">
+<ds:datastoreItem xmlns:ds="http://schemas.openxmlformats.org/officeDocument/2006/customXml" ds:itemID="{C0F06734-700A-44E5-80CD-32B6C43E2785}">
   <ds:schemaRefs>
-    <ds:schemaRef ds:uri="http://schemas.microsoft.com/sharepoint/events"/>
+    <ds:schemaRef ds:uri="http://schemas.microsoft.com/sharepoint/v3/contenttype/forms"/>
   </ds:schemaRefs>
 </ds:datastoreItem>
 </file>
@@ -4979,24 +5081,14 @@
 </file>
 
 <file path=customXml/itemProps3.xml><?xml version="1.0" encoding="utf-8"?>
-<ds:datastoreItem xmlns:ds="http://schemas.openxmlformats.org/officeDocument/2006/customXml" ds:itemID="{C0F06734-700A-44E5-80CD-32B6C43E2785}">
+<ds:datastoreItem xmlns:ds="http://schemas.openxmlformats.org/officeDocument/2006/customXml" ds:itemID="{7ACA4CDC-73A2-435D-80E1-34B587792007}">
   <ds:schemaRefs>
-    <ds:schemaRef ds:uri="http://schemas.microsoft.com/sharepoint/v3/contenttype/forms"/>
+    <ds:schemaRef ds:uri="http://schemas.microsoft.com/sharepoint/events"/>
   </ds:schemaRefs>
 </ds:datastoreItem>
 </file>
 
 <file path=customXml/itemProps4.xml><?xml version="1.0" encoding="utf-8"?>
-<ds:datastoreItem xmlns:ds="http://schemas.openxmlformats.org/officeDocument/2006/customXml" ds:itemID="{0BFC154A-0D40-4723-9E4B-D9249170068F}">
-  <ds:schemaRefs>
-    <ds:schemaRef ds:uri="http://schemas.microsoft.com/office/2006/metadata/properties"/>
-    <ds:schemaRef ds:uri="http://schemas.microsoft.com/office/infopath/2007/PartnerControls"/>
-    <ds:schemaRef ds:uri="b84632e2-c23a-4ebc-b14d-fdeae9ca1c3e"/>
-  </ds:schemaRefs>
-</ds:datastoreItem>
-</file>
-
-<file path=customXml/itemProps5.xml><?xml version="1.0" encoding="utf-8"?>
 <ds:datastoreItem xmlns:ds="http://schemas.openxmlformats.org/officeDocument/2006/customXml" ds:itemID="{754FFFF1-1BB2-46AE-977B-88952E942A73}">
   <ds:schemaRefs>
     <ds:schemaRef ds:uri="http://schemas.microsoft.com/office/2006/metadata/contentType"/>
@@ -5012,4 +5104,14 @@
     <ds:schemaRef ds:uri="http://schemas.microsoft.com/internal/obd"/>
   </ds:schemaRefs>
 </ds:datastoreItem>
+</file>
+
+<file path=customXml/itemProps5.xml><?xml version="1.0" encoding="utf-8"?>
+<ds:datastoreItem xmlns:ds="http://schemas.openxmlformats.org/officeDocument/2006/customXml" ds:itemID="{0BFC154A-0D40-4723-9E4B-D9249170068F}">
+  <ds:schemaRefs>
+    <ds:schemaRef ds:uri="http://schemas.microsoft.com/office/2006/metadata/properties"/>
+    <ds:schemaRef ds:uri="http://schemas.microsoft.com/office/infopath/2007/PartnerControls"/>
+    <ds:schemaRef ds:uri="b84632e2-c23a-4ebc-b14d-fdeae9ca1c3e"/>
+  </ds:schemaRefs>
+</ds:datastoreItem>
 </file>
</xml_diff>

<commit_message>
Updated deployment guide to be compat. with Wordpad ><
</commit_message>
<xml_diff>
--- a/Deployment/Deployment Guide.docx
+++ b/Deployment/Deployment Guide.docx
@@ -405,347 +405,135 @@
         </w:rPr>
         <w:t xml:space="preserve">Execute the following command: </w:t>
       </w:r>
-      <w:r>
-        <w:rPr>
-          <w:rFonts w:eastAsia="Times New Roman"/>
-          <w:lang w:eastAsia="en-US"/>
-        </w:rPr>
-        <w:br/>
-      </w:r>
-      <w:r>
-        <w:rPr>
-          <w:rFonts w:eastAsia="Times New Roman"/>
-          <w:noProof/>
-          <w:lang w:eastAsia="en-US"/>
-        </w:rPr>
-        <mc:AlternateContent>
-          <mc:Choice Requires="wps">
-            <w:drawing>
-              <wp:inline distT="0" distB="0" distL="0" distR="0" wp14:anchorId="506BDEE0" wp14:editId="61A9CFC8">
-                <wp:extent cx="5257800" cy="838200"/>
-                <wp:effectExtent l="0" t="0" r="19050" b="19050"/>
-                <wp:docPr id="1" name="Text Box 2"/>
-                <wp:cNvGraphicFramePr>
-                  <a:graphicFrameLocks xmlns:a="http://schemas.openxmlformats.org/drawingml/2006/main"/>
-                </wp:cNvGraphicFramePr>
-                <a:graphic xmlns:a="http://schemas.openxmlformats.org/drawingml/2006/main">
-                  <a:graphicData uri="http://schemas.microsoft.com/office/word/2010/wordprocessingShape">
-                    <wps:wsp>
-                      <wps:cNvSpPr txBox="1">
-                        <a:spLocks noChangeArrowheads="1"/>
-                      </wps:cNvSpPr>
-                      <wps:spPr bwMode="auto">
-                        <a:xfrm>
-                          <a:off x="0" y="0"/>
-                          <a:ext cx="5257800" cy="838200"/>
-                        </a:xfrm>
-                        <a:prstGeom prst="rect">
-                          <a:avLst/>
-                        </a:prstGeom>
-                        <a:solidFill>
-                          <a:srgbClr val="FFFFFF"/>
-                        </a:solidFill>
-                        <a:ln w="9525">
-                          <a:solidFill>
-                            <a:srgbClr val="000000"/>
-                          </a:solidFill>
-                          <a:miter lim="800000"/>
-                          <a:headEnd/>
-                          <a:tailEnd/>
-                        </a:ln>
-                      </wps:spPr>
-                      <wps:txbx>
-                        <w:txbxContent>
-                          <w:p>
-                            <w:pPr>
-                              <w:rPr>
-                                <w:rFonts w:ascii="Courier New" w:eastAsia="Calibri" w:hAnsi="Courier New" w:cs="Courier New"/>
-                              </w:rPr>
-                            </w:pPr>
-                            <w:r>
-                              <w:rPr>
-                                <w:rFonts w:ascii="Courier New" w:eastAsia="Calibri" w:hAnsi="Courier New" w:cs="Courier New"/>
-                              </w:rPr>
-                              <w:t>.\Deploy.ps1 -</w:t>
-                            </w:r>
-                            <w:proofErr w:type="spellStart"/>
-                            <w:r>
-                              <w:rPr>
-                                <w:rFonts w:ascii="Courier New" w:eastAsia="Calibri" w:hAnsi="Courier New" w:cs="Courier New"/>
-                              </w:rPr>
-                              <w:t>Config</w:t>
-                            </w:r>
-                            <w:proofErr w:type="spellEnd"/>
-                            <w:r>
-                              <w:rPr>
-                                <w:rFonts w:ascii="Courier New" w:eastAsia="Calibri" w:hAnsi="Courier New" w:cs="Courier New"/>
-                              </w:rPr>
-                              <w:t xml:space="preserve"> Solutions-</w:t>
-                            </w:r>
-                            <w:r>
-                              <w:rPr>
-                                <w:rFonts w:ascii="Courier New" w:eastAsia="Calibri" w:hAnsi="Courier New" w:cs="Courier New"/>
-                              </w:rPr>
-                              <w:t>[config]</w:t>
-                            </w:r>
-                            <w:r>
-                              <w:rPr>
-                                <w:rFonts w:ascii="Courier New" w:eastAsia="Calibri" w:hAnsi="Courier New" w:cs="Courier New"/>
-                              </w:rPr>
-                              <w:t>.xml</w:t>
-                            </w:r>
-                            <w:r>
-                              <w:rPr>
-                                <w:rFonts w:ascii="Courier New" w:eastAsia="Calibri" w:hAnsi="Courier New" w:cs="Courier New"/>
-                                <w:color w:val="FF0000"/>
-                              </w:rPr>
-                              <w:t xml:space="preserve"> </w:t>
-                            </w:r>
-                            <w:r>
-                              <w:rPr>
-                                <w:rFonts w:ascii="Courier New" w:eastAsia="Calibri" w:hAnsi="Courier New" w:cs="Courier New"/>
-                              </w:rPr>
-                              <w:t>-</w:t>
-                            </w:r>
-                            <w:proofErr w:type="spellStart"/>
-                            <w:r>
-                              <w:rPr>
-                                <w:rFonts w:ascii="Courier New" w:eastAsia="Calibri" w:hAnsi="Courier New" w:cs="Courier New"/>
-                              </w:rPr>
-                              <w:t>ManagedAccount</w:t>
-                            </w:r>
-                            <w:proofErr w:type="spellEnd"/>
-                            <w:r>
-                              <w:rPr>
-                                <w:rFonts w:ascii="Courier New" w:eastAsia="Calibri" w:hAnsi="Courier New" w:cs="Courier New"/>
-                              </w:rPr>
-                              <w:t xml:space="preserve"> </w:t>
-                            </w:r>
-                            <w:r>
-                              <w:rPr>
-                                <w:rFonts w:ascii="Courier New" w:eastAsia="Calibri" w:hAnsi="Courier New" w:cs="Courier New"/>
-                              </w:rPr>
-                              <w:t>[</w:t>
-                            </w:r>
-                            <w:proofErr w:type="spellStart"/>
-                            <w:r>
-                              <w:rPr>
-                                <w:rFonts w:ascii="Courier New" w:eastAsia="Calibri" w:hAnsi="Courier New" w:cs="Courier New"/>
-                              </w:rPr>
-                              <w:t>SPAppPool</w:t>
-                            </w:r>
-                            <w:proofErr w:type="spellEnd"/>
-                            <w:r>
-                              <w:rPr>
-                                <w:rFonts w:ascii="Courier New" w:eastAsia="Calibri" w:hAnsi="Courier New" w:cs="Courier New"/>
-                              </w:rPr>
-                              <w:t xml:space="preserve"> Acct]</w:t>
-                            </w:r>
-                            <w:r>
-                              <w:rPr>
-                                <w:rFonts w:ascii="Courier New" w:eastAsia="Calibri" w:hAnsi="Courier New" w:cs="Courier New"/>
-                              </w:rPr>
-                              <w:t xml:space="preserve"> -</w:t>
-                            </w:r>
-                            <w:proofErr w:type="spellStart"/>
-                            <w:r>
-                              <w:rPr>
-                                <w:rFonts w:ascii="Courier New" w:eastAsia="Calibri" w:hAnsi="Courier New" w:cs="Courier New"/>
-                              </w:rPr>
-                              <w:t>SPApplicationPoolName</w:t>
-                            </w:r>
-                            <w:proofErr w:type="spellEnd"/>
-                            <w:r>
-                              <w:rPr>
-                                <w:rFonts w:ascii="Courier New" w:eastAsia="Calibri" w:hAnsi="Courier New" w:cs="Courier New"/>
-                              </w:rPr>
-                              <w:t xml:space="preserve"> “Barista Application Pool” -Uri </w:t>
-                            </w:r>
-                            <w:r>
-                              <w:rPr>
-                                <w:rFonts w:ascii="Courier New" w:eastAsia="Calibri" w:hAnsi="Courier New" w:cs="Courier New"/>
-                              </w:rPr>
-                              <w:t>[Local</w:t>
-                            </w:r>
-                            <w:r>
-                              <w:rPr>
-                                <w:rFonts w:ascii="Courier New" w:eastAsia="Calibri" w:hAnsi="Courier New" w:cs="Courier New"/>
-                              </w:rPr>
-                              <w:t>host</w:t>
-                            </w:r>
-                            <w:r>
-                              <w:rPr>
-                                <w:rFonts w:ascii="Courier New" w:eastAsia="Calibri" w:hAnsi="Courier New" w:cs="Courier New"/>
-                              </w:rPr>
-                              <w:t>]</w:t>
-                            </w:r>
-                            <w:r>
-                              <w:rPr>
-                                <w:rFonts w:ascii="Courier New" w:eastAsia="Calibri" w:hAnsi="Courier New" w:cs="Courier New"/>
-                              </w:rPr>
-                              <w:t xml:space="preserve"> </w:t>
-                            </w:r>
-                          </w:p>
-                          <w:p>
-                            <w:pPr>
-                              <w:spacing w:after="0" w:line="240" w:lineRule="auto"/>
-                              <w:rPr>
-                                <w:rFonts w:ascii="Courier New" w:eastAsia="Calibri" w:hAnsi="Courier New" w:cs="Courier New"/>
-                                <w:b/>
-                                <w:sz w:val="20"/>
-                                <w:szCs w:val="20"/>
-                              </w:rPr>
-                            </w:pPr>
-                          </w:p>
-                          <w:p/>
-                        </w:txbxContent>
-                      </wps:txbx>
-                      <wps:bodyPr rot="0" vert="horz" wrap="square" lIns="91440" tIns="45720" rIns="91440" bIns="45720" anchor="t" anchorCtr="0">
-                        <a:noAutofit/>
-                      </wps:bodyPr>
-                    </wps:wsp>
-                  </a:graphicData>
-                </a:graphic>
-              </wp:inline>
-            </w:drawing>
-          </mc:Choice>
-          <mc:Fallback>
-            <w:pict>
-              <v:shapetype id="_x0000_t202" coordsize="21600,21600" o:spt="202" path="m,l,21600r21600,l21600,xe">
-                <v:stroke joinstyle="miter"/>
-                <v:path gradientshapeok="t" o:connecttype="rect"/>
-              </v:shapetype>
-              <v:shape id="Text Box 2" o:spid="_x0000_s1026" type="#_x0000_t202" style="width:414pt;height:66pt;visibility:visible;mso-wrap-style:square;mso-left-percent:-10001;mso-top-percent:-10001;mso-position-horizontal:absolute;mso-position-horizontal-relative:char;mso-position-vertical:absolute;mso-position-vertical-relative:line;mso-left-percent:-10001;mso-top-percent:-10001;v-text-anchor:top" o:gfxdata="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">
-                <v:textbox>
-                  <w:txbxContent>
-                    <w:p>
-                      <w:pPr>
-                        <w:rPr>
-                          <w:rFonts w:ascii="Courier New" w:eastAsia="Calibri" w:hAnsi="Courier New" w:cs="Courier New"/>
-                        </w:rPr>
-                      </w:pPr>
-                      <w:r>
-                        <w:rPr>
-                          <w:rFonts w:ascii="Courier New" w:eastAsia="Calibri" w:hAnsi="Courier New" w:cs="Courier New"/>
-                        </w:rPr>
-                        <w:t>.\Deploy.ps1 -Config Solutions-</w:t>
-                      </w:r>
-                      <w:r>
-                        <w:rPr>
-                          <w:rFonts w:ascii="Courier New" w:eastAsia="Calibri" w:hAnsi="Courier New" w:cs="Courier New"/>
-                        </w:rPr>
-                        <w:t>[config]</w:t>
-                      </w:r>
-                      <w:r>
-                        <w:rPr>
-                          <w:rFonts w:ascii="Courier New" w:eastAsia="Calibri" w:hAnsi="Courier New" w:cs="Courier New"/>
-                        </w:rPr>
-                        <w:t>.xml</w:t>
-                      </w:r>
-                      <w:r>
-                        <w:rPr>
-                          <w:rFonts w:ascii="Courier New" w:eastAsia="Calibri" w:hAnsi="Courier New" w:cs="Courier New"/>
-                          <w:color w:val="FF0000"/>
-                        </w:rPr>
-                        <w:t xml:space="preserve"> </w:t>
-                      </w:r>
-                      <w:r>
-                        <w:rPr>
-                          <w:rFonts w:ascii="Courier New" w:eastAsia="Calibri" w:hAnsi="Courier New" w:cs="Courier New"/>
-                        </w:rPr>
-                        <w:t>-</w:t>
-                      </w:r>
-                      <w:bookmarkStart w:id="1" w:name="_GoBack"/>
-                      <w:bookmarkEnd w:id="1"/>
-                      <w:r>
-                        <w:rPr>
-                          <w:rFonts w:ascii="Courier New" w:eastAsia="Calibri" w:hAnsi="Courier New" w:cs="Courier New"/>
-                        </w:rPr>
-                        <w:t>ManagedAccount</w:t>
-                      </w:r>
-                      <w:r>
-                        <w:rPr>
-                          <w:rFonts w:ascii="Courier New" w:eastAsia="Calibri" w:hAnsi="Courier New" w:cs="Courier New"/>
-                        </w:rPr>
-                        <w:t xml:space="preserve"> </w:t>
-                      </w:r>
-                      <w:r>
-                        <w:rPr>
-                          <w:rFonts w:ascii="Courier New" w:eastAsia="Calibri" w:hAnsi="Courier New" w:cs="Courier New"/>
-                        </w:rPr>
-                        <w:t>[SPAppPool Acct]</w:t>
-                      </w:r>
-                      <w:r>
-                        <w:rPr>
-                          <w:rFonts w:ascii="Courier New" w:eastAsia="Calibri" w:hAnsi="Courier New" w:cs="Courier New"/>
-                        </w:rPr>
-                        <w:t xml:space="preserve"> -SPApplicationPoolName “Barista Application Pool” -Uri </w:t>
-                      </w:r>
-                      <w:r>
-                        <w:rPr>
-                          <w:rFonts w:ascii="Courier New" w:eastAsia="Calibri" w:hAnsi="Courier New" w:cs="Courier New"/>
-                        </w:rPr>
-                        <w:t>[Local</w:t>
-                      </w:r>
-                      <w:r>
-                        <w:rPr>
-                          <w:rFonts w:ascii="Courier New" w:eastAsia="Calibri" w:hAnsi="Courier New" w:cs="Courier New"/>
-                        </w:rPr>
-                        <w:t>host</w:t>
-                      </w:r>
-                      <w:r>
-                        <w:rPr>
-                          <w:rFonts w:ascii="Courier New" w:eastAsia="Calibri" w:hAnsi="Courier New" w:cs="Courier New"/>
-                        </w:rPr>
-                        <w:t>]</w:t>
-                      </w:r>
-                      <w:r>
-                        <w:rPr>
-                          <w:rFonts w:ascii="Courier New" w:eastAsia="Calibri" w:hAnsi="Courier New" w:cs="Courier New"/>
-                        </w:rPr>
-                        <w:t xml:space="preserve"> </w:t>
-                      </w:r>
-                    </w:p>
-                    <w:p>
-                      <w:pPr>
-                        <w:spacing w:after="0" w:line="240" w:lineRule="auto"/>
-                        <w:rPr>
-                          <w:rFonts w:ascii="Courier New" w:eastAsia="Calibri" w:hAnsi="Courier New" w:cs="Courier New"/>
-                          <w:b/>
-                          <w:sz w:val="20"/>
-                          <w:szCs w:val="20"/>
-                        </w:rPr>
-                      </w:pPr>
-                    </w:p>
-                    <w:p/>
-                  </w:txbxContent>
-                </v:textbox>
-                <w10:anchorlock/>
-              </v:shape>
-            </w:pict>
-          </mc:Fallback>
-        </mc:AlternateContent>
-      </w:r>
-    </w:p>
-    <w:p>
-      <w:pPr>
-        <w:spacing w:after="160" w:line="259" w:lineRule="auto"/>
-        <w:contextualSpacing/>
-        <w:rPr>
-          <w:rFonts w:eastAsia="Times New Roman"/>
-          <w:lang w:eastAsia="en-US"/>
-        </w:rPr>
-      </w:pPr>
-    </w:p>
-    <w:p>
-      <w:pPr>
-        <w:spacing w:after="160" w:line="259" w:lineRule="auto"/>
-        <w:contextualSpacing/>
-        <w:rPr>
-          <w:rFonts w:eastAsia="Times New Roman"/>
-          <w:lang w:eastAsia="en-US"/>
-        </w:rPr>
-      </w:pPr>
+    </w:p>
+    <w:p>
+      <w:pPr>
+        <w:spacing w:after="160" w:line="259" w:lineRule="auto"/>
+        <w:ind w:left="1080"/>
+        <w:contextualSpacing/>
+        <w:rPr>
+          <w:rFonts w:eastAsia="Times New Roman"/>
+          <w:lang w:eastAsia="en-US"/>
+        </w:rPr>
+      </w:pPr>
+    </w:p>
+    <w:p>
+      <w:pPr>
+        <w:rPr>
+          <w:rFonts w:ascii="Courier New" w:eastAsia="Calibri" w:hAnsi="Courier New" w:cs="Courier New"/>
+        </w:rPr>
+      </w:pPr>
+      <w:r>
+        <w:rPr>
+          <w:rFonts w:ascii="Courier New" w:eastAsia="Calibri" w:hAnsi="Courier New" w:cs="Courier New"/>
+        </w:rPr>
+        <w:t>.\Deploy.ps1 -</w:t>
+      </w:r>
+      <w:proofErr w:type="spellStart"/>
+      <w:r>
+        <w:rPr>
+          <w:rFonts w:ascii="Courier New" w:eastAsia="Calibri" w:hAnsi="Courier New" w:cs="Courier New"/>
+        </w:rPr>
+        <w:t>Config</w:t>
+      </w:r>
+      <w:proofErr w:type="spellEnd"/>
+      <w:r>
+        <w:rPr>
+          <w:rFonts w:ascii="Courier New" w:eastAsia="Calibri" w:hAnsi="Courier New" w:cs="Courier New"/>
+        </w:rPr>
+        <w:t xml:space="preserve"> Solutions-</w:t>
+      </w:r>
+      <w:r>
+        <w:rPr>
+          <w:rFonts w:ascii="Courier New" w:eastAsia="Calibri" w:hAnsi="Courier New" w:cs="Courier New"/>
+        </w:rPr>
+        <w:t>[config]</w:t>
+      </w:r>
+      <w:r>
+        <w:rPr>
+          <w:rFonts w:ascii="Courier New" w:eastAsia="Calibri" w:hAnsi="Courier New" w:cs="Courier New"/>
+        </w:rPr>
+        <w:t>.xml</w:t>
+      </w:r>
+      <w:r>
+        <w:rPr>
+          <w:rFonts w:ascii="Courier New" w:eastAsia="Calibri" w:hAnsi="Courier New" w:cs="Courier New"/>
+          <w:color w:val="FF0000"/>
+        </w:rPr>
+        <w:t xml:space="preserve"> </w:t>
+      </w:r>
+      <w:r>
+        <w:rPr>
+          <w:rFonts w:ascii="Courier New" w:eastAsia="Calibri" w:hAnsi="Courier New" w:cs="Courier New"/>
+        </w:rPr>
+        <w:t>-</w:t>
+      </w:r>
+      <w:proofErr w:type="spellStart"/>
+      <w:r>
+        <w:rPr>
+          <w:rFonts w:ascii="Courier New" w:eastAsia="Calibri" w:hAnsi="Courier New" w:cs="Courier New"/>
+        </w:rPr>
+        <w:t>ManagedAccount</w:t>
+      </w:r>
+      <w:proofErr w:type="spellEnd"/>
+      <w:r>
+        <w:rPr>
+          <w:rFonts w:ascii="Courier New" w:eastAsia="Calibri" w:hAnsi="Courier New" w:cs="Courier New"/>
+        </w:rPr>
+        <w:t xml:space="preserve"> [</w:t>
+      </w:r>
+      <w:proofErr w:type="spellStart"/>
+      <w:r>
+        <w:rPr>
+          <w:rFonts w:ascii="Courier New" w:eastAsia="Calibri" w:hAnsi="Courier New" w:cs="Courier New"/>
+        </w:rPr>
+        <w:t>SPAppPool</w:t>
+      </w:r>
+      <w:proofErr w:type="spellEnd"/>
+      <w:r>
+        <w:rPr>
+          <w:rFonts w:ascii="Courier New" w:eastAsia="Calibri" w:hAnsi="Courier New" w:cs="Courier New"/>
+        </w:rPr>
+        <w:t xml:space="preserve"> Acct]</w:t>
+      </w:r>
+      <w:r>
+        <w:rPr>
+          <w:rFonts w:ascii="Courier New" w:eastAsia="Calibri" w:hAnsi="Courier New" w:cs="Courier New"/>
+        </w:rPr>
+        <w:t xml:space="preserve"> –</w:t>
+      </w:r>
+      <w:proofErr w:type="spellStart"/>
+      <w:r>
+        <w:rPr>
+          <w:rFonts w:ascii="Courier New" w:eastAsia="Calibri" w:hAnsi="Courier New" w:cs="Courier New"/>
+        </w:rPr>
+        <w:t>SPApplicationPoolName</w:t>
+      </w:r>
+      <w:proofErr w:type="spellEnd"/>
+      <w:r>
+        <w:rPr>
+          <w:rFonts w:ascii="Courier New" w:eastAsia="Calibri" w:hAnsi="Courier New" w:cs="Courier New"/>
+        </w:rPr>
+        <w:t xml:space="preserve"> “</w:t>
+      </w:r>
+      <w:r>
+        <w:rPr>
+          <w:rFonts w:ascii="Courier New" w:eastAsia="Calibri" w:hAnsi="Courier New" w:cs="Courier New"/>
+        </w:rPr>
+        <w:t xml:space="preserve">Barista Application Pool” -Uri </w:t>
+      </w:r>
+      <w:r>
+        <w:rPr>
+          <w:rFonts w:ascii="Courier New" w:eastAsia="Calibri" w:hAnsi="Courier New" w:cs="Courier New"/>
+        </w:rPr>
+        <w:t>[Localhost]</w:t>
+      </w:r>
+      <w:r>
+        <w:rPr>
+          <w:rFonts w:ascii="Courier New" w:eastAsia="Calibri" w:hAnsi="Courier New" w:cs="Courier New"/>
+        </w:rPr>
+        <w:t xml:space="preserve"> </w:t>
+      </w:r>
     </w:p>
     <w:p>
       <w:pPr>
@@ -1209,7 +997,6 @@
           <w:rFonts w:eastAsia="Times New Roman"/>
           <w:lang w:eastAsia="en-US"/>
         </w:rPr>
-        <w:lastRenderedPageBreak/>
         <w:t xml:space="preserve">From the deployment location, execute the following </w:t>
       </w:r>
       <w:proofErr w:type="spellStart"/>
@@ -1296,6 +1083,7 @@
           <w:rFonts w:eastAsia="Times New Roman"/>
           <w:lang w:eastAsia="en-US"/>
         </w:rPr>
+        <w:lastRenderedPageBreak/>
         <w:t>Verify that the result is 42.</w:t>
       </w:r>
     </w:p>
@@ -1525,140 +1313,32 @@
       </w:r>
     </w:p>
     <w:p>
-      <w:pPr>
-        <w:rPr>
-          <w:b/>
-        </w:rPr>
-      </w:pPr>
-      <w:r>
-        <w:rPr>
-          <w:rFonts w:eastAsia="Times New Roman"/>
-          <w:noProof/>
-          <w:lang w:eastAsia="en-US"/>
-        </w:rPr>
-        <mc:AlternateContent>
-          <mc:Choice Requires="wps">
-            <w:drawing>
-              <wp:inline distT="0" distB="0" distL="0" distR="0" wp14:anchorId="7D236182" wp14:editId="5948A74A">
-                <wp:extent cx="5943600" cy="1403985"/>
-                <wp:effectExtent l="0" t="0" r="19050" b="10160"/>
-                <wp:docPr id="2" name="Text Box 2"/>
-                <wp:cNvGraphicFramePr>
-                  <a:graphicFrameLocks xmlns:a="http://schemas.openxmlformats.org/drawingml/2006/main"/>
-                </wp:cNvGraphicFramePr>
-                <a:graphic xmlns:a="http://schemas.openxmlformats.org/drawingml/2006/main">
-                  <a:graphicData uri="http://schemas.microsoft.com/office/word/2010/wordprocessingShape">
-                    <wps:wsp>
-                      <wps:cNvSpPr txBox="1">
-                        <a:spLocks noChangeArrowheads="1"/>
-                      </wps:cNvSpPr>
-                      <wps:spPr bwMode="auto">
-                        <a:xfrm>
-                          <a:off x="0" y="0"/>
-                          <a:ext cx="5943600" cy="1403985"/>
-                        </a:xfrm>
-                        <a:prstGeom prst="rect">
-                          <a:avLst/>
-                        </a:prstGeom>
-                        <a:solidFill>
-                          <a:srgbClr val="FFFFFF"/>
-                        </a:solidFill>
-                        <a:ln w="9525">
-                          <a:solidFill>
-                            <a:srgbClr val="000000"/>
-                          </a:solidFill>
-                          <a:miter lim="800000"/>
-                          <a:headEnd/>
-                          <a:tailEnd/>
-                        </a:ln>
-                      </wps:spPr>
-                      <wps:txbx>
-                        <w:txbxContent>
-                          <w:p>
-                            <w:r>
-                              <w:rPr>
-                                <w:rFonts w:eastAsia="Times New Roman"/>
-                                <w:lang w:eastAsia="en-US"/>
-                              </w:rPr>
-                              <w:t xml:space="preserve">.\Uninstall.ps1 </w:t>
-                            </w:r>
-                            <w:r>
-                              <w:rPr>
-                                <w:rFonts w:ascii="Courier New" w:eastAsia="Calibri" w:hAnsi="Courier New" w:cs="Courier New"/>
-                              </w:rPr>
-                              <w:t>-</w:t>
-                            </w:r>
-                            <w:proofErr w:type="spellStart"/>
-                            <w:r>
-                              <w:rPr>
-                                <w:rFonts w:ascii="Courier New" w:eastAsia="Calibri" w:hAnsi="Courier New" w:cs="Courier New"/>
-                              </w:rPr>
-                              <w:t>SPApplicationPoolName</w:t>
-                            </w:r>
-                            <w:proofErr w:type="spellEnd"/>
-                            <w:r>
-                              <w:rPr>
-                                <w:rFonts w:ascii="Courier New" w:eastAsia="Calibri" w:hAnsi="Courier New" w:cs="Courier New"/>
-                              </w:rPr>
-                              <w:t xml:space="preserve"> “Barista Application Pool”</w:t>
-                            </w:r>
-                          </w:p>
-                        </w:txbxContent>
-                      </wps:txbx>
-                      <wps:bodyPr rot="0" vert="horz" wrap="square" lIns="91440" tIns="45720" rIns="91440" bIns="45720" anchor="t" anchorCtr="0">
-                        <a:spAutoFit/>
-                      </wps:bodyPr>
-                    </wps:wsp>
-                  </a:graphicData>
-                </a:graphic>
-              </wp:inline>
-            </w:drawing>
-          </mc:Choice>
-          <mc:Fallback>
-            <w:pict>
-              <v:shapetype id="_x0000_t202" coordsize="21600,21600" o:spt="202" path="m,l,21600r21600,l21600,xe">
-                <v:stroke joinstyle="miter"/>
-                <v:path gradientshapeok="t" o:connecttype="rect"/>
-              </v:shapetype>
-              <v:shape id="_x0000_s1027" type="#_x0000_t202" style="width:468pt;height:110.55pt;visibility:visible;mso-wrap-style:square;mso-left-percent:-10001;mso-top-percent:-10001;mso-position-horizontal:absolute;mso-position-horizontal-relative:char;mso-position-vertical:absolute;mso-position-vertical-relative:line;mso-left-percent:-10001;mso-top-percent:-10001;v-text-anchor:top" o:gfxdata="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">
-                <v:textbox style="mso-fit-shape-to-text:t">
-                  <w:txbxContent>
-                    <w:p>
-                      <w:r>
-                        <w:rPr>
-                          <w:rFonts w:eastAsia="Times New Roman"/>
-                          <w:lang w:eastAsia="en-US"/>
-                        </w:rPr>
-                        <w:t xml:space="preserve">.\Uninstall.ps1 </w:t>
-                      </w:r>
-                      <w:r>
-                        <w:rPr>
-                          <w:rFonts w:ascii="Courier New" w:eastAsia="Calibri" w:hAnsi="Courier New" w:cs="Courier New"/>
-                        </w:rPr>
-                        <w:t>-</w:t>
-                      </w:r>
-                      <w:proofErr w:type="spellStart"/>
-                      <w:r>
-                        <w:rPr>
-                          <w:rFonts w:ascii="Courier New" w:eastAsia="Calibri" w:hAnsi="Courier New" w:cs="Courier New"/>
-                        </w:rPr>
-                        <w:t>SPApplicationPoolName</w:t>
-                      </w:r>
-                      <w:proofErr w:type="spellEnd"/>
-                      <w:r>
-                        <w:rPr>
-                          <w:rFonts w:ascii="Courier New" w:eastAsia="Calibri" w:hAnsi="Courier New" w:cs="Courier New"/>
-                        </w:rPr>
-                        <w:t xml:space="preserve"> “Barista Application Pool”</w:t>
-                      </w:r>
-                    </w:p>
-                  </w:txbxContent>
-                </v:textbox>
-                <w10:anchorlock/>
-              </v:shape>
-            </w:pict>
-          </mc:Fallback>
-        </mc:AlternateContent>
+      <w:r>
+        <w:rPr>
+          <w:rFonts w:eastAsia="Times New Roman"/>
+          <w:lang w:eastAsia="en-US"/>
+        </w:rPr>
+        <w:t xml:space="preserve">.\Uninstall.ps1 </w:t>
+      </w:r>
+      <w:r>
+        <w:rPr>
+          <w:rFonts w:ascii="Courier New" w:eastAsia="Calibri" w:hAnsi="Courier New" w:cs="Courier New"/>
+        </w:rPr>
+        <w:t>-</w:t>
+      </w:r>
+      <w:proofErr w:type="spellStart"/>
+      <w:r>
+        <w:rPr>
+          <w:rFonts w:ascii="Courier New" w:eastAsia="Calibri" w:hAnsi="Courier New" w:cs="Courier New"/>
+        </w:rPr>
+        <w:t>SPApplicationPoolName</w:t>
+      </w:r>
+      <w:proofErr w:type="spellEnd"/>
+      <w:r>
+        <w:rPr>
+          <w:rFonts w:ascii="Courier New" w:eastAsia="Calibri" w:hAnsi="Courier New" w:cs="Courier New"/>
+        </w:rPr>
+        <w:t xml:space="preserve"> “Barista Application Pool”</w:t>
       </w:r>
     </w:p>
     <w:p>
@@ -1691,1100 +1371,470 @@
     </w:p>
     <w:p>
       <w:pPr>
+        <w:rPr>
+          <w:rFonts w:eastAsia="Times New Roman" w:cs="Times New Roman"/>
+          <w:color w:val="000000"/>
+          <w:sz w:val="24"/>
+          <w:szCs w:val="24"/>
+          <w:lang w:eastAsia="en-US"/>
+        </w:rPr>
+      </w:pPr>
+      <w:r>
+        <w:rPr>
+          <w:rFonts w:eastAsia="Times New Roman" w:cs="Times New Roman"/>
+          <w:color w:val="000000"/>
+          <w:sz w:val="24"/>
+          <w:szCs w:val="24"/>
+          <w:lang w:eastAsia="en-US"/>
+        </w:rPr>
+        <w:t>For isolation, you may opt to create a new user account that will run the Barista Service Application. When doing so, please perform the following steps</w:t>
+      </w:r>
+      <w:r>
+        <w:rPr>
+          <w:rFonts w:eastAsia="Times New Roman" w:cs="Times New Roman"/>
+          <w:color w:val="000000"/>
+          <w:sz w:val="24"/>
+          <w:szCs w:val="24"/>
+          <w:lang w:eastAsia="en-US"/>
+        </w:rPr>
+        <w:t xml:space="preserve"> prior to a deployment</w:t>
+      </w:r>
+      <w:r>
+        <w:rPr>
+          <w:rFonts w:eastAsia="Times New Roman" w:cs="Times New Roman"/>
+          <w:color w:val="000000"/>
+          <w:sz w:val="24"/>
+          <w:szCs w:val="24"/>
+          <w:lang w:eastAsia="en-US"/>
+        </w:rPr>
+        <w:t>:</w:t>
+      </w:r>
+    </w:p>
+    <w:p>
+      <w:pPr>
         <w:spacing w:after="0" w:line="240" w:lineRule="auto"/>
-      </w:pPr>
-      <w:r>
-        <w:rPr>
-          <w:rFonts w:eastAsia="Times New Roman"/>
-          <w:noProof/>
-          <w:lang w:eastAsia="en-US"/>
-        </w:rPr>
-        <mc:AlternateContent>
-          <mc:Choice Requires="wps">
-            <w:drawing>
-              <wp:inline distT="0" distB="0" distL="0" distR="0" wp14:anchorId="352319B1" wp14:editId="085DB14B">
-                <wp:extent cx="5943600" cy="2129577"/>
-                <wp:effectExtent l="0" t="0" r="19050" b="23495"/>
-                <wp:docPr id="307" name="Text Box 2"/>
-                <wp:cNvGraphicFramePr>
-                  <a:graphicFrameLocks xmlns:a="http://schemas.openxmlformats.org/drawingml/2006/main"/>
-                </wp:cNvGraphicFramePr>
-                <a:graphic xmlns:a="http://schemas.openxmlformats.org/drawingml/2006/main">
-                  <a:graphicData uri="http://schemas.microsoft.com/office/word/2010/wordprocessingShape">
-                    <wps:wsp>
-                      <wps:cNvSpPr txBox="1">
-                        <a:spLocks noChangeArrowheads="1"/>
-                      </wps:cNvSpPr>
-                      <wps:spPr bwMode="auto">
-                        <a:xfrm>
-                          <a:off x="0" y="0"/>
-                          <a:ext cx="5943600" cy="2129577"/>
-                        </a:xfrm>
-                        <a:prstGeom prst="rect">
-                          <a:avLst/>
-                        </a:prstGeom>
-                        <a:solidFill>
-                          <a:srgbClr val="FFFFFF"/>
-                        </a:solidFill>
-                        <a:ln w="9525">
-                          <a:solidFill>
-                            <a:srgbClr val="000000"/>
-                          </a:solidFill>
-                          <a:miter lim="800000"/>
-                          <a:headEnd/>
-                          <a:tailEnd/>
-                        </a:ln>
-                      </wps:spPr>
-                      <wps:txbx>
-                        <w:txbxContent>
-                          <w:p>
-                            <w:pPr>
-                              <w:rPr>
-                                <w:rFonts w:eastAsia="Times New Roman" w:cs="Times New Roman"/>
-                                <w:color w:val="000000"/>
-                                <w:sz w:val="24"/>
-                                <w:szCs w:val="24"/>
-                                <w:lang w:eastAsia="en-US"/>
-                              </w:rPr>
-                            </w:pPr>
-                            <w:r>
-                              <w:rPr>
-                                <w:rFonts w:eastAsia="Times New Roman" w:cs="Times New Roman"/>
-                                <w:color w:val="000000"/>
-                                <w:sz w:val="24"/>
-                                <w:szCs w:val="24"/>
-                                <w:lang w:eastAsia="en-US"/>
-                              </w:rPr>
-                              <w:t>For isolation, you may opt to create a new user account that will run the Barista Service Application. When doing so, please perform the following steps</w:t>
-                            </w:r>
-                            <w:r>
-                              <w:rPr>
-                                <w:rFonts w:eastAsia="Times New Roman" w:cs="Times New Roman"/>
-                                <w:color w:val="000000"/>
-                                <w:sz w:val="24"/>
-                                <w:szCs w:val="24"/>
-                                <w:lang w:eastAsia="en-US"/>
-                              </w:rPr>
-                              <w:t xml:space="preserve"> prior to a deployment</w:t>
-                            </w:r>
-                            <w:r>
-                              <w:rPr>
-                                <w:rFonts w:eastAsia="Times New Roman" w:cs="Times New Roman"/>
-                                <w:color w:val="000000"/>
-                                <w:sz w:val="24"/>
-                                <w:szCs w:val="24"/>
-                                <w:lang w:eastAsia="en-US"/>
-                              </w:rPr>
-                              <w:t>:</w:t>
-                            </w:r>
-                          </w:p>
-                          <w:p>
-                            <w:pPr>
-                              <w:spacing w:after="0" w:line="240" w:lineRule="auto"/>
-                              <w:rPr>
-                                <w:rFonts w:eastAsia="Times New Roman" w:cs="Times New Roman"/>
-                                <w:color w:val="000000"/>
-                                <w:sz w:val="24"/>
-                                <w:szCs w:val="24"/>
-                                <w:lang w:eastAsia="en-US"/>
-                              </w:rPr>
-                            </w:pPr>
-                          </w:p>
-                          <w:p>
-                            <w:pPr>
-                              <w:spacing w:after="0" w:line="240" w:lineRule="auto"/>
-                              <w:rPr>
-                                <w:rFonts w:eastAsia="Times New Roman" w:cs="Times New Roman"/>
-                                <w:color w:val="000000"/>
-                                <w:sz w:val="24"/>
-                                <w:szCs w:val="24"/>
-                                <w:lang w:eastAsia="en-US"/>
-                              </w:rPr>
-                            </w:pPr>
-                            <w:r>
-                              <w:rPr>
-                                <w:rFonts w:eastAsia="Times New Roman" w:cs="Times New Roman"/>
-                                <w:color w:val="000000"/>
-                                <w:sz w:val="24"/>
-                                <w:szCs w:val="24"/>
-                                <w:lang w:eastAsia="en-US"/>
-                              </w:rPr>
-                              <w:t>1) Within Active Directory Users and Computers, create the new domain user account.</w:t>
-                            </w:r>
-                          </w:p>
-                          <w:p>
-                            <w:pPr>
-                              <w:spacing w:after="0" w:line="240" w:lineRule="auto"/>
-                              <w:rPr>
-                                <w:rFonts w:eastAsia="Times New Roman" w:cs="Times New Roman"/>
-                                <w:color w:val="000000"/>
-                                <w:sz w:val="24"/>
-                                <w:szCs w:val="24"/>
-                                <w:lang w:eastAsia="en-US"/>
-                              </w:rPr>
-                            </w:pPr>
-                            <w:r>
-                              <w:rPr>
-                                <w:rFonts w:eastAsia="Times New Roman" w:cs="Times New Roman"/>
-                                <w:color w:val="000000"/>
-                                <w:sz w:val="24"/>
-                                <w:szCs w:val="24"/>
-                                <w:lang w:eastAsia="en-US"/>
-                              </w:rPr>
-                              <w:t>2) Within SharePoint, create a Managed Account corresponding to the domain user account.</w:t>
-                            </w:r>
-                          </w:p>
-                          <w:p>
-                            <w:r>
-                              <w:rPr>
-                                <w:rFonts w:eastAsia="Times New Roman" w:cs="Times New Roman"/>
-                                <w:color w:val="000000"/>
-                                <w:sz w:val="24"/>
-                                <w:szCs w:val="24"/>
-                                <w:lang w:eastAsia="en-US"/>
-                              </w:rPr>
-                              <w:t xml:space="preserve">3) </w:t>
-                            </w:r>
-                            <w:r>
-                              <w:t>G</w:t>
-                            </w:r>
-                            <w:r>
-                              <w:t>rant the Barista Service Application shell access by running the following SharePoint PowerShell command:</w:t>
-                            </w:r>
-                          </w:p>
-                          <w:p>
-                            <w:pPr>
-                              <w:rPr>
-                                <w:rFonts w:ascii="Segoe UI" w:hAnsi="Segoe UI" w:cs="Segoe UI"/>
-                                <w:color w:val="444444"/>
-                                <w:sz w:val="23"/>
-                                <w:szCs w:val="23"/>
-                                <w:shd w:val="clear" w:color="auto" w:fill="FFFFFF"/>
-                              </w:rPr>
-                            </w:pPr>
-                            <w:r>
-                              <w:rPr>
-                                <w:rFonts w:ascii="Segoe UI" w:hAnsi="Segoe UI" w:cs="Segoe UI"/>
-                                <w:color w:val="444444"/>
-                                <w:sz w:val="23"/>
-                                <w:szCs w:val="23"/>
-                                <w:shd w:val="clear" w:color="auto" w:fill="FFFFFF"/>
-                              </w:rPr>
-                              <w:t>Add-</w:t>
-                            </w:r>
-                            <w:proofErr w:type="spellStart"/>
-                            <w:r>
-                              <w:rPr>
-                                <w:rFonts w:ascii="Segoe UI" w:hAnsi="Segoe UI" w:cs="Segoe UI"/>
-                                <w:color w:val="444444"/>
-                                <w:sz w:val="23"/>
-                                <w:szCs w:val="23"/>
-                                <w:shd w:val="clear" w:color="auto" w:fill="FFFFFF"/>
-                              </w:rPr>
-                              <w:t>SPShellAdmin</w:t>
-                            </w:r>
-                            <w:proofErr w:type="spellEnd"/>
-                            <w:r>
-                              <w:rPr>
-                                <w:rFonts w:ascii="Segoe UI" w:hAnsi="Segoe UI" w:cs="Segoe UI"/>
-                                <w:color w:val="444444"/>
-                                <w:sz w:val="23"/>
-                                <w:szCs w:val="23"/>
-                                <w:shd w:val="clear" w:color="auto" w:fill="FFFFFF"/>
-                              </w:rPr>
-                              <w:t xml:space="preserve"> </w:t>
-                            </w:r>
-                            <w:r>
-                              <w:rPr>
-                                <w:rFonts w:ascii="Segoe UI" w:hAnsi="Segoe UI" w:cs="Segoe UI"/>
-                                <w:color w:val="444444"/>
-                                <w:sz w:val="23"/>
-                                <w:szCs w:val="23"/>
-                                <w:shd w:val="clear" w:color="auto" w:fill="FFFFFF"/>
-                              </w:rPr>
-                              <w:t>–</w:t>
-                            </w:r>
-                            <w:proofErr w:type="spellStart"/>
-                            <w:r>
-                              <w:rPr>
-                                <w:rFonts w:ascii="Segoe UI" w:hAnsi="Segoe UI" w:cs="Segoe UI"/>
-                                <w:color w:val="444444"/>
-                                <w:sz w:val="23"/>
-                                <w:szCs w:val="23"/>
-                                <w:shd w:val="clear" w:color="auto" w:fill="FFFFFF"/>
-                              </w:rPr>
-                              <w:t>UserName</w:t>
-                            </w:r>
-                            <w:proofErr w:type="spellEnd"/>
-                            <w:r>
-                              <w:rPr>
-                                <w:rFonts w:ascii="Segoe UI" w:hAnsi="Segoe UI" w:cs="Segoe UI"/>
-                                <w:color w:val="444444"/>
-                                <w:sz w:val="23"/>
-                                <w:szCs w:val="23"/>
-                                <w:shd w:val="clear" w:color="auto" w:fill="FFFFFF"/>
-                              </w:rPr>
-                              <w:t xml:space="preserve"> </w:t>
-                            </w:r>
-                            <w:r>
-                              <w:rPr>
-                                <w:rFonts w:ascii="Segoe UI" w:hAnsi="Segoe UI" w:cs="Segoe UI"/>
-                                <w:color w:val="444444"/>
-                                <w:sz w:val="23"/>
-                                <w:szCs w:val="23"/>
-                                <w:shd w:val="clear" w:color="auto" w:fill="FFFFFF"/>
-                              </w:rPr>
-                              <w:t>{{Your Managed Account}}</w:t>
-                            </w:r>
-                          </w:p>
-                          <w:p>
-                            <w:pPr>
-                              <w:spacing w:after="0" w:line="240" w:lineRule="auto"/>
-                              <w:rPr>
-                                <w:rFonts w:eastAsia="Times New Roman" w:cs="Times New Roman"/>
-                                <w:color w:val="000000"/>
-                                <w:sz w:val="24"/>
-                                <w:szCs w:val="24"/>
-                                <w:lang w:eastAsia="en-US"/>
-                              </w:rPr>
-                            </w:pPr>
-                          </w:p>
-                          <w:p>
-                            <w:pPr>
-                              <w:spacing w:after="0" w:line="240" w:lineRule="auto"/>
-                              <w:rPr>
-                                <w:rFonts w:eastAsia="Times New Roman" w:cs="Times New Roman"/>
-                                <w:color w:val="000000"/>
-                                <w:sz w:val="24"/>
-                                <w:szCs w:val="24"/>
-                                <w:lang w:eastAsia="en-US"/>
-                              </w:rPr>
-                            </w:pPr>
-                            <w:r>
-                              <w:rPr>
-                                <w:rFonts w:eastAsia="Times New Roman" w:cs="Times New Roman"/>
-                                <w:color w:val="000000"/>
-                                <w:sz w:val="24"/>
-                                <w:szCs w:val="24"/>
-                                <w:lang w:eastAsia="en-US"/>
-                              </w:rPr>
-                              <w:t>3</w:t>
-                            </w:r>
-                            <w:r>
-                              <w:rPr>
-                                <w:rFonts w:eastAsia="Times New Roman" w:cs="Times New Roman"/>
-                                <w:color w:val="000000"/>
-                                <w:sz w:val="24"/>
-                                <w:szCs w:val="24"/>
-                                <w:lang w:eastAsia="en-US"/>
-                              </w:rPr>
-                              <w:t xml:space="preserve">) When Utilizing the Barista Search Service, the User must have the “Run </w:t>
-                            </w:r>
-                            <w:proofErr w:type="gramStart"/>
-                            <w:r>
-                              <w:rPr>
-                                <w:rFonts w:eastAsia="Times New Roman" w:cs="Times New Roman"/>
-                                <w:color w:val="000000"/>
-                                <w:sz w:val="24"/>
-                                <w:szCs w:val="24"/>
-                                <w:lang w:eastAsia="en-US"/>
-                              </w:rPr>
-                              <w:t>As</w:t>
-                            </w:r>
-                            <w:proofErr w:type="gramEnd"/>
-                            <w:r>
-                              <w:rPr>
-                                <w:rFonts w:eastAsia="Times New Roman" w:cs="Times New Roman"/>
-                                <w:color w:val="000000"/>
-                                <w:sz w:val="24"/>
-                                <w:szCs w:val="24"/>
-                                <w:lang w:eastAsia="en-US"/>
-                              </w:rPr>
-                              <w:t xml:space="preserve"> Service” local policy on the machine where the Barista Search Service will run.</w:t>
-                            </w:r>
-                            <w:r>
-                              <w:rPr>
-                                <w:rFonts w:eastAsia="Times New Roman" w:cs="Times New Roman"/>
-                                <w:color w:val="000000"/>
-                                <w:sz w:val="24"/>
-                                <w:szCs w:val="24"/>
-                                <w:lang w:eastAsia="en-US"/>
-                              </w:rPr>
-                              <w:t xml:space="preserve"> If the “Run as Service” policy is not applied prior to deployment, Barista Search will not be available.</w:t>
-                            </w:r>
-                          </w:p>
-                          <w:p>
-                            <w:pPr>
-                              <w:spacing w:after="0" w:line="240" w:lineRule="auto"/>
-                              <w:rPr>
-                                <w:rFonts w:eastAsia="Times New Roman" w:cs="Times New Roman"/>
-                                <w:color w:val="000000"/>
-                                <w:sz w:val="24"/>
-                                <w:szCs w:val="24"/>
-                                <w:lang w:eastAsia="en-US"/>
-                              </w:rPr>
-                            </w:pPr>
-                            <w:r>
-                              <w:rPr>
-                                <w:rFonts w:eastAsia="Times New Roman" w:cs="Times New Roman"/>
-                                <w:color w:val="000000"/>
-                                <w:sz w:val="24"/>
-                                <w:szCs w:val="24"/>
-                                <w:lang w:eastAsia="en-US"/>
-                              </w:rPr>
-                              <w:t>4) For each Web Application that Barista should have access to, run the following SharePoint PowerShell command:</w:t>
-                            </w:r>
-                          </w:p>
-                          <w:p>
-                            <w:pPr>
-                              <w:spacing w:after="0" w:line="240" w:lineRule="auto"/>
-                              <w:rPr>
-                                <w:rFonts w:eastAsia="Times New Roman" w:cs="Times New Roman"/>
-                                <w:color w:val="000000"/>
-                                <w:sz w:val="24"/>
-                                <w:szCs w:val="24"/>
-                                <w:lang w:eastAsia="en-US"/>
-                              </w:rPr>
-                            </w:pPr>
-                          </w:p>
-                          <w:p>
-                            <w:pPr>
-                              <w:spacing w:after="0" w:line="240" w:lineRule="auto"/>
-                              <w:rPr>
-                                <w:rFonts w:eastAsia="Times New Roman" w:cs="Times New Roman"/>
-                                <w:color w:val="000000"/>
-                                <w:sz w:val="24"/>
-                                <w:szCs w:val="24"/>
-                                <w:lang w:eastAsia="en-US"/>
-                              </w:rPr>
-                            </w:pPr>
-                            <w:r>
-                              <w:rPr>
-                                <w:rFonts w:eastAsia="Times New Roman" w:cs="Times New Roman"/>
-                                <w:color w:val="000000"/>
-                                <w:sz w:val="24"/>
-                                <w:szCs w:val="24"/>
-                                <w:lang w:eastAsia="en-US"/>
-                              </w:rPr>
-                              <w:t>$</w:t>
-                            </w:r>
-                            <w:proofErr w:type="spellStart"/>
-                            <w:r>
-                              <w:rPr>
-                                <w:rFonts w:eastAsia="Times New Roman" w:cs="Times New Roman"/>
-                                <w:color w:val="000000"/>
-                                <w:sz w:val="24"/>
-                                <w:szCs w:val="24"/>
-                                <w:lang w:eastAsia="en-US"/>
-                              </w:rPr>
-                              <w:t>webApp</w:t>
-                            </w:r>
-                            <w:proofErr w:type="spellEnd"/>
-                            <w:r>
-                              <w:rPr>
-                                <w:rFonts w:eastAsia="Times New Roman" w:cs="Times New Roman"/>
-                                <w:color w:val="000000"/>
-                                <w:sz w:val="24"/>
-                                <w:szCs w:val="24"/>
-                                <w:lang w:eastAsia="en-US"/>
-                              </w:rPr>
-                              <w:t xml:space="preserve"> = Get-</w:t>
-                            </w:r>
-                            <w:proofErr w:type="spellStart"/>
-                            <w:r>
-                              <w:rPr>
-                                <w:rFonts w:eastAsia="Times New Roman" w:cs="Times New Roman"/>
-                                <w:color w:val="000000"/>
-                                <w:sz w:val="24"/>
-                                <w:szCs w:val="24"/>
-                                <w:lang w:eastAsia="en-US"/>
-                              </w:rPr>
-                              <w:t>SPWebApplication</w:t>
-                            </w:r>
-                            <w:proofErr w:type="spellEnd"/>
-                            <w:r>
-                              <w:rPr>
-                                <w:rFonts w:eastAsia="Times New Roman" w:cs="Times New Roman"/>
-                                <w:color w:val="000000"/>
-                                <w:sz w:val="24"/>
-                                <w:szCs w:val="24"/>
-                                <w:lang w:eastAsia="en-US"/>
-                              </w:rPr>
-                              <w:t xml:space="preserve"> {{Web Application </w:t>
-                            </w:r>
-                            <w:proofErr w:type="spellStart"/>
-                            <w:r>
-                              <w:rPr>
-                                <w:rFonts w:eastAsia="Times New Roman" w:cs="Times New Roman"/>
-                                <w:color w:val="000000"/>
-                                <w:sz w:val="24"/>
-                                <w:szCs w:val="24"/>
-                                <w:lang w:eastAsia="en-US"/>
-                              </w:rPr>
-                              <w:t>Url</w:t>
-                            </w:r>
-                            <w:proofErr w:type="spellEnd"/>
-                            <w:r>
-                              <w:rPr>
-                                <w:rFonts w:eastAsia="Times New Roman" w:cs="Times New Roman"/>
-                                <w:color w:val="000000"/>
-                                <w:sz w:val="24"/>
-                                <w:szCs w:val="24"/>
-                                <w:lang w:eastAsia="en-US"/>
-                              </w:rPr>
-                              <w:t>}}</w:t>
-                            </w:r>
-                          </w:p>
-                          <w:p>
-                            <w:pPr>
-                              <w:spacing w:after="0" w:line="240" w:lineRule="auto"/>
-                              <w:rPr>
-                                <w:rFonts w:eastAsia="Times New Roman" w:cs="Times New Roman"/>
-                                <w:color w:val="000000"/>
-                                <w:sz w:val="24"/>
-                                <w:szCs w:val="24"/>
-                                <w:lang w:eastAsia="en-US"/>
-                              </w:rPr>
-                            </w:pPr>
-                            <w:r>
-                              <w:rPr>
-                                <w:rFonts w:eastAsia="Times New Roman" w:cs="Times New Roman"/>
-                                <w:color w:val="000000"/>
-                                <w:sz w:val="24"/>
-                                <w:szCs w:val="24"/>
-                                <w:lang w:eastAsia="en-US"/>
-                              </w:rPr>
-                              <w:t>$</w:t>
-                            </w:r>
-                            <w:proofErr w:type="spellStart"/>
-                            <w:proofErr w:type="gramStart"/>
-                            <w:r>
-                              <w:rPr>
-                                <w:rFonts w:eastAsia="Times New Roman" w:cs="Times New Roman"/>
-                                <w:color w:val="000000"/>
-                                <w:sz w:val="24"/>
-                                <w:szCs w:val="24"/>
-                                <w:lang w:eastAsia="en-US"/>
-                              </w:rPr>
-                              <w:t>webApp.GrantAccessToProcessIdentity</w:t>
-                            </w:r>
-                            <w:proofErr w:type="spellEnd"/>
-                            <w:r>
-                              <w:rPr>
-                                <w:rFonts w:eastAsia="Times New Roman" w:cs="Times New Roman"/>
-                                <w:color w:val="000000"/>
-                                <w:sz w:val="24"/>
-                                <w:szCs w:val="24"/>
-                                <w:lang w:eastAsia="en-US"/>
-                              </w:rPr>
-                              <w:t>(</w:t>
-                            </w:r>
-                            <w:proofErr w:type="gramEnd"/>
-                            <w:r>
-                              <w:rPr>
-                                <w:rFonts w:eastAsia="Times New Roman" w:cs="Times New Roman"/>
-                                <w:color w:val="000000"/>
-                                <w:sz w:val="24"/>
-                                <w:szCs w:val="24"/>
-                                <w:lang w:eastAsia="en-US"/>
-                              </w:rPr>
-                              <w:t>"{{Your Managed Account}}", [Microsoft.SharePoint.Administration.SPPolicyRoleType]::FullRead)​</w:t>
-                            </w:r>
-                          </w:p>
-                          <w:p>
-                            <w:pPr>
-                              <w:rPr>
-                                <w:rStyle w:val="Strong"/>
-                                <w:rFonts w:ascii="Segoe UI" w:hAnsi="Segoe UI" w:cs="Segoe UI"/>
-                                <w:color w:val="2A2A2A"/>
-                                <w:sz w:val="20"/>
-                                <w:szCs w:val="20"/>
-                              </w:rPr>
-                            </w:pPr>
-                            <w:r>
-                              <w:rPr>
-                                <w:rStyle w:val="Strong"/>
-                                <w:rFonts w:ascii="Segoe UI" w:hAnsi="Segoe UI" w:cs="Segoe UI"/>
-                                <w:color w:val="2A2A2A"/>
-                                <w:sz w:val="20"/>
-                                <w:szCs w:val="20"/>
-                              </w:rPr>
-                              <w:t xml:space="preserve"> </w:t>
-                            </w:r>
-                          </w:p>
-                          <w:p>
-                            <w:r>
-                              <w:rPr>
-                                <w:rFonts w:eastAsia="Times New Roman" w:cs="Times New Roman"/>
-                                <w:color w:val="000000"/>
-                                <w:sz w:val="24"/>
-                                <w:szCs w:val="24"/>
-                                <w:lang w:eastAsia="en-US"/>
-                              </w:rPr>
-                              <w:t xml:space="preserve">Deploy Barista using deploy.ps1, </w:t>
-                            </w:r>
-                            <w:r>
-                              <w:rPr>
-                                <w:rFonts w:eastAsia="Times New Roman" w:cs="Times New Roman"/>
-                                <w:color w:val="000000"/>
-                                <w:sz w:val="24"/>
-                                <w:szCs w:val="24"/>
-                                <w:lang w:eastAsia="en-US"/>
-                              </w:rPr>
-                              <w:t xml:space="preserve">as indicated above in the deployment steps, </w:t>
-                            </w:r>
-                            <w:r>
-                              <w:rPr>
-                                <w:rFonts w:eastAsia="Times New Roman" w:cs="Times New Roman"/>
-                                <w:color w:val="000000"/>
-                                <w:sz w:val="24"/>
-                                <w:szCs w:val="24"/>
-                                <w:lang w:eastAsia="en-US"/>
-                              </w:rPr>
-                              <w:t>specifying the domain user account as the managed account. </w:t>
-                            </w:r>
-                            <w:bookmarkStart w:id="0" w:name="_GoBack"/>
-                            <w:bookmarkEnd w:id="0"/>
-                          </w:p>
-                        </w:txbxContent>
-                      </wps:txbx>
-                      <wps:bodyPr rot="0" vert="horz" wrap="square" lIns="91440" tIns="45720" rIns="91440" bIns="45720" anchor="t" anchorCtr="0">
-                        <a:spAutoFit/>
-                      </wps:bodyPr>
-                    </wps:wsp>
-                  </a:graphicData>
-                </a:graphic>
-              </wp:inline>
-            </w:drawing>
-          </mc:Choice>
-          <mc:Fallback>
-            <w:pict>
-              <v:shapetype id="_x0000_t202" coordsize="21600,21600" o:spt="202" path="m,l,21600r21600,l21600,xe">
-                <v:stroke joinstyle="miter"/>
-                <v:path gradientshapeok="t" o:connecttype="rect"/>
-              </v:shapetype>
-              <v:shape id="_x0000_s1028" type="#_x0000_t202" style="width:468pt;height:167.7pt;visibility:visible;mso-wrap-style:square;mso-left-percent:-10001;mso-top-percent:-10001;mso-position-horizontal:absolute;mso-position-horizontal-relative:char;mso-position-vertical:absolute;mso-position-vertical-relative:line;mso-left-percent:-10001;mso-top-percent:-10001;v-text-anchor:top" o:gfxdata="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">
-                <v:textbox style="mso-fit-shape-to-text:t">
-                  <w:txbxContent>
-                    <w:p>
-                      <w:pPr>
-                        <w:rPr>
-                          <w:rFonts w:eastAsia="Times New Roman" w:cs="Times New Roman"/>
-                          <w:color w:val="000000"/>
-                          <w:sz w:val="24"/>
-                          <w:szCs w:val="24"/>
-                          <w:lang w:eastAsia="en-US"/>
-                        </w:rPr>
-                      </w:pPr>
-                      <w:r>
-                        <w:rPr>
-                          <w:rFonts w:eastAsia="Times New Roman" w:cs="Times New Roman"/>
-                          <w:color w:val="000000"/>
-                          <w:sz w:val="24"/>
-                          <w:szCs w:val="24"/>
-                          <w:lang w:eastAsia="en-US"/>
-                        </w:rPr>
-                        <w:t>For isolation, you may opt to create a new user account that will run the Barista Service Application. When doing so, please perform the following steps</w:t>
-                      </w:r>
-                      <w:r>
-                        <w:rPr>
-                          <w:rFonts w:eastAsia="Times New Roman" w:cs="Times New Roman"/>
-                          <w:color w:val="000000"/>
-                          <w:sz w:val="24"/>
-                          <w:szCs w:val="24"/>
-                          <w:lang w:eastAsia="en-US"/>
-                        </w:rPr>
-                        <w:t xml:space="preserve"> prior to a deployment</w:t>
-                      </w:r>
-                      <w:r>
-                        <w:rPr>
-                          <w:rFonts w:eastAsia="Times New Roman" w:cs="Times New Roman"/>
-                          <w:color w:val="000000"/>
-                          <w:sz w:val="24"/>
-                          <w:szCs w:val="24"/>
-                          <w:lang w:eastAsia="en-US"/>
-                        </w:rPr>
-                        <w:t>:</w:t>
-                      </w:r>
-                    </w:p>
-                    <w:p>
-                      <w:pPr>
-                        <w:spacing w:after="0" w:line="240" w:lineRule="auto"/>
-                        <w:rPr>
-                          <w:rFonts w:eastAsia="Times New Roman" w:cs="Times New Roman"/>
-                          <w:color w:val="000000"/>
-                          <w:sz w:val="24"/>
-                          <w:szCs w:val="24"/>
-                          <w:lang w:eastAsia="en-US"/>
-                        </w:rPr>
-                      </w:pPr>
-                    </w:p>
-                    <w:p>
-                      <w:pPr>
-                        <w:spacing w:after="0" w:line="240" w:lineRule="auto"/>
-                        <w:rPr>
-                          <w:rFonts w:eastAsia="Times New Roman" w:cs="Times New Roman"/>
-                          <w:color w:val="000000"/>
-                          <w:sz w:val="24"/>
-                          <w:szCs w:val="24"/>
-                          <w:lang w:eastAsia="en-US"/>
-                        </w:rPr>
-                      </w:pPr>
-                      <w:r>
-                        <w:rPr>
-                          <w:rFonts w:eastAsia="Times New Roman" w:cs="Times New Roman"/>
-                          <w:color w:val="000000"/>
-                          <w:sz w:val="24"/>
-                          <w:szCs w:val="24"/>
-                          <w:lang w:eastAsia="en-US"/>
-                        </w:rPr>
-                        <w:t>1) Within Active Directory Users and Computers, create the new domain user account.</w:t>
-                      </w:r>
-                    </w:p>
-                    <w:p>
-                      <w:pPr>
-                        <w:spacing w:after="0" w:line="240" w:lineRule="auto"/>
-                        <w:rPr>
-                          <w:rFonts w:eastAsia="Times New Roman" w:cs="Times New Roman"/>
-                          <w:color w:val="000000"/>
-                          <w:sz w:val="24"/>
-                          <w:szCs w:val="24"/>
-                          <w:lang w:eastAsia="en-US"/>
-                        </w:rPr>
-                      </w:pPr>
-                      <w:r>
-                        <w:rPr>
-                          <w:rFonts w:eastAsia="Times New Roman" w:cs="Times New Roman"/>
-                          <w:color w:val="000000"/>
-                          <w:sz w:val="24"/>
-                          <w:szCs w:val="24"/>
-                          <w:lang w:eastAsia="en-US"/>
-                        </w:rPr>
-                        <w:t>2) Within SharePoint, create a Managed Account corresponding to the domain user account.</w:t>
-                      </w:r>
-                    </w:p>
-                    <w:p>
-                      <w:r>
-                        <w:rPr>
-                          <w:rFonts w:eastAsia="Times New Roman" w:cs="Times New Roman"/>
-                          <w:color w:val="000000"/>
-                          <w:sz w:val="24"/>
-                          <w:szCs w:val="24"/>
-                          <w:lang w:eastAsia="en-US"/>
-                        </w:rPr>
-                        <w:t xml:space="preserve">3) </w:t>
-                      </w:r>
-                      <w:r>
-                        <w:t>G</w:t>
-                      </w:r>
-                      <w:r>
-                        <w:t>rant the Barista Service Application shell access by running the following SharePoint PowerShell command:</w:t>
-                      </w:r>
-                    </w:p>
-                    <w:p>
-                      <w:pPr>
-                        <w:rPr>
-                          <w:rFonts w:ascii="Segoe UI" w:hAnsi="Segoe UI" w:cs="Segoe UI"/>
-                          <w:color w:val="444444"/>
-                          <w:sz w:val="23"/>
-                          <w:szCs w:val="23"/>
-                          <w:shd w:val="clear" w:color="auto" w:fill="FFFFFF"/>
-                        </w:rPr>
-                      </w:pPr>
-                      <w:r>
-                        <w:rPr>
-                          <w:rFonts w:ascii="Segoe UI" w:hAnsi="Segoe UI" w:cs="Segoe UI"/>
-                          <w:color w:val="444444"/>
-                          <w:sz w:val="23"/>
-                          <w:szCs w:val="23"/>
-                          <w:shd w:val="clear" w:color="auto" w:fill="FFFFFF"/>
-                        </w:rPr>
-                        <w:t>Add-</w:t>
-                      </w:r>
-                      <w:proofErr w:type="spellStart"/>
-                      <w:r>
-                        <w:rPr>
-                          <w:rFonts w:ascii="Segoe UI" w:hAnsi="Segoe UI" w:cs="Segoe UI"/>
-                          <w:color w:val="444444"/>
-                          <w:sz w:val="23"/>
-                          <w:szCs w:val="23"/>
-                          <w:shd w:val="clear" w:color="auto" w:fill="FFFFFF"/>
-                        </w:rPr>
-                        <w:t>SPShellAdmin</w:t>
-                      </w:r>
-                      <w:proofErr w:type="spellEnd"/>
-                      <w:r>
-                        <w:rPr>
-                          <w:rFonts w:ascii="Segoe UI" w:hAnsi="Segoe UI" w:cs="Segoe UI"/>
-                          <w:color w:val="444444"/>
-                          <w:sz w:val="23"/>
-                          <w:szCs w:val="23"/>
-                          <w:shd w:val="clear" w:color="auto" w:fill="FFFFFF"/>
-                        </w:rPr>
-                        <w:t xml:space="preserve"> </w:t>
-                      </w:r>
-                      <w:r>
-                        <w:rPr>
-                          <w:rFonts w:ascii="Segoe UI" w:hAnsi="Segoe UI" w:cs="Segoe UI"/>
-                          <w:color w:val="444444"/>
-                          <w:sz w:val="23"/>
-                          <w:szCs w:val="23"/>
-                          <w:shd w:val="clear" w:color="auto" w:fill="FFFFFF"/>
-                        </w:rPr>
-                        <w:t>–</w:t>
-                      </w:r>
-                      <w:proofErr w:type="spellStart"/>
-                      <w:r>
-                        <w:rPr>
-                          <w:rFonts w:ascii="Segoe UI" w:hAnsi="Segoe UI" w:cs="Segoe UI"/>
-                          <w:color w:val="444444"/>
-                          <w:sz w:val="23"/>
-                          <w:szCs w:val="23"/>
-                          <w:shd w:val="clear" w:color="auto" w:fill="FFFFFF"/>
-                        </w:rPr>
-                        <w:t>UserName</w:t>
-                      </w:r>
-                      <w:proofErr w:type="spellEnd"/>
-                      <w:r>
-                        <w:rPr>
-                          <w:rFonts w:ascii="Segoe UI" w:hAnsi="Segoe UI" w:cs="Segoe UI"/>
-                          <w:color w:val="444444"/>
-                          <w:sz w:val="23"/>
-                          <w:szCs w:val="23"/>
-                          <w:shd w:val="clear" w:color="auto" w:fill="FFFFFF"/>
-                        </w:rPr>
-                        <w:t xml:space="preserve"> </w:t>
-                      </w:r>
-                      <w:r>
-                        <w:rPr>
-                          <w:rFonts w:ascii="Segoe UI" w:hAnsi="Segoe UI" w:cs="Segoe UI"/>
-                          <w:color w:val="444444"/>
-                          <w:sz w:val="23"/>
-                          <w:szCs w:val="23"/>
-                          <w:shd w:val="clear" w:color="auto" w:fill="FFFFFF"/>
-                        </w:rPr>
-                        <w:t>{{Your Managed Account}}</w:t>
-                      </w:r>
-                    </w:p>
-                    <w:p>
-                      <w:pPr>
-                        <w:spacing w:after="0" w:line="240" w:lineRule="auto"/>
-                        <w:rPr>
-                          <w:rFonts w:eastAsia="Times New Roman" w:cs="Times New Roman"/>
-                          <w:color w:val="000000"/>
-                          <w:sz w:val="24"/>
-                          <w:szCs w:val="24"/>
-                          <w:lang w:eastAsia="en-US"/>
-                        </w:rPr>
-                      </w:pPr>
-                    </w:p>
-                    <w:p>
-                      <w:pPr>
-                        <w:spacing w:after="0" w:line="240" w:lineRule="auto"/>
-                        <w:rPr>
-                          <w:rFonts w:eastAsia="Times New Roman" w:cs="Times New Roman"/>
-                          <w:color w:val="000000"/>
-                          <w:sz w:val="24"/>
-                          <w:szCs w:val="24"/>
-                          <w:lang w:eastAsia="en-US"/>
-                        </w:rPr>
-                      </w:pPr>
-                      <w:r>
-                        <w:rPr>
-                          <w:rFonts w:eastAsia="Times New Roman" w:cs="Times New Roman"/>
-                          <w:color w:val="000000"/>
-                          <w:sz w:val="24"/>
-                          <w:szCs w:val="24"/>
-                          <w:lang w:eastAsia="en-US"/>
-                        </w:rPr>
-                        <w:t>3</w:t>
-                      </w:r>
-                      <w:r>
-                        <w:rPr>
-                          <w:rFonts w:eastAsia="Times New Roman" w:cs="Times New Roman"/>
-                          <w:color w:val="000000"/>
-                          <w:sz w:val="24"/>
-                          <w:szCs w:val="24"/>
-                          <w:lang w:eastAsia="en-US"/>
-                        </w:rPr>
-                        <w:t xml:space="preserve">) When Utilizing the Barista Search Service, the User must have the “Run </w:t>
-                      </w:r>
-                      <w:proofErr w:type="gramStart"/>
-                      <w:r>
-                        <w:rPr>
-                          <w:rFonts w:eastAsia="Times New Roman" w:cs="Times New Roman"/>
-                          <w:color w:val="000000"/>
-                          <w:sz w:val="24"/>
-                          <w:szCs w:val="24"/>
-                          <w:lang w:eastAsia="en-US"/>
-                        </w:rPr>
-                        <w:t>As</w:t>
-                      </w:r>
-                      <w:proofErr w:type="gramEnd"/>
-                      <w:r>
-                        <w:rPr>
-                          <w:rFonts w:eastAsia="Times New Roman" w:cs="Times New Roman"/>
-                          <w:color w:val="000000"/>
-                          <w:sz w:val="24"/>
-                          <w:szCs w:val="24"/>
-                          <w:lang w:eastAsia="en-US"/>
-                        </w:rPr>
-                        <w:t xml:space="preserve"> Service” local policy on the machine where the Barista Search Service will run.</w:t>
-                      </w:r>
-                      <w:r>
-                        <w:rPr>
-                          <w:rFonts w:eastAsia="Times New Roman" w:cs="Times New Roman"/>
-                          <w:color w:val="000000"/>
-                          <w:sz w:val="24"/>
-                          <w:szCs w:val="24"/>
-                          <w:lang w:eastAsia="en-US"/>
-                        </w:rPr>
-                        <w:t xml:space="preserve"> If the “Run as Service” policy is not applied prior to deployment, Barista Search will not be available.</w:t>
-                      </w:r>
-                    </w:p>
-                    <w:p>
-                      <w:pPr>
-                        <w:spacing w:after="0" w:line="240" w:lineRule="auto"/>
-                        <w:rPr>
-                          <w:rFonts w:eastAsia="Times New Roman" w:cs="Times New Roman"/>
-                          <w:color w:val="000000"/>
-                          <w:sz w:val="24"/>
-                          <w:szCs w:val="24"/>
-                          <w:lang w:eastAsia="en-US"/>
-                        </w:rPr>
-                      </w:pPr>
-                      <w:r>
-                        <w:rPr>
-                          <w:rFonts w:eastAsia="Times New Roman" w:cs="Times New Roman"/>
-                          <w:color w:val="000000"/>
-                          <w:sz w:val="24"/>
-                          <w:szCs w:val="24"/>
-                          <w:lang w:eastAsia="en-US"/>
-                        </w:rPr>
-                        <w:t>4) For each Web Application that Barista should have access to, run the following SharePoint PowerShell command:</w:t>
-                      </w:r>
-                    </w:p>
-                    <w:p>
-                      <w:pPr>
-                        <w:spacing w:after="0" w:line="240" w:lineRule="auto"/>
-                        <w:rPr>
-                          <w:rFonts w:eastAsia="Times New Roman" w:cs="Times New Roman"/>
-                          <w:color w:val="000000"/>
-                          <w:sz w:val="24"/>
-                          <w:szCs w:val="24"/>
-                          <w:lang w:eastAsia="en-US"/>
-                        </w:rPr>
-                      </w:pPr>
-                    </w:p>
-                    <w:p>
-                      <w:pPr>
-                        <w:spacing w:after="0" w:line="240" w:lineRule="auto"/>
-                        <w:rPr>
-                          <w:rFonts w:eastAsia="Times New Roman" w:cs="Times New Roman"/>
-                          <w:color w:val="000000"/>
-                          <w:sz w:val="24"/>
-                          <w:szCs w:val="24"/>
-                          <w:lang w:eastAsia="en-US"/>
-                        </w:rPr>
-                      </w:pPr>
-                      <w:r>
-                        <w:rPr>
-                          <w:rFonts w:eastAsia="Times New Roman" w:cs="Times New Roman"/>
-                          <w:color w:val="000000"/>
-                          <w:sz w:val="24"/>
-                          <w:szCs w:val="24"/>
-                          <w:lang w:eastAsia="en-US"/>
-                        </w:rPr>
-                        <w:t>$</w:t>
-                      </w:r>
-                      <w:proofErr w:type="spellStart"/>
-                      <w:r>
-                        <w:rPr>
-                          <w:rFonts w:eastAsia="Times New Roman" w:cs="Times New Roman"/>
-                          <w:color w:val="000000"/>
-                          <w:sz w:val="24"/>
-                          <w:szCs w:val="24"/>
-                          <w:lang w:eastAsia="en-US"/>
-                        </w:rPr>
-                        <w:t>webApp</w:t>
-                      </w:r>
-                      <w:proofErr w:type="spellEnd"/>
-                      <w:r>
-                        <w:rPr>
-                          <w:rFonts w:eastAsia="Times New Roman" w:cs="Times New Roman"/>
-                          <w:color w:val="000000"/>
-                          <w:sz w:val="24"/>
-                          <w:szCs w:val="24"/>
-                          <w:lang w:eastAsia="en-US"/>
-                        </w:rPr>
-                        <w:t xml:space="preserve"> = Get-</w:t>
-                      </w:r>
-                      <w:proofErr w:type="spellStart"/>
-                      <w:r>
-                        <w:rPr>
-                          <w:rFonts w:eastAsia="Times New Roman" w:cs="Times New Roman"/>
-                          <w:color w:val="000000"/>
-                          <w:sz w:val="24"/>
-                          <w:szCs w:val="24"/>
-                          <w:lang w:eastAsia="en-US"/>
-                        </w:rPr>
-                        <w:t>SPWebApplication</w:t>
-                      </w:r>
-                      <w:proofErr w:type="spellEnd"/>
-                      <w:r>
-                        <w:rPr>
-                          <w:rFonts w:eastAsia="Times New Roman" w:cs="Times New Roman"/>
-                          <w:color w:val="000000"/>
-                          <w:sz w:val="24"/>
-                          <w:szCs w:val="24"/>
-                          <w:lang w:eastAsia="en-US"/>
-                        </w:rPr>
-                        <w:t xml:space="preserve"> {{Web Application </w:t>
-                      </w:r>
-                      <w:proofErr w:type="spellStart"/>
-                      <w:r>
-                        <w:rPr>
-                          <w:rFonts w:eastAsia="Times New Roman" w:cs="Times New Roman"/>
-                          <w:color w:val="000000"/>
-                          <w:sz w:val="24"/>
-                          <w:szCs w:val="24"/>
-                          <w:lang w:eastAsia="en-US"/>
-                        </w:rPr>
-                        <w:t>Url</w:t>
-                      </w:r>
-                      <w:proofErr w:type="spellEnd"/>
-                      <w:r>
-                        <w:rPr>
-                          <w:rFonts w:eastAsia="Times New Roman" w:cs="Times New Roman"/>
-                          <w:color w:val="000000"/>
-                          <w:sz w:val="24"/>
-                          <w:szCs w:val="24"/>
-                          <w:lang w:eastAsia="en-US"/>
-                        </w:rPr>
-                        <w:t>}}</w:t>
-                      </w:r>
-                    </w:p>
-                    <w:p>
-                      <w:pPr>
-                        <w:spacing w:after="0" w:line="240" w:lineRule="auto"/>
-                        <w:rPr>
-                          <w:rFonts w:eastAsia="Times New Roman" w:cs="Times New Roman"/>
-                          <w:color w:val="000000"/>
-                          <w:sz w:val="24"/>
-                          <w:szCs w:val="24"/>
-                          <w:lang w:eastAsia="en-US"/>
-                        </w:rPr>
-                      </w:pPr>
-                      <w:r>
-                        <w:rPr>
-                          <w:rFonts w:eastAsia="Times New Roman" w:cs="Times New Roman"/>
-                          <w:color w:val="000000"/>
-                          <w:sz w:val="24"/>
-                          <w:szCs w:val="24"/>
-                          <w:lang w:eastAsia="en-US"/>
-                        </w:rPr>
-                        <w:t>$</w:t>
-                      </w:r>
-                      <w:proofErr w:type="spellStart"/>
-                      <w:proofErr w:type="gramStart"/>
-                      <w:r>
-                        <w:rPr>
-                          <w:rFonts w:eastAsia="Times New Roman" w:cs="Times New Roman"/>
-                          <w:color w:val="000000"/>
-                          <w:sz w:val="24"/>
-                          <w:szCs w:val="24"/>
-                          <w:lang w:eastAsia="en-US"/>
-                        </w:rPr>
-                        <w:t>webApp.GrantAccessToProcessIdentity</w:t>
-                      </w:r>
-                      <w:proofErr w:type="spellEnd"/>
-                      <w:r>
-                        <w:rPr>
-                          <w:rFonts w:eastAsia="Times New Roman" w:cs="Times New Roman"/>
-                          <w:color w:val="000000"/>
-                          <w:sz w:val="24"/>
-                          <w:szCs w:val="24"/>
-                          <w:lang w:eastAsia="en-US"/>
-                        </w:rPr>
-                        <w:t>(</w:t>
-                      </w:r>
-                      <w:proofErr w:type="gramEnd"/>
-                      <w:r>
-                        <w:rPr>
-                          <w:rFonts w:eastAsia="Times New Roman" w:cs="Times New Roman"/>
-                          <w:color w:val="000000"/>
-                          <w:sz w:val="24"/>
-                          <w:szCs w:val="24"/>
-                          <w:lang w:eastAsia="en-US"/>
-                        </w:rPr>
-                        <w:t>"{{Your Managed Account}}", [Microsoft.SharePoint.Administration.SPPolicyRoleType]::FullRead)​</w:t>
-                      </w:r>
-                    </w:p>
-                    <w:p>
-                      <w:pPr>
-                        <w:rPr>
-                          <w:rStyle w:val="Strong"/>
-                          <w:rFonts w:ascii="Segoe UI" w:hAnsi="Segoe UI" w:cs="Segoe UI"/>
-                          <w:color w:val="2A2A2A"/>
-                          <w:sz w:val="20"/>
-                          <w:szCs w:val="20"/>
-                        </w:rPr>
-                      </w:pPr>
-                      <w:r>
-                        <w:rPr>
-                          <w:rStyle w:val="Strong"/>
-                          <w:rFonts w:ascii="Segoe UI" w:hAnsi="Segoe UI" w:cs="Segoe UI"/>
-                          <w:color w:val="2A2A2A"/>
-                          <w:sz w:val="20"/>
-                          <w:szCs w:val="20"/>
-                        </w:rPr>
-                        <w:t xml:space="preserve"> </w:t>
-                      </w:r>
-                    </w:p>
-                    <w:p>
-                      <w:r>
-                        <w:rPr>
-                          <w:rFonts w:eastAsia="Times New Roman" w:cs="Times New Roman"/>
-                          <w:color w:val="000000"/>
-                          <w:sz w:val="24"/>
-                          <w:szCs w:val="24"/>
-                          <w:lang w:eastAsia="en-US"/>
-                        </w:rPr>
-                        <w:t xml:space="preserve">Deploy Barista using deploy.ps1, </w:t>
-                      </w:r>
-                      <w:r>
-                        <w:rPr>
-                          <w:rFonts w:eastAsia="Times New Roman" w:cs="Times New Roman"/>
-                          <w:color w:val="000000"/>
-                          <w:sz w:val="24"/>
-                          <w:szCs w:val="24"/>
-                          <w:lang w:eastAsia="en-US"/>
-                        </w:rPr>
-                        <w:t xml:space="preserve">as indicated above in the deployment steps, </w:t>
-                      </w:r>
-                      <w:r>
-                        <w:rPr>
-                          <w:rFonts w:eastAsia="Times New Roman" w:cs="Times New Roman"/>
-                          <w:color w:val="000000"/>
-                          <w:sz w:val="24"/>
-                          <w:szCs w:val="24"/>
-                          <w:lang w:eastAsia="en-US"/>
-                        </w:rPr>
-                        <w:t>specifying the domain user account as the managed account. </w:t>
-                      </w:r>
-                      <w:bookmarkStart w:id="1" w:name="_GoBack"/>
-                      <w:bookmarkEnd w:id="1"/>
-                    </w:p>
-                  </w:txbxContent>
-                </v:textbox>
-                <w10:anchorlock/>
-              </v:shape>
-            </w:pict>
-          </mc:Fallback>
-        </mc:AlternateContent>
-      </w:r>
-    </w:p>
-    <w:p/>
+        <w:rPr>
+          <w:rFonts w:eastAsia="Times New Roman" w:cs="Times New Roman"/>
+          <w:color w:val="000000"/>
+          <w:sz w:val="24"/>
+          <w:szCs w:val="24"/>
+          <w:lang w:eastAsia="en-US"/>
+        </w:rPr>
+      </w:pPr>
+    </w:p>
+    <w:p>
+      <w:pPr>
+        <w:spacing w:after="0" w:line="240" w:lineRule="auto"/>
+        <w:rPr>
+          <w:rFonts w:eastAsia="Times New Roman" w:cs="Times New Roman"/>
+          <w:color w:val="000000"/>
+          <w:sz w:val="24"/>
+          <w:szCs w:val="24"/>
+          <w:lang w:eastAsia="en-US"/>
+        </w:rPr>
+      </w:pPr>
+      <w:r>
+        <w:rPr>
+          <w:rFonts w:eastAsia="Times New Roman" w:cs="Times New Roman"/>
+          <w:color w:val="000000"/>
+          <w:sz w:val="24"/>
+          <w:szCs w:val="24"/>
+          <w:lang w:eastAsia="en-US"/>
+        </w:rPr>
+        <w:t>1) Within Active Directory Users and Computers, create the new domain user account.</w:t>
+      </w:r>
+    </w:p>
+    <w:p>
+      <w:pPr>
+        <w:spacing w:after="0" w:line="240" w:lineRule="auto"/>
+        <w:rPr>
+          <w:rFonts w:eastAsia="Times New Roman" w:cs="Times New Roman"/>
+          <w:color w:val="000000"/>
+          <w:sz w:val="24"/>
+          <w:szCs w:val="24"/>
+          <w:lang w:eastAsia="en-US"/>
+        </w:rPr>
+      </w:pPr>
+      <w:r>
+        <w:rPr>
+          <w:rFonts w:eastAsia="Times New Roman" w:cs="Times New Roman"/>
+          <w:color w:val="000000"/>
+          <w:sz w:val="24"/>
+          <w:szCs w:val="24"/>
+          <w:lang w:eastAsia="en-US"/>
+        </w:rPr>
+        <w:t>2) Within SharePoint, create a Managed Account corresponding to the domain user account.</w:t>
+      </w:r>
+    </w:p>
+    <w:p>
+      <w:r>
+        <w:rPr>
+          <w:rFonts w:eastAsia="Times New Roman" w:cs="Times New Roman"/>
+          <w:color w:val="000000"/>
+          <w:sz w:val="24"/>
+          <w:szCs w:val="24"/>
+          <w:lang w:eastAsia="en-US"/>
+        </w:rPr>
+        <w:t xml:space="preserve">3) </w:t>
+      </w:r>
+      <w:r>
+        <w:t>Grant the Barista Service Application shell access by running the following SharePoint PowerShell command:</w:t>
+      </w:r>
+    </w:p>
+    <w:p>
+      <w:pPr>
+        <w:rPr>
+          <w:rFonts w:ascii="Segoe UI" w:hAnsi="Segoe UI" w:cs="Segoe UI"/>
+          <w:color w:val="444444"/>
+          <w:sz w:val="23"/>
+          <w:szCs w:val="23"/>
+          <w:shd w:val="clear" w:color="auto" w:fill="FFFFFF"/>
+        </w:rPr>
+      </w:pPr>
+      <w:r>
+        <w:rPr>
+          <w:rFonts w:ascii="Segoe UI" w:hAnsi="Segoe UI" w:cs="Segoe UI"/>
+          <w:color w:val="444444"/>
+          <w:sz w:val="23"/>
+          <w:szCs w:val="23"/>
+          <w:shd w:val="clear" w:color="auto" w:fill="FFFFFF"/>
+        </w:rPr>
+        <w:t>Add-</w:t>
+      </w:r>
+      <w:proofErr w:type="spellStart"/>
+      <w:r>
+        <w:rPr>
+          <w:rFonts w:ascii="Segoe UI" w:hAnsi="Segoe UI" w:cs="Segoe UI"/>
+          <w:color w:val="444444"/>
+          <w:sz w:val="23"/>
+          <w:szCs w:val="23"/>
+          <w:shd w:val="clear" w:color="auto" w:fill="FFFFFF"/>
+        </w:rPr>
+        <w:t>SPShellAdmin</w:t>
+      </w:r>
+      <w:proofErr w:type="spellEnd"/>
+      <w:r>
+        <w:rPr>
+          <w:rFonts w:ascii="Segoe UI" w:hAnsi="Segoe UI" w:cs="Segoe UI"/>
+          <w:color w:val="444444"/>
+          <w:sz w:val="23"/>
+          <w:szCs w:val="23"/>
+          <w:shd w:val="clear" w:color="auto" w:fill="FFFFFF"/>
+        </w:rPr>
+        <w:t xml:space="preserve"> –</w:t>
+      </w:r>
+      <w:proofErr w:type="spellStart"/>
+      <w:r>
+        <w:rPr>
+          <w:rFonts w:ascii="Segoe UI" w:hAnsi="Segoe UI" w:cs="Segoe UI"/>
+          <w:color w:val="444444"/>
+          <w:sz w:val="23"/>
+          <w:szCs w:val="23"/>
+          <w:shd w:val="clear" w:color="auto" w:fill="FFFFFF"/>
+        </w:rPr>
+        <w:t>UserName</w:t>
+      </w:r>
+      <w:proofErr w:type="spellEnd"/>
+      <w:r>
+        <w:rPr>
+          <w:rFonts w:ascii="Segoe UI" w:hAnsi="Segoe UI" w:cs="Segoe UI"/>
+          <w:color w:val="444444"/>
+          <w:sz w:val="23"/>
+          <w:szCs w:val="23"/>
+          <w:shd w:val="clear" w:color="auto" w:fill="FFFFFF"/>
+        </w:rPr>
+        <w:t xml:space="preserve"> {{Your Managed Account}}</w:t>
+      </w:r>
+    </w:p>
+    <w:p>
+      <w:pPr>
+        <w:spacing w:after="0" w:line="240" w:lineRule="auto"/>
+        <w:rPr>
+          <w:rFonts w:eastAsia="Times New Roman" w:cs="Times New Roman"/>
+          <w:color w:val="000000"/>
+          <w:sz w:val="24"/>
+          <w:szCs w:val="24"/>
+          <w:lang w:eastAsia="en-US"/>
+        </w:rPr>
+      </w:pPr>
+    </w:p>
+    <w:p>
+      <w:pPr>
+        <w:spacing w:after="0" w:line="240" w:lineRule="auto"/>
+        <w:rPr>
+          <w:rFonts w:eastAsia="Times New Roman" w:cs="Times New Roman"/>
+          <w:color w:val="000000"/>
+          <w:sz w:val="24"/>
+          <w:szCs w:val="24"/>
+          <w:lang w:eastAsia="en-US"/>
+        </w:rPr>
+      </w:pPr>
+      <w:r>
+        <w:rPr>
+          <w:rFonts w:eastAsia="Times New Roman" w:cs="Times New Roman"/>
+          <w:color w:val="000000"/>
+          <w:sz w:val="24"/>
+          <w:szCs w:val="24"/>
+          <w:lang w:eastAsia="en-US"/>
+        </w:rPr>
+        <w:t xml:space="preserve">3) When Utilizing the Barista Search Service, the User must have the “Run </w:t>
+      </w:r>
+      <w:proofErr w:type="gramStart"/>
+      <w:r>
+        <w:rPr>
+          <w:rFonts w:eastAsia="Times New Roman" w:cs="Times New Roman"/>
+          <w:color w:val="000000"/>
+          <w:sz w:val="24"/>
+          <w:szCs w:val="24"/>
+          <w:lang w:eastAsia="en-US"/>
+        </w:rPr>
+        <w:t>As</w:t>
+      </w:r>
+      <w:proofErr w:type="gramEnd"/>
+      <w:r>
+        <w:rPr>
+          <w:rFonts w:eastAsia="Times New Roman" w:cs="Times New Roman"/>
+          <w:color w:val="000000"/>
+          <w:sz w:val="24"/>
+          <w:szCs w:val="24"/>
+          <w:lang w:eastAsia="en-US"/>
+        </w:rPr>
+        <w:t xml:space="preserve"> Service” local policy on the machine where the Barista Search Service will run. If the “Run as Service” policy is not applied prior to deployment, Barista Search will not be available.</w:t>
+      </w:r>
+    </w:p>
+    <w:p>
+      <w:pPr>
+        <w:spacing w:after="0" w:line="240" w:lineRule="auto"/>
+        <w:rPr>
+          <w:rFonts w:eastAsia="Times New Roman" w:cs="Times New Roman"/>
+          <w:color w:val="000000"/>
+          <w:sz w:val="24"/>
+          <w:szCs w:val="24"/>
+          <w:lang w:eastAsia="en-US"/>
+        </w:rPr>
+      </w:pPr>
+      <w:r>
+        <w:rPr>
+          <w:rFonts w:eastAsia="Times New Roman" w:cs="Times New Roman"/>
+          <w:color w:val="000000"/>
+          <w:sz w:val="24"/>
+          <w:szCs w:val="24"/>
+          <w:lang w:eastAsia="en-US"/>
+        </w:rPr>
+        <w:t>4) For each Web Application that Barista should have access to, run the following SharePoint PowerShell command:</w:t>
+      </w:r>
+    </w:p>
+    <w:p>
+      <w:pPr>
+        <w:spacing w:after="0" w:line="240" w:lineRule="auto"/>
+        <w:rPr>
+          <w:rFonts w:eastAsia="Times New Roman" w:cs="Times New Roman"/>
+          <w:color w:val="000000"/>
+          <w:sz w:val="24"/>
+          <w:szCs w:val="24"/>
+          <w:lang w:eastAsia="en-US"/>
+        </w:rPr>
+      </w:pPr>
+    </w:p>
+    <w:p>
+      <w:pPr>
+        <w:spacing w:after="0" w:line="240" w:lineRule="auto"/>
+        <w:rPr>
+          <w:rFonts w:eastAsia="Times New Roman" w:cs="Times New Roman"/>
+          <w:color w:val="000000"/>
+          <w:sz w:val="24"/>
+          <w:szCs w:val="24"/>
+          <w:lang w:eastAsia="en-US"/>
+        </w:rPr>
+      </w:pPr>
+      <w:r>
+        <w:rPr>
+          <w:rFonts w:eastAsia="Times New Roman" w:cs="Times New Roman"/>
+          <w:color w:val="000000"/>
+          <w:sz w:val="24"/>
+          <w:szCs w:val="24"/>
+          <w:lang w:eastAsia="en-US"/>
+        </w:rPr>
+        <w:t>$</w:t>
+      </w:r>
+      <w:proofErr w:type="spellStart"/>
+      <w:r>
+        <w:rPr>
+          <w:rFonts w:eastAsia="Times New Roman" w:cs="Times New Roman"/>
+          <w:color w:val="000000"/>
+          <w:sz w:val="24"/>
+          <w:szCs w:val="24"/>
+          <w:lang w:eastAsia="en-US"/>
+        </w:rPr>
+        <w:t>webApp</w:t>
+      </w:r>
+      <w:proofErr w:type="spellEnd"/>
+      <w:r>
+        <w:rPr>
+          <w:rFonts w:eastAsia="Times New Roman" w:cs="Times New Roman"/>
+          <w:color w:val="000000"/>
+          <w:sz w:val="24"/>
+          <w:szCs w:val="24"/>
+          <w:lang w:eastAsia="en-US"/>
+        </w:rPr>
+        <w:t xml:space="preserve"> = Get-</w:t>
+      </w:r>
+      <w:proofErr w:type="spellStart"/>
+      <w:r>
+        <w:rPr>
+          <w:rFonts w:eastAsia="Times New Roman" w:cs="Times New Roman"/>
+          <w:color w:val="000000"/>
+          <w:sz w:val="24"/>
+          <w:szCs w:val="24"/>
+          <w:lang w:eastAsia="en-US"/>
+        </w:rPr>
+        <w:t>SPWebApplication</w:t>
+      </w:r>
+      <w:proofErr w:type="spellEnd"/>
+      <w:r>
+        <w:rPr>
+          <w:rFonts w:eastAsia="Times New Roman" w:cs="Times New Roman"/>
+          <w:color w:val="000000"/>
+          <w:sz w:val="24"/>
+          <w:szCs w:val="24"/>
+          <w:lang w:eastAsia="en-US"/>
+        </w:rPr>
+        <w:t xml:space="preserve"> {{Web Application </w:t>
+      </w:r>
+      <w:proofErr w:type="spellStart"/>
+      <w:r>
+        <w:rPr>
+          <w:rFonts w:eastAsia="Times New Roman" w:cs="Times New Roman"/>
+          <w:color w:val="000000"/>
+          <w:sz w:val="24"/>
+          <w:szCs w:val="24"/>
+          <w:lang w:eastAsia="en-US"/>
+        </w:rPr>
+        <w:t>Url</w:t>
+      </w:r>
+      <w:proofErr w:type="spellEnd"/>
+      <w:r>
+        <w:rPr>
+          <w:rFonts w:eastAsia="Times New Roman" w:cs="Times New Roman"/>
+          <w:color w:val="000000"/>
+          <w:sz w:val="24"/>
+          <w:szCs w:val="24"/>
+          <w:lang w:eastAsia="en-US"/>
+        </w:rPr>
+        <w:t>}}</w:t>
+      </w:r>
+    </w:p>
+    <w:p>
+      <w:pPr>
+        <w:spacing w:after="0" w:line="240" w:lineRule="auto"/>
+        <w:rPr>
+          <w:rFonts w:eastAsia="Times New Roman" w:cs="Times New Roman"/>
+          <w:color w:val="000000"/>
+          <w:sz w:val="24"/>
+          <w:szCs w:val="24"/>
+          <w:lang w:eastAsia="en-US"/>
+        </w:rPr>
+      </w:pPr>
+      <w:r>
+        <w:rPr>
+          <w:rFonts w:eastAsia="Times New Roman" w:cs="Times New Roman"/>
+          <w:color w:val="000000"/>
+          <w:sz w:val="24"/>
+          <w:szCs w:val="24"/>
+          <w:lang w:eastAsia="en-US"/>
+        </w:rPr>
+        <w:t>$</w:t>
+      </w:r>
+      <w:proofErr w:type="spellStart"/>
+      <w:proofErr w:type="gramStart"/>
+      <w:r>
+        <w:rPr>
+          <w:rFonts w:eastAsia="Times New Roman" w:cs="Times New Roman"/>
+          <w:color w:val="000000"/>
+          <w:sz w:val="24"/>
+          <w:szCs w:val="24"/>
+          <w:lang w:eastAsia="en-US"/>
+        </w:rPr>
+        <w:t>webApp.GrantAccessToProcessIdentity</w:t>
+      </w:r>
+      <w:proofErr w:type="spellEnd"/>
+      <w:r>
+        <w:rPr>
+          <w:rFonts w:eastAsia="Times New Roman" w:cs="Times New Roman"/>
+          <w:color w:val="000000"/>
+          <w:sz w:val="24"/>
+          <w:szCs w:val="24"/>
+          <w:lang w:eastAsia="en-US"/>
+        </w:rPr>
+        <w:t>(</w:t>
+      </w:r>
+      <w:proofErr w:type="gramEnd"/>
+      <w:r>
+        <w:rPr>
+          <w:rFonts w:eastAsia="Times New Roman" w:cs="Times New Roman"/>
+          <w:color w:val="000000"/>
+          <w:sz w:val="24"/>
+          <w:szCs w:val="24"/>
+          <w:lang w:eastAsia="en-US"/>
+        </w:rPr>
+        <w:t>"{{Your Managed Account}}", [Microsoft.SharePoint.Administration.SPPolicyRoleType]::FullRead)​</w:t>
+      </w:r>
+    </w:p>
+    <w:p>
+      <w:pPr>
+        <w:rPr>
+          <w:rStyle w:val="Strong"/>
+          <w:rFonts w:ascii="Segoe UI" w:hAnsi="Segoe UI" w:cs="Segoe UI"/>
+          <w:color w:val="2A2A2A"/>
+          <w:sz w:val="20"/>
+          <w:szCs w:val="20"/>
+        </w:rPr>
+      </w:pPr>
+      <w:r>
+        <w:rPr>
+          <w:rStyle w:val="Strong"/>
+          <w:rFonts w:ascii="Segoe UI" w:hAnsi="Segoe UI" w:cs="Segoe UI"/>
+          <w:color w:val="2A2A2A"/>
+          <w:sz w:val="20"/>
+          <w:szCs w:val="20"/>
+        </w:rPr>
+        <w:t xml:space="preserve"> </w:t>
+      </w:r>
+    </w:p>
+    <w:p>
+      <w:r>
+        <w:rPr>
+          <w:rFonts w:eastAsia="Times New Roman" w:cs="Times New Roman"/>
+          <w:color w:val="000000"/>
+          <w:sz w:val="24"/>
+          <w:szCs w:val="24"/>
+          <w:lang w:eastAsia="en-US"/>
+        </w:rPr>
+        <w:t xml:space="preserve">Deploy Barista using deploy.ps1, </w:t>
+      </w:r>
+      <w:r>
+        <w:rPr>
+          <w:rFonts w:eastAsia="Times New Roman" w:cs="Times New Roman"/>
+          <w:color w:val="000000"/>
+          <w:sz w:val="24"/>
+          <w:szCs w:val="24"/>
+          <w:lang w:eastAsia="en-US"/>
+        </w:rPr>
+        <w:t xml:space="preserve">as indicated above in the deployment steps, </w:t>
+      </w:r>
+      <w:r>
+        <w:rPr>
+          <w:rFonts w:eastAsia="Times New Roman" w:cs="Times New Roman"/>
+          <w:color w:val="000000"/>
+          <w:sz w:val="24"/>
+          <w:szCs w:val="24"/>
+          <w:lang w:eastAsia="en-US"/>
+        </w:rPr>
+        <w:t>specifying the domain user account as the managed account. </w:t>
+      </w:r>
+      <w:bookmarkStart w:id="0" w:name="_GoBack"/>
+      <w:bookmarkEnd w:id="0"/>
+    </w:p>
     <w:sectPr>
       <w:pgSz w:w="12240" w:h="15840"/>
       <w:pgMar w:top="1440" w:right="1440" w:bottom="1440" w:left="1440" w:header="720" w:footer="720" w:gutter="0"/>
@@ -4249,7 +3299,6 @@
   </w:style>
   <w:style w:type="character" w:customStyle="1" w:styleId="BalloonTextChar">
     <w:name w:val="Balloon Text Char"/>
-    <w:basedOn w:val="DefaultParagraphFont"/>
     <w:link w:val="BalloonText"/>
     <w:uiPriority w:val="99"/>
     <w:semiHidden/>
@@ -4263,18 +3312,16 @@
   </w:style>
   <w:style w:type="character" w:styleId="Hyperlink">
     <w:name w:val="Hyperlink"/>
-    <w:basedOn w:val="DefaultParagraphFont"/>
     <w:uiPriority w:val="99"/>
     <w:unhideWhenUsed/>
     <w:rsid w:val="00693FC3"/>
     <w:rPr>
-      <w:color w:val="0000FF" w:themeColor="hyperlink"/>
+      <w:color w:val="0000FF"/>
       <w:u w:val="single"/>
     </w:rPr>
   </w:style>
   <w:style w:type="character" w:styleId="Strong">
     <w:name w:val="Strong"/>
-    <w:basedOn w:val="DefaultParagraphFont"/>
     <w:uiPriority w:val="22"/>
     <w:qFormat/>
     <w:rsid w:val="00AA2D27"/>
@@ -4526,7 +3573,6 @@
   </w:style>
   <w:style w:type="character" w:customStyle="1" w:styleId="BalloonTextChar">
     <w:name w:val="Balloon Text Char"/>
-    <w:basedOn w:val="DefaultParagraphFont"/>
     <w:link w:val="BalloonText"/>
     <w:uiPriority w:val="99"/>
     <w:semiHidden/>
@@ -4540,18 +3586,16 @@
   </w:style>
   <w:style w:type="character" w:styleId="Hyperlink">
     <w:name w:val="Hyperlink"/>
-    <w:basedOn w:val="DefaultParagraphFont"/>
     <w:uiPriority w:val="99"/>
     <w:unhideWhenUsed/>
     <w:rsid w:val="00693FC3"/>
     <w:rPr>
-      <w:color w:val="0000FF" w:themeColor="hyperlink"/>
+      <w:color w:val="0000FF"/>
       <w:u w:val="single"/>
     </w:rPr>
   </w:style>
   <w:style w:type="character" w:styleId="Strong">
     <w:name w:val="Strong"/>
-    <w:basedOn w:val="DefaultParagraphFont"/>
     <w:uiPriority w:val="22"/>
     <w:qFormat/>
     <w:rsid w:val="00AA2D27"/>
@@ -4850,19 +3894,6 @@
 
 <file path=customXml/item1.xml><?xml version="1.0" encoding="utf-8"?>
 <?mso-contentType ?>
-<FormTemplates xmlns="http://schemas.microsoft.com/sharepoint/v3/contenttype/forms">
-  <Display>DocumentLibraryForm</Display>
-  <Edit>DocumentLibraryForm</Edit>
-  <New>DocumentLibraryForm</New>
-</FormTemplates>
-</file>
-
-<file path=customXml/item2.xml><?xml version="1.0" encoding="utf-8"?>
-<LongProperties xmlns="http://schemas.microsoft.com/office/2006/metadata/longProperties"/>
-</file>
-
-<file path=customXml/item3.xml><?xml version="1.0" encoding="utf-8"?>
-<?mso-contentType ?>
 <spe:Receivers xmlns:spe="http://schemas.microsoft.com/sharepoint/events">
   <Receiver>
     <Name>Document ID Generator</Name>
@@ -4907,7 +3938,26 @@
 </spe:Receivers>
 </file>
 
+<file path=customXml/item2.xml><?xml version="1.0" encoding="utf-8"?>
+<LongProperties xmlns="http://schemas.microsoft.com/office/2006/metadata/longProperties"/>
+</file>
+
+<file path=customXml/item3.xml><?xml version="1.0" encoding="utf-8"?>
+<?mso-contentType ?>
+<FormTemplates xmlns="http://schemas.microsoft.com/sharepoint/v3/contenttype/forms">
+  <Display>DocumentLibraryForm</Display>
+  <Edit>DocumentLibraryForm</Edit>
+  <New>DocumentLibraryForm</New>
+</FormTemplates>
+</file>
+
 <file path=customXml/item4.xml><?xml version="1.0" encoding="utf-8"?>
+<p:properties xmlns:p="http://schemas.microsoft.com/office/2006/metadata/properties" xmlns:xsi="http://www.w3.org/2001/XMLSchema-instance" xmlns:pc="http://schemas.microsoft.com/office/infopath/2007/PartnerControls">
+  <documentManagement/>
+</p:properties>
+</file>
+
+<file path=customXml/item5.xml><?xml version="1.0" encoding="utf-8"?>
 <ct:contentTypeSchema xmlns:ct="http://schemas.microsoft.com/office/2006/metadata/contentType" xmlns:ma="http://schemas.microsoft.com/office/2006/metadata/properties/metaAttributes" ct:_="" ma:_="" ma:contentTypeName="Document" ma:contentTypeID="0x0101004D8E8825913A2E4CA6F3C73F8C3521CB" ma:contentTypeVersion="0" ma:contentTypeDescription="Create a new document." ma:contentTypeScope="" ma:versionID="8d4b37fcffa636b47faaaeecdf9c610a">
   <xsd:schema xmlns:xsd="http://www.w3.org/2001/XMLSchema" xmlns:xs="http://www.w3.org/2001/XMLSchema" xmlns:p="http://schemas.microsoft.com/office/2006/metadata/properties" xmlns:ns2="b84632e2-c23a-4ebc-b14d-fdeae9ca1c3e" targetNamespace="http://schemas.microsoft.com/office/2006/metadata/properties" ma:root="true" ma:fieldsID="e1d1d7b89d33ae5bbe95c9fb8cc5473b" ns2:_="">
     <xsd:import namespace="b84632e2-c23a-4ebc-b14d-fdeae9ca1c3e"/>
@@ -5052,22 +4102,10 @@
 </ct:contentTypeSchema>
 </file>
 
-<file path=customXml/item5.xml><?xml version="1.0" encoding="utf-8"?>
-<p:properties xmlns:p="http://schemas.microsoft.com/office/2006/metadata/properties" xmlns:xsi="http://www.w3.org/2001/XMLSchema-instance" xmlns:pc="http://schemas.microsoft.com/office/infopath/2007/PartnerControls">
-  <documentManagement>
-    <_dlc_DocId xmlns="b84632e2-c23a-4ebc-b14d-fdeae9ca1c3e">1234-875-3</_dlc_DocId>
-    <_dlc_DocIdUrl xmlns="b84632e2-c23a-4ebc-b14d-fdeae9ca1c3e">
-      <Url>http://thegreen.treas.gov/do/OFSTeam/OrgFunctions/AMG/AMSTeam/_layouts/DocIdRedir.aspx?ID=1234-875-3</Url>
-      <Description>1234-875-3</Description>
-    </_dlc_DocIdUrl>
-  </documentManagement>
-</p:properties>
-</file>
-
 <file path=customXml/itemProps1.xml><?xml version="1.0" encoding="utf-8"?>
-<ds:datastoreItem xmlns:ds="http://schemas.openxmlformats.org/officeDocument/2006/customXml" ds:itemID="{C0F06734-700A-44E5-80CD-32B6C43E2785}">
+<ds:datastoreItem xmlns:ds="http://schemas.openxmlformats.org/officeDocument/2006/customXml" ds:itemID="{7ACA4CDC-73A2-435D-80E1-34B587792007}">
   <ds:schemaRefs>
-    <ds:schemaRef ds:uri="http://schemas.microsoft.com/sharepoint/v3/contenttype/forms"/>
+    <ds:schemaRef ds:uri="http://schemas.microsoft.com/sharepoint/events"/>
   </ds:schemaRefs>
 </ds:datastoreItem>
 </file>
@@ -5081,14 +4119,23 @@
 </file>
 
 <file path=customXml/itemProps3.xml><?xml version="1.0" encoding="utf-8"?>
-<ds:datastoreItem xmlns:ds="http://schemas.openxmlformats.org/officeDocument/2006/customXml" ds:itemID="{7ACA4CDC-73A2-435D-80E1-34B587792007}">
+<ds:datastoreItem xmlns:ds="http://schemas.openxmlformats.org/officeDocument/2006/customXml" ds:itemID="{C0F06734-700A-44E5-80CD-32B6C43E2785}">
   <ds:schemaRefs>
-    <ds:schemaRef ds:uri="http://schemas.microsoft.com/sharepoint/events"/>
+    <ds:schemaRef ds:uri="http://schemas.microsoft.com/sharepoint/v3/contenttype/forms"/>
   </ds:schemaRefs>
 </ds:datastoreItem>
 </file>
 
 <file path=customXml/itemProps4.xml><?xml version="1.0" encoding="utf-8"?>
+<ds:datastoreItem xmlns:ds="http://schemas.openxmlformats.org/officeDocument/2006/customXml" ds:itemID="{A3657715-83FB-4071-9B31-60288AF8CA9C}">
+  <ds:schemaRefs>
+    <ds:schemaRef ds:uri="http://schemas.microsoft.com/office/2006/metadata/properties"/>
+    <ds:schemaRef ds:uri="http://schemas.microsoft.com/office/infopath/2007/PartnerControls"/>
+  </ds:schemaRefs>
+</ds:datastoreItem>
+</file>
+
+<file path=customXml/itemProps5.xml><?xml version="1.0" encoding="utf-8"?>
 <ds:datastoreItem xmlns:ds="http://schemas.openxmlformats.org/officeDocument/2006/customXml" ds:itemID="{754FFFF1-1BB2-46AE-977B-88952E942A73}">
   <ds:schemaRefs>
     <ds:schemaRef ds:uri="http://schemas.microsoft.com/office/2006/metadata/contentType"/>
@@ -5104,14 +4151,4 @@
     <ds:schemaRef ds:uri="http://schemas.microsoft.com/internal/obd"/>
   </ds:schemaRefs>
 </ds:datastoreItem>
-</file>
-
-<file path=customXml/itemProps5.xml><?xml version="1.0" encoding="utf-8"?>
-<ds:datastoreItem xmlns:ds="http://schemas.openxmlformats.org/officeDocument/2006/customXml" ds:itemID="{0BFC154A-0D40-4723-9E4B-D9249170068F}">
-  <ds:schemaRefs>
-    <ds:schemaRef ds:uri="http://schemas.microsoft.com/office/2006/metadata/properties"/>
-    <ds:schemaRef ds:uri="http://schemas.microsoft.com/office/infopath/2007/PartnerControls"/>
-    <ds:schemaRef ds:uri="b84632e2-c23a-4ebc-b14d-fdeae9ca1c3e"/>
-  </ds:schemaRefs>
-</ds:datastoreItem>
 </file>
</xml_diff>